<commit_message>
Adjust lane changing desire generation equation and fix a bug for headway calculation
</commit_message>
<xml_diff>
--- a/Document/TrafficSimulationModel.docx
+++ b/Document/TrafficSimulationModel.docx
@@ -4753,10 +4753,10 @@
             <v:path o:extrusionok="f" gradientshapeok="t" o:connecttype="rect"/>
             <o:lock v:ext="edit" aspectratio="t"/>
           </v:shapetype>
-          <v:shape id="_x0000_i1025" type="#_x0000_t75" style="width:427pt;height:339.35pt" o:ole="">
+          <v:shape id="_x0000_i1025" type="#_x0000_t75" style="width:427.15pt;height:339.6pt" o:ole="">
             <v:imagedata r:id="rId10" o:title=""/>
           </v:shape>
-          <o:OLEObject Type="Embed" ProgID="Visio.Drawing.15" ShapeID="_x0000_i1025" DrawAspect="Content" ObjectID="_1504440324" r:id="rId11"/>
+          <o:OLEObject Type="Embed" ProgID="Visio.Drawing.15" ShapeID="_x0000_i1025" DrawAspect="Content" ObjectID="_1504700470" r:id="rId11"/>
         </w:object>
       </w:r>
     </w:p>
@@ -4768,27 +4768,14 @@
       <w:r>
         <w:t xml:space="preserve">Figure </w:t>
       </w:r>
-      <w:r>
-        <w:fldChar w:fldCharType="begin"/>
-      </w:r>
-      <w:r>
-        <w:instrText xml:space="preserve"> SEQ Figure \* ARABIC </w:instrText>
-      </w:r>
-      <w:r>
-        <w:fldChar w:fldCharType="separate"/>
-      </w:r>
-      <w:r>
-        <w:rPr>
-          <w:noProof/>
-        </w:rPr>
-        <w:t>1</w:t>
-      </w:r>
-      <w:r>
-        <w:rPr>
-          <w:noProof/>
-        </w:rPr>
-        <w:fldChar w:fldCharType="end"/>
-      </w:r>
+      <w:fldSimple w:instr=" SEQ Figure \* ARABIC ">
+        <w:r>
+          <w:rPr>
+            <w:noProof/>
+          </w:rPr>
+          <w:t>1</w:t>
+        </w:r>
+      </w:fldSimple>
       <w:r>
         <w:t xml:space="preserve"> Lane change behavior structure</w:t>
       </w:r>
@@ -5033,210 +5020,749 @@
             </w:rPr>
             <m:t xml:space="preserve">= </m:t>
           </m:r>
-          <m:func>
-            <m:funcPr>
+          <m:d>
+            <m:dPr>
+              <m:begChr m:val="{"/>
+              <m:endChr m:val=""/>
               <m:ctrlPr>
                 <w:rPr>
                   <w:rFonts w:ascii="Cambria Math" w:hAnsi="Cambria Math"/>
                   <w:i/>
                 </w:rPr>
               </m:ctrlPr>
-            </m:funcPr>
-            <m:fName>
-              <m:limLow>
-                <m:limLowPr>
+            </m:dPr>
+            <m:e>
+              <m:m>
+                <m:mPr>
+                  <m:mcs>
+                    <m:mc>
+                      <m:mcPr>
+                        <m:count m:val="2"/>
+                        <m:mcJc m:val="center"/>
+                      </m:mcPr>
+                    </m:mc>
+                  </m:mcs>
                   <m:ctrlPr>
                     <w:rPr>
                       <w:rFonts w:ascii="Cambria Math" w:hAnsi="Cambria Math"/>
                       <w:i/>
                     </w:rPr>
                   </m:ctrlPr>
-                </m:limLowPr>
-                <m:e>
-                  <m:r>
-                    <m:rPr>
-                      <m:sty m:val="p"/>
-                    </m:rPr>
-                    <w:rPr>
-                      <w:rFonts w:ascii="Cambria Math" w:hAnsi="Cambria Math"/>
-                    </w:rPr>
-                    <m:t>max</m:t>
-                  </m:r>
-                </m:e>
-                <m:lim/>
-              </m:limLow>
-            </m:fName>
-            <m:e>
-              <m:d>
-                <m:dPr>
-                  <m:ctrlPr>
-                    <w:rPr>
-                      <w:rFonts w:ascii="Cambria Math" w:hAnsi="Cambria Math"/>
-                      <w:i/>
-                    </w:rPr>
-                  </m:ctrlPr>
-                </m:dPr>
-                <m:e>
-                  <m:r>
-                    <w:rPr>
-                      <w:rFonts w:ascii="Cambria Math" w:hAnsi="Cambria Math"/>
-                    </w:rPr>
-                    <m:t>1-</m:t>
-                  </m:r>
-                  <m:f>
-                    <m:fPr>
-                      <m:ctrlPr>
-                        <w:rPr>
-                          <w:rFonts w:ascii="Cambria Math" w:hAnsi="Cambria Math"/>
-                          <w:i/>
-                        </w:rPr>
-                      </m:ctrlPr>
-                    </m:fPr>
-                    <m:num>
-                      <m:sSub>
-                        <m:sSubPr>
-                          <m:ctrlPr>
-                            <w:rPr>
-                              <w:rFonts w:ascii="Cambria Math" w:hAnsi="Cambria Math"/>
-                              <w:i/>
-                            </w:rPr>
-                          </m:ctrlPr>
-                        </m:sSubPr>
-                        <m:e>
-                          <m:r>
-                            <w:rPr>
-                              <w:rFonts w:ascii="Cambria Math" w:hAnsi="Cambria Math"/>
-                            </w:rPr>
-                            <m:t>d</m:t>
-                          </m:r>
-                        </m:e>
-                        <m:sub>
-                          <m:r>
-                            <w:rPr>
-                              <w:rFonts w:ascii="Cambria Math" w:hAnsi="Cambria Math"/>
-                            </w:rPr>
-                            <m:t>e</m:t>
-                          </m:r>
-                        </m:sub>
-                      </m:sSub>
-                    </m:num>
-                    <m:den>
-                      <m:r>
-                        <w:rPr>
-                          <w:rFonts w:ascii="Cambria Math" w:hAnsi="Cambria Math"/>
-                        </w:rPr>
-                        <m:t>E</m:t>
-                      </m:r>
-                      <m:sSub>
-                        <m:sSubPr>
-                          <m:ctrlPr>
-                            <w:rPr>
-                              <w:rFonts w:ascii="Cambria Math" w:hAnsi="Cambria Math"/>
-                              <w:i/>
-                            </w:rPr>
-                          </m:ctrlPr>
-                        </m:sSubPr>
-                        <m:e>
-                          <m:r>
-                            <w:rPr>
-                              <w:rFonts w:ascii="Cambria Math" w:hAnsi="Cambria Math"/>
-                            </w:rPr>
-                            <m:t>N</m:t>
-                          </m:r>
-                        </m:e>
-                        <m:sub>
-                          <m:r>
-                            <w:rPr>
-                              <w:rFonts w:ascii="Cambria Math" w:hAnsi="Cambria Math"/>
-                            </w:rPr>
-                            <m:t>lc</m:t>
-                          </m:r>
-                        </m:sub>
-                      </m:sSub>
-                    </m:den>
-                  </m:f>
-                  <m:r>
-                    <w:rPr>
-                      <w:rFonts w:ascii="Cambria Math" w:hAnsi="Cambria Math"/>
-                    </w:rPr>
-                    <m:t>,1-</m:t>
-                  </m:r>
-                  <m:f>
-                    <m:fPr>
-                      <m:ctrlPr>
-                        <w:rPr>
-                          <w:rFonts w:ascii="Cambria Math" w:hAnsi="Cambria Math"/>
-                          <w:i/>
-                        </w:rPr>
-                      </m:ctrlPr>
-                    </m:fPr>
-                    <m:num>
-                      <m:sSub>
-                        <m:sSubPr>
-                          <m:ctrlPr>
-                            <w:rPr>
-                              <w:rFonts w:ascii="Cambria Math" w:hAnsi="Cambria Math"/>
-                              <w:i/>
-                            </w:rPr>
-                          </m:ctrlPr>
-                        </m:sSubPr>
-                        <m:e>
-                          <m:r>
-                            <w:rPr>
-                              <w:rFonts w:ascii="Cambria Math" w:hAnsi="Cambria Math"/>
-                            </w:rPr>
-                            <m:t>t</m:t>
-                          </m:r>
-                        </m:e>
-                        <m:sub>
-                          <m:r>
-                            <w:rPr>
-                              <w:rFonts w:ascii="Cambria Math" w:hAnsi="Cambria Math"/>
-                            </w:rPr>
-                            <m:t>e</m:t>
-                          </m:r>
-                        </m:sub>
-                      </m:sSub>
-                    </m:num>
-                    <m:den>
-                      <m:r>
-                        <w:rPr>
-                          <w:rFonts w:ascii="Cambria Math" w:hAnsi="Cambria Math"/>
-                        </w:rPr>
-                        <m:t>T</m:t>
-                      </m:r>
-                      <m:sSub>
-                        <m:sSubPr>
-                          <m:ctrlPr>
-                            <w:rPr>
-                              <w:rFonts w:ascii="Cambria Math" w:hAnsi="Cambria Math"/>
-                              <w:i/>
-                            </w:rPr>
-                          </m:ctrlPr>
-                        </m:sSubPr>
-                        <m:e>
-                          <m:r>
-                            <w:rPr>
-                              <w:rFonts w:ascii="Cambria Math" w:hAnsi="Cambria Math"/>
-                            </w:rPr>
-                            <m:t>N</m:t>
-                          </m:r>
-                        </m:e>
-                        <m:sub>
-                          <m:r>
-                            <w:rPr>
-                              <w:rFonts w:ascii="Cambria Math" w:hAnsi="Cambria Math"/>
-                            </w:rPr>
-                            <m:t>lc</m:t>
-                          </m:r>
-                        </m:sub>
-                      </m:sSub>
-                    </m:den>
-                  </m:f>
-                </m:e>
-              </m:d>
+                </m:mPr>
+                <m:mr>
+                  <m:e>
+                    <m:r>
+                      <w:rPr>
+                        <w:rFonts w:ascii="Cambria Math" w:hAnsi="Cambria Math"/>
+                      </w:rPr>
+                      <m:t>0</m:t>
+                    </m:r>
+                  </m:e>
+                  <m:e>
+                    <m:sSub>
+                      <m:sSubPr>
+                        <m:ctrlPr>
+                          <w:rPr>
+                            <w:rFonts w:ascii="Cambria Math" w:hAnsi="Cambria Math"/>
+                            <w:i/>
+                          </w:rPr>
+                        </m:ctrlPr>
+                      </m:sSubPr>
+                      <m:e>
+                        <m:r>
+                          <w:rPr>
+                            <w:rFonts w:ascii="Cambria Math" w:hAnsi="Cambria Math"/>
+                          </w:rPr>
+                          <m:t>d</m:t>
+                        </m:r>
+                      </m:e>
+                      <m:sub>
+                        <m:r>
+                          <w:rPr>
+                            <w:rFonts w:ascii="Cambria Math" w:hAnsi="Cambria Math"/>
+                          </w:rPr>
+                          <m:t>e</m:t>
+                        </m:r>
+                      </m:sub>
+                    </m:sSub>
+                    <m:r>
+                      <w:rPr>
+                        <w:rFonts w:ascii="Cambria Math" w:hAnsi="Cambria Math"/>
+                      </w:rPr>
+                      <m:t>≥</m:t>
+                    </m:r>
+                    <m:sSub>
+                      <m:sSubPr>
+                        <m:ctrlPr>
+                          <w:rPr>
+                            <w:rFonts w:ascii="Cambria Math" w:hAnsi="Cambria Math"/>
+                            <w:i/>
+                          </w:rPr>
+                        </m:ctrlPr>
+                      </m:sSubPr>
+                      <m:e>
+                        <m:r>
+                          <w:rPr>
+                            <w:rFonts w:ascii="Cambria Math" w:hAnsi="Cambria Math"/>
+                          </w:rPr>
+                          <m:t>N</m:t>
+                        </m:r>
+                      </m:e>
+                      <m:sub>
+                        <m:r>
+                          <w:rPr>
+                            <w:rFonts w:ascii="Cambria Math" w:hAnsi="Cambria Math"/>
+                          </w:rPr>
+                          <m:t>lc</m:t>
+                        </m:r>
+                      </m:sub>
+                    </m:sSub>
+                    <m:sSub>
+                      <m:sSubPr>
+                        <m:ctrlPr>
+                          <w:rPr>
+                            <w:rFonts w:ascii="Cambria Math" w:hAnsi="Cambria Math"/>
+                            <w:i/>
+                          </w:rPr>
+                        </m:ctrlPr>
+                      </m:sSubPr>
+                      <m:e>
+                        <m:r>
+                          <w:rPr>
+                            <w:rFonts w:ascii="Cambria Math" w:hAnsi="Cambria Math"/>
+                          </w:rPr>
+                          <m:t>E</m:t>
+                        </m:r>
+                      </m:e>
+                      <m:sub>
+                        <m:r>
+                          <w:rPr>
+                            <w:rFonts w:ascii="Cambria Math" w:hAnsi="Cambria Math"/>
+                          </w:rPr>
+                          <m:t>max</m:t>
+                        </m:r>
+                      </m:sub>
+                    </m:sSub>
+                    <m:r>
+                      <w:rPr>
+                        <w:rFonts w:ascii="Cambria Math" w:hAnsi="Cambria Math"/>
+                      </w:rPr>
+                      <m:t xml:space="preserve"> and </m:t>
+                    </m:r>
+                    <m:sSub>
+                      <m:sSubPr>
+                        <m:ctrlPr>
+                          <w:rPr>
+                            <w:rFonts w:ascii="Cambria Math" w:hAnsi="Cambria Math"/>
+                            <w:i/>
+                          </w:rPr>
+                        </m:ctrlPr>
+                      </m:sSubPr>
+                      <m:e>
+                        <m:r>
+                          <w:rPr>
+                            <w:rFonts w:ascii="Cambria Math" w:hAnsi="Cambria Math"/>
+                          </w:rPr>
+                          <m:t>t</m:t>
+                        </m:r>
+                      </m:e>
+                      <m:sub>
+                        <m:r>
+                          <w:rPr>
+                            <w:rFonts w:ascii="Cambria Math" w:hAnsi="Cambria Math"/>
+                          </w:rPr>
+                          <m:t>e</m:t>
+                        </m:r>
+                      </m:sub>
+                    </m:sSub>
+                    <m:r>
+                      <w:rPr>
+                        <w:rFonts w:ascii="Cambria Math" w:hAnsi="Cambria Math"/>
+                      </w:rPr>
+                      <m:t>≥</m:t>
+                    </m:r>
+                    <m:sSub>
+                      <m:sSubPr>
+                        <m:ctrlPr>
+                          <w:rPr>
+                            <w:rFonts w:ascii="Cambria Math" w:hAnsi="Cambria Math"/>
+                            <w:i/>
+                          </w:rPr>
+                        </m:ctrlPr>
+                      </m:sSubPr>
+                      <m:e>
+                        <m:r>
+                          <w:rPr>
+                            <w:rFonts w:ascii="Cambria Math" w:hAnsi="Cambria Math"/>
+                          </w:rPr>
+                          <m:t>N</m:t>
+                        </m:r>
+                      </m:e>
+                      <m:sub>
+                        <m:r>
+                          <w:rPr>
+                            <w:rFonts w:ascii="Cambria Math" w:hAnsi="Cambria Math"/>
+                          </w:rPr>
+                          <m:t>lc</m:t>
+                        </m:r>
+                      </m:sub>
+                    </m:sSub>
+                    <m:sSub>
+                      <m:sSubPr>
+                        <m:ctrlPr>
+                          <w:rPr>
+                            <w:rFonts w:ascii="Cambria Math" w:hAnsi="Cambria Math"/>
+                            <w:i/>
+                          </w:rPr>
+                        </m:ctrlPr>
+                      </m:sSubPr>
+                      <m:e>
+                        <m:r>
+                          <w:rPr>
+                            <w:rFonts w:ascii="Cambria Math" w:hAnsi="Cambria Math"/>
+                          </w:rPr>
+                          <m:t>T</m:t>
+                        </m:r>
+                      </m:e>
+                      <m:sub>
+                        <m:r>
+                          <w:rPr>
+                            <w:rFonts w:ascii="Cambria Math" w:hAnsi="Cambria Math"/>
+                          </w:rPr>
+                          <m:t>max</m:t>
+                        </m:r>
+                      </m:sub>
+                    </m:sSub>
+                  </m:e>
+                </m:mr>
+                <m:mr>
+                  <m:e>
+                    <m:func>
+                      <m:funcPr>
+                        <m:ctrlPr>
+                          <w:rPr>
+                            <w:rFonts w:ascii="Cambria Math" w:hAnsi="Cambria Math"/>
+                            <w:i/>
+                          </w:rPr>
+                        </m:ctrlPr>
+                      </m:funcPr>
+                      <m:fName>
+                        <m:r>
+                          <m:rPr>
+                            <m:sty m:val="p"/>
+                          </m:rPr>
+                          <w:rPr>
+                            <w:rFonts w:ascii="Cambria Math" w:hAnsi="Cambria Math"/>
+                          </w:rPr>
+                          <m:t>max</m:t>
+                        </m:r>
+                      </m:fName>
+                      <m:e>
+                        <m:d>
+                          <m:dPr>
+                            <m:begChr m:val="["/>
+                            <m:endChr m:val="]"/>
+                            <m:ctrlPr>
+                              <w:rPr>
+                                <w:rFonts w:ascii="Cambria Math" w:hAnsi="Cambria Math"/>
+                                <w:i/>
+                              </w:rPr>
+                            </m:ctrlPr>
+                          </m:dPr>
+                          <m:e>
+                            <m:f>
+                              <m:fPr>
+                                <m:ctrlPr>
+                                  <w:rPr>
+                                    <w:rFonts w:ascii="Cambria Math" w:hAnsi="Cambria Math"/>
+                                    <w:i/>
+                                  </w:rPr>
+                                </m:ctrlPr>
+                              </m:fPr>
+                              <m:num>
+                                <m:sSub>
+                                  <m:sSubPr>
+                                    <m:ctrlPr>
+                                      <w:rPr>
+                                        <w:rFonts w:ascii="Cambria Math" w:hAnsi="Cambria Math"/>
+                                        <w:i/>
+                                      </w:rPr>
+                                    </m:ctrlPr>
+                                  </m:sSubPr>
+                                  <m:e>
+                                    <m:r>
+                                      <w:rPr>
+                                        <w:rFonts w:ascii="Cambria Math" w:hAnsi="Cambria Math"/>
+                                      </w:rPr>
+                                      <m:t>d</m:t>
+                                    </m:r>
+                                  </m:e>
+                                  <m:sub>
+                                    <m:r>
+                                      <w:rPr>
+                                        <w:rFonts w:ascii="Cambria Math" w:hAnsi="Cambria Math"/>
+                                      </w:rPr>
+                                      <m:t>e</m:t>
+                                    </m:r>
+                                  </m:sub>
+                                </m:sSub>
+                              </m:num>
+                              <m:den>
+                                <m:sSub>
+                                  <m:sSubPr>
+                                    <m:ctrlPr>
+                                      <w:rPr>
+                                        <w:rFonts w:ascii="Cambria Math" w:hAnsi="Cambria Math"/>
+                                        <w:i/>
+                                      </w:rPr>
+                                    </m:ctrlPr>
+                                  </m:sSubPr>
+                                  <m:e>
+                                    <m:r>
+                                      <w:rPr>
+                                        <w:rFonts w:ascii="Cambria Math" w:hAnsi="Cambria Math"/>
+                                      </w:rPr>
+                                      <m:t>N</m:t>
+                                    </m:r>
+                                  </m:e>
+                                  <m:sub>
+                                    <m:r>
+                                      <w:rPr>
+                                        <w:rFonts w:ascii="Cambria Math" w:hAnsi="Cambria Math"/>
+                                      </w:rPr>
+                                      <m:t>lc</m:t>
+                                    </m:r>
+                                  </m:sub>
+                                </m:sSub>
+                                <m:r>
+                                  <w:rPr>
+                                    <w:rFonts w:ascii="Cambria Math" w:hAnsi="Cambria Math"/>
+                                  </w:rPr>
+                                  <m:t>(</m:t>
+                                </m:r>
+                                <m:sSub>
+                                  <m:sSubPr>
+                                    <m:ctrlPr>
+                                      <w:rPr>
+                                        <w:rFonts w:ascii="Cambria Math" w:hAnsi="Cambria Math"/>
+                                        <w:i/>
+                                      </w:rPr>
+                                    </m:ctrlPr>
+                                  </m:sSubPr>
+                                  <m:e>
+                                    <m:r>
+                                      <w:rPr>
+                                        <w:rFonts w:ascii="Cambria Math" w:hAnsi="Cambria Math"/>
+                                      </w:rPr>
+                                      <m:t>E</m:t>
+                                    </m:r>
+                                  </m:e>
+                                  <m:sub>
+                                    <m:r>
+                                      <w:rPr>
+                                        <w:rFonts w:ascii="Cambria Math" w:hAnsi="Cambria Math"/>
+                                      </w:rPr>
+                                      <m:t>max</m:t>
+                                    </m:r>
+                                  </m:sub>
+                                </m:sSub>
+                                <m:r>
+                                  <w:rPr>
+                                    <w:rFonts w:ascii="Cambria Math" w:hAnsi="Cambria Math"/>
+                                  </w:rPr>
+                                  <m:t>-</m:t>
+                                </m:r>
+                                <m:sSub>
+                                  <m:sSubPr>
+                                    <m:ctrlPr>
+                                      <w:rPr>
+                                        <w:rFonts w:ascii="Cambria Math" w:hAnsi="Cambria Math"/>
+                                        <w:i/>
+                                      </w:rPr>
+                                    </m:ctrlPr>
+                                  </m:sSubPr>
+                                  <m:e>
+                                    <m:r>
+                                      <w:rPr>
+                                        <w:rFonts w:ascii="Cambria Math" w:hAnsi="Cambria Math"/>
+                                      </w:rPr>
+                                      <m:t>E</m:t>
+                                    </m:r>
+                                  </m:e>
+                                  <m:sub>
+                                    <m:r>
+                                      <w:rPr>
+                                        <w:rFonts w:ascii="Cambria Math" w:hAnsi="Cambria Math"/>
+                                      </w:rPr>
+                                      <m:t>min</m:t>
+                                    </m:r>
+                                  </m:sub>
+                                </m:sSub>
+                                <m:r>
+                                  <w:rPr>
+                                    <w:rFonts w:ascii="Cambria Math" w:hAnsi="Cambria Math"/>
+                                  </w:rPr>
+                                  <m:t>)</m:t>
+                                </m:r>
+                              </m:den>
+                            </m:f>
+                            <m:r>
+                              <w:rPr>
+                                <w:rFonts w:ascii="Cambria Math" w:hAnsi="Cambria Math"/>
+                              </w:rPr>
+                              <m:t>,</m:t>
+                            </m:r>
+                            <m:f>
+                              <m:fPr>
+                                <m:ctrlPr>
+                                  <w:rPr>
+                                    <w:rFonts w:ascii="Cambria Math" w:hAnsi="Cambria Math"/>
+                                    <w:i/>
+                                  </w:rPr>
+                                </m:ctrlPr>
+                              </m:fPr>
+                              <m:num>
+                                <m:sSub>
+                                  <m:sSubPr>
+                                    <m:ctrlPr>
+                                      <w:rPr>
+                                        <w:rFonts w:ascii="Cambria Math" w:hAnsi="Cambria Math"/>
+                                        <w:i/>
+                                      </w:rPr>
+                                    </m:ctrlPr>
+                                  </m:sSubPr>
+                                  <m:e>
+                                    <m:r>
+                                      <w:rPr>
+                                        <w:rFonts w:ascii="Cambria Math" w:hAnsi="Cambria Math"/>
+                                      </w:rPr>
+                                      <m:t>t</m:t>
+                                    </m:r>
+                                  </m:e>
+                                  <m:sub>
+                                    <m:r>
+                                      <w:rPr>
+                                        <w:rFonts w:ascii="Cambria Math" w:hAnsi="Cambria Math"/>
+                                      </w:rPr>
+                                      <m:t>e</m:t>
+                                    </m:r>
+                                  </m:sub>
+                                </m:sSub>
+                              </m:num>
+                              <m:den>
+                                <m:sSub>
+                                  <m:sSubPr>
+                                    <m:ctrlPr>
+                                      <w:rPr>
+                                        <w:rFonts w:ascii="Cambria Math" w:hAnsi="Cambria Math"/>
+                                        <w:i/>
+                                      </w:rPr>
+                                    </m:ctrlPr>
+                                  </m:sSubPr>
+                                  <m:e>
+                                    <m:r>
+                                      <w:rPr>
+                                        <w:rFonts w:ascii="Cambria Math" w:hAnsi="Cambria Math"/>
+                                      </w:rPr>
+                                      <m:t>N</m:t>
+                                    </m:r>
+                                  </m:e>
+                                  <m:sub>
+                                    <m:r>
+                                      <w:rPr>
+                                        <w:rFonts w:ascii="Cambria Math" w:hAnsi="Cambria Math"/>
+                                      </w:rPr>
+                                      <m:t>lc</m:t>
+                                    </m:r>
+                                  </m:sub>
+                                </m:sSub>
+                                <m:r>
+                                  <w:rPr>
+                                    <w:rFonts w:ascii="Cambria Math" w:hAnsi="Cambria Math"/>
+                                  </w:rPr>
+                                  <m:t>(</m:t>
+                                </m:r>
+                                <m:sSub>
+                                  <m:sSubPr>
+                                    <m:ctrlPr>
+                                      <w:rPr>
+                                        <w:rFonts w:ascii="Cambria Math" w:hAnsi="Cambria Math"/>
+                                        <w:i/>
+                                      </w:rPr>
+                                    </m:ctrlPr>
+                                  </m:sSubPr>
+                                  <m:e>
+                                    <m:r>
+                                      <w:rPr>
+                                        <w:rFonts w:ascii="Cambria Math" w:hAnsi="Cambria Math"/>
+                                      </w:rPr>
+                                      <m:t>T</m:t>
+                                    </m:r>
+                                  </m:e>
+                                  <m:sub>
+                                    <m:r>
+                                      <w:rPr>
+                                        <w:rFonts w:ascii="Cambria Math" w:hAnsi="Cambria Math"/>
+                                      </w:rPr>
+                                      <m:t>max</m:t>
+                                    </m:r>
+                                  </m:sub>
+                                </m:sSub>
+                                <m:r>
+                                  <w:rPr>
+                                    <w:rFonts w:ascii="Cambria Math" w:hAnsi="Cambria Math"/>
+                                  </w:rPr>
+                                  <m:t>-</m:t>
+                                </m:r>
+                                <m:sSub>
+                                  <m:sSubPr>
+                                    <m:ctrlPr>
+                                      <w:rPr>
+                                        <w:rFonts w:ascii="Cambria Math" w:hAnsi="Cambria Math"/>
+                                        <w:i/>
+                                      </w:rPr>
+                                    </m:ctrlPr>
+                                  </m:sSubPr>
+                                  <m:e>
+                                    <m:r>
+                                      <w:rPr>
+                                        <w:rFonts w:ascii="Cambria Math" w:hAnsi="Cambria Math"/>
+                                      </w:rPr>
+                                      <m:t>T</m:t>
+                                    </m:r>
+                                  </m:e>
+                                  <m:sub>
+                                    <m:r>
+                                      <w:rPr>
+                                        <w:rFonts w:ascii="Cambria Math" w:hAnsi="Cambria Math"/>
+                                      </w:rPr>
+                                      <m:t>min</m:t>
+                                    </m:r>
+                                  </m:sub>
+                                </m:sSub>
+                                <m:r>
+                                  <w:rPr>
+                                    <w:rFonts w:ascii="Cambria Math" w:hAnsi="Cambria Math"/>
+                                  </w:rPr>
+                                  <m:t>)</m:t>
+                                </m:r>
+                              </m:den>
+                            </m:f>
+                          </m:e>
+                        </m:d>
+                      </m:e>
+                    </m:func>
+                  </m:e>
+                  <m:e>
+                    <m:r>
+                      <w:rPr>
+                        <w:rFonts w:ascii="Cambria Math" w:hAnsi="Cambria Math"/>
+                      </w:rPr>
+                      <m:t>otherwise</m:t>
+                    </m:r>
+                  </m:e>
+                </m:mr>
+                <m:mr>
+                  <m:e>
+                    <m:r>
+                      <w:rPr>
+                        <w:rFonts w:ascii="Cambria Math" w:hAnsi="Cambria Math"/>
+                      </w:rPr>
+                      <m:t>1</m:t>
+                    </m:r>
+                  </m:e>
+                  <m:e>
+                    <m:sSub>
+                      <m:sSubPr>
+                        <m:ctrlPr>
+                          <w:rPr>
+                            <w:rFonts w:ascii="Cambria Math" w:hAnsi="Cambria Math"/>
+                            <w:i/>
+                          </w:rPr>
+                        </m:ctrlPr>
+                      </m:sSubPr>
+                      <m:e>
+                        <m:r>
+                          <w:rPr>
+                            <w:rFonts w:ascii="Cambria Math" w:hAnsi="Cambria Math"/>
+                          </w:rPr>
+                          <m:t>d</m:t>
+                        </m:r>
+                      </m:e>
+                      <m:sub>
+                        <m:r>
+                          <w:rPr>
+                            <w:rFonts w:ascii="Cambria Math" w:hAnsi="Cambria Math"/>
+                          </w:rPr>
+                          <m:t>e</m:t>
+                        </m:r>
+                      </m:sub>
+                    </m:sSub>
+                    <m:r>
+                      <w:rPr>
+                        <w:rFonts w:ascii="Cambria Math" w:hAnsi="Cambria Math"/>
+                      </w:rPr>
+                      <m:t>≤</m:t>
+                    </m:r>
+                    <m:sSub>
+                      <m:sSubPr>
+                        <m:ctrlPr>
+                          <w:rPr>
+                            <w:rFonts w:ascii="Cambria Math" w:hAnsi="Cambria Math"/>
+                            <w:i/>
+                          </w:rPr>
+                        </m:ctrlPr>
+                      </m:sSubPr>
+                      <m:e>
+                        <m:r>
+                          <w:rPr>
+                            <w:rFonts w:ascii="Cambria Math" w:hAnsi="Cambria Math"/>
+                          </w:rPr>
+                          <m:t>N</m:t>
+                        </m:r>
+                      </m:e>
+                      <m:sub>
+                        <m:r>
+                          <w:rPr>
+                            <w:rFonts w:ascii="Cambria Math" w:hAnsi="Cambria Math"/>
+                          </w:rPr>
+                          <m:t>lc</m:t>
+                        </m:r>
+                      </m:sub>
+                    </m:sSub>
+                    <m:sSub>
+                      <m:sSubPr>
+                        <m:ctrlPr>
+                          <w:rPr>
+                            <w:rFonts w:ascii="Cambria Math" w:hAnsi="Cambria Math"/>
+                            <w:i/>
+                          </w:rPr>
+                        </m:ctrlPr>
+                      </m:sSubPr>
+                      <m:e>
+                        <m:r>
+                          <w:rPr>
+                            <w:rFonts w:ascii="Cambria Math" w:hAnsi="Cambria Math"/>
+                          </w:rPr>
+                          <m:t>E</m:t>
+                        </m:r>
+                      </m:e>
+                      <m:sub>
+                        <m:r>
+                          <w:rPr>
+                            <w:rFonts w:ascii="Cambria Math" w:hAnsi="Cambria Math"/>
+                          </w:rPr>
+                          <m:t>min</m:t>
+                        </m:r>
+                      </m:sub>
+                    </m:sSub>
+                    <m:r>
+                      <w:rPr>
+                        <w:rFonts w:ascii="Cambria Math" w:hAnsi="Cambria Math"/>
+                      </w:rPr>
+                      <m:t xml:space="preserve"> </m:t>
+                    </m:r>
+                    <m:r>
+                      <w:rPr>
+                        <w:rFonts w:ascii="Cambria Math" w:hAnsi="Cambria Math"/>
+                      </w:rPr>
+                      <m:t>or</m:t>
+                    </m:r>
+                    <m:r>
+                      <w:rPr>
+                        <w:rFonts w:ascii="Cambria Math" w:hAnsi="Cambria Math"/>
+                      </w:rPr>
+                      <m:t xml:space="preserve"> </m:t>
+                    </m:r>
+                    <m:sSub>
+                      <m:sSubPr>
+                        <m:ctrlPr>
+                          <w:rPr>
+                            <w:rFonts w:ascii="Cambria Math" w:hAnsi="Cambria Math"/>
+                            <w:i/>
+                          </w:rPr>
+                        </m:ctrlPr>
+                      </m:sSubPr>
+                      <m:e>
+                        <m:r>
+                          <w:rPr>
+                            <w:rFonts w:ascii="Cambria Math" w:hAnsi="Cambria Math"/>
+                          </w:rPr>
+                          <m:t>t</m:t>
+                        </m:r>
+                      </m:e>
+                      <m:sub>
+                        <m:r>
+                          <w:rPr>
+                            <w:rFonts w:ascii="Cambria Math" w:hAnsi="Cambria Math"/>
+                          </w:rPr>
+                          <m:t>e</m:t>
+                        </m:r>
+                      </m:sub>
+                    </m:sSub>
+                    <m:r>
+                      <w:rPr>
+                        <w:rFonts w:ascii="Cambria Math" w:hAnsi="Cambria Math"/>
+                      </w:rPr>
+                      <m:t>≤</m:t>
+                    </m:r>
+                    <m:sSub>
+                      <m:sSubPr>
+                        <m:ctrlPr>
+                          <w:rPr>
+                            <w:rFonts w:ascii="Cambria Math" w:hAnsi="Cambria Math"/>
+                            <w:i/>
+                          </w:rPr>
+                        </m:ctrlPr>
+                      </m:sSubPr>
+                      <m:e>
+                        <m:r>
+                          <w:rPr>
+                            <w:rFonts w:ascii="Cambria Math" w:hAnsi="Cambria Math"/>
+                          </w:rPr>
+                          <m:t>N</m:t>
+                        </m:r>
+                      </m:e>
+                      <m:sub>
+                        <m:r>
+                          <w:rPr>
+                            <w:rFonts w:ascii="Cambria Math" w:hAnsi="Cambria Math"/>
+                          </w:rPr>
+                          <m:t>lc</m:t>
+                        </m:r>
+                      </m:sub>
+                    </m:sSub>
+                    <m:sSub>
+                      <m:sSubPr>
+                        <m:ctrlPr>
+                          <w:rPr>
+                            <w:rFonts w:ascii="Cambria Math" w:hAnsi="Cambria Math"/>
+                            <w:i/>
+                          </w:rPr>
+                        </m:ctrlPr>
+                      </m:sSubPr>
+                      <m:e>
+                        <m:r>
+                          <w:rPr>
+                            <w:rFonts w:ascii="Cambria Math" w:hAnsi="Cambria Math"/>
+                          </w:rPr>
+                          <m:t>T</m:t>
+                        </m:r>
+                      </m:e>
+                      <m:sub>
+                        <m:r>
+                          <w:rPr>
+                            <w:rFonts w:ascii="Cambria Math" w:hAnsi="Cambria Math"/>
+                          </w:rPr>
+                          <m:t>min</m:t>
+                        </m:r>
+                      </m:sub>
+                    </m:sSub>
+                  </m:e>
+                </m:mr>
+              </m:m>
             </m:e>
-          </m:func>
+          </m:d>
         </m:oMath>
       </m:oMathPara>
     </w:p>
@@ -5375,222 +5901,8 @@
     </w:p>
     <w:p/>
     <w:p>
-      <w:r>
-        <w:t xml:space="preserve">Then, </w:t>
-      </w:r>
-      <w:r>
-        <w:t xml:space="preserve">the motivation </w:t>
-      </w:r>
-      <m:oMath>
-        <m:r>
-          <w:rPr>
-            <w:rFonts w:ascii="Cambria Math" w:hAnsi="Cambria Math"/>
-          </w:rPr>
-          <m:t>τ</m:t>
-        </m:r>
-      </m:oMath>
-      <w:r>
-        <w:t xml:space="preserve"> is obtained by bounding </w:t>
-      </w:r>
-      <m:oMath>
-        <m:sSub>
-          <m:sSubPr>
-            <m:ctrlPr>
-              <w:rPr>
-                <w:rFonts w:ascii="Cambria Math" w:hAnsi="Cambria Math"/>
-                <w:i/>
-              </w:rPr>
-            </m:ctrlPr>
-          </m:sSubPr>
-          <m:e>
-            <m:r>
-              <w:rPr>
-                <w:rFonts w:ascii="Cambria Math" w:hAnsi="Cambria Math"/>
-              </w:rPr>
-              <m:t>γ</m:t>
-            </m:r>
-          </m:e>
-          <m:sub>
-            <m:r>
-              <w:rPr>
-                <w:rFonts w:ascii="Cambria Math" w:hAnsi="Cambria Math"/>
-              </w:rPr>
-              <m:t>raw</m:t>
-            </m:r>
-          </m:sub>
-        </m:sSub>
-      </m:oMath>
-      <w:r>
-        <w:t xml:space="preserve"> between 0 and 1 </w:t>
-      </w:r>
-      <w:r>
-        <w:t>using the following equation:</w:t>
-      </w:r>
-      <w:r>
-        <w:t xml:space="preserve"> </w:t>
-      </w:r>
-      <m:oMath>
-        <m:r>
-          <m:rPr>
-            <m:sty m:val="p"/>
-          </m:rPr>
-          <w:rPr>
-            <w:rFonts w:ascii="Cambria Math" w:hAnsi="Cambria Math"/>
-          </w:rPr>
-          <w:br/>
-        </m:r>
-      </m:oMath>
-      <m:oMathPara>
-        <m:oMath>
-          <m:sSub>
-            <m:sSubPr>
-              <m:ctrlPr>
-                <w:rPr>
-                  <w:rFonts w:ascii="Cambria Math" w:hAnsi="Cambria Math"/>
-                  <w:i/>
-                </w:rPr>
-              </m:ctrlPr>
-            </m:sSubPr>
-            <m:e>
-              <m:r>
-                <w:rPr>
-                  <w:rFonts w:ascii="Cambria Math" w:hAnsi="Cambria Math"/>
-                </w:rPr>
-                <m:t>γ</m:t>
-              </m:r>
-            </m:e>
-            <m:sub>
-              <m:r>
-                <w:rPr>
-                  <w:rFonts w:ascii="Cambria Math" w:hAnsi="Cambria Math"/>
-                </w:rPr>
-                <m:t>m{r, l}</m:t>
-              </m:r>
-            </m:sub>
-          </m:sSub>
-          <m:r>
-            <w:rPr>
-              <w:rFonts w:ascii="Cambria Math" w:hAnsi="Cambria Math"/>
-            </w:rPr>
-            <m:t xml:space="preserve">= </m:t>
-          </m:r>
-          <m:f>
-            <m:fPr>
-              <m:ctrlPr>
-                <w:rPr>
-                  <w:rFonts w:ascii="Cambria Math" w:hAnsi="Cambria Math"/>
-                  <w:i/>
-                </w:rPr>
-              </m:ctrlPr>
-            </m:fPr>
-            <m:num>
-              <m:sSup>
-                <m:sSupPr>
-                  <m:ctrlPr>
-                    <w:rPr>
-                      <w:rFonts w:ascii="Cambria Math" w:hAnsi="Cambria Math"/>
-                      <w:i/>
-                    </w:rPr>
-                  </m:ctrlPr>
-                </m:sSupPr>
-                <m:e>
-                  <m:r>
-                    <w:rPr>
-                      <w:rFonts w:ascii="Cambria Math" w:hAnsi="Cambria Math"/>
-                    </w:rPr>
-                    <m:t>e</m:t>
-                  </m:r>
-                </m:e>
-                <m:sup>
-                  <m:sSub>
-                    <m:sSubPr>
-                      <m:ctrlPr>
-                        <w:rPr>
-                          <w:rFonts w:ascii="Cambria Math" w:hAnsi="Cambria Math"/>
-                          <w:i/>
-                        </w:rPr>
-                      </m:ctrlPr>
-                    </m:sSubPr>
-                    <m:e>
-                      <m:r>
-                        <w:rPr>
-                          <w:rFonts w:ascii="Cambria Math" w:hAnsi="Cambria Math"/>
-                        </w:rPr>
-                        <m:t>r</m:t>
-                      </m:r>
-                    </m:e>
-                    <m:sub>
-                      <m:r>
-                        <w:rPr>
-                          <w:rFonts w:ascii="Cambria Math" w:hAnsi="Cambria Math"/>
-                        </w:rPr>
-                        <m:t>raw-0.5</m:t>
-                      </m:r>
-                    </m:sub>
-                  </m:sSub>
-                </m:sup>
-              </m:sSup>
-            </m:num>
-            <m:den>
-              <m:r>
-                <w:rPr>
-                  <w:rFonts w:ascii="Cambria Math" w:hAnsi="Cambria Math"/>
-                </w:rPr>
-                <m:t>1+</m:t>
-              </m:r>
-              <m:sSup>
-                <m:sSupPr>
-                  <m:ctrlPr>
-                    <w:rPr>
-                      <w:rFonts w:ascii="Cambria Math" w:hAnsi="Cambria Math"/>
-                      <w:i/>
-                    </w:rPr>
-                  </m:ctrlPr>
-                </m:sSupPr>
-                <m:e>
-                  <m:r>
-                    <w:rPr>
-                      <w:rFonts w:ascii="Cambria Math" w:hAnsi="Cambria Math"/>
-                    </w:rPr>
-                    <m:t>e</m:t>
-                  </m:r>
-                </m:e>
-                <m:sup>
-                  <m:sSub>
-                    <m:sSubPr>
-                      <m:ctrlPr>
-                        <w:rPr>
-                          <w:rFonts w:ascii="Cambria Math" w:hAnsi="Cambria Math"/>
-                          <w:i/>
-                        </w:rPr>
-                      </m:ctrlPr>
-                    </m:sSubPr>
-                    <m:e>
-                      <m:r>
-                        <w:rPr>
-                          <w:rFonts w:ascii="Cambria Math" w:hAnsi="Cambria Math"/>
-                        </w:rPr>
-                        <m:t>r</m:t>
-                      </m:r>
-                    </m:e>
-                    <m:sub>
-                      <m:r>
-                        <w:rPr>
-                          <w:rFonts w:ascii="Cambria Math" w:hAnsi="Cambria Math"/>
-                        </w:rPr>
-                        <m:t>raw-0.5</m:t>
-                      </m:r>
-                    </m:sub>
-                  </m:sSub>
-                </m:sup>
-              </m:sSup>
-            </m:den>
-          </m:f>
-        </m:oMath>
-      </m:oMathPara>
-    </w:p>
-    <w:p/>
-    <w:p>
+      <w:bookmarkStart w:id="9" w:name="_GoBack"/>
+      <w:bookmarkEnd w:id="9"/>
       <w:r>
         <w:t>The parameters</w:t>
       </w:r>
@@ -5619,14 +5931,14 @@
           <w:sz w:val="24"/>
         </w:rPr>
       </w:pPr>
-      <w:bookmarkStart w:id="9" w:name="_Toc429998595"/>
+      <w:bookmarkStart w:id="10" w:name="_Toc429998595"/>
       <w:r>
         <w:rPr>
           <w:sz w:val="24"/>
         </w:rPr>
         <w:t>Discretionary lane-changing motivation</w:t>
       </w:r>
-      <w:bookmarkEnd w:id="9"/>
+      <w:bookmarkEnd w:id="10"/>
     </w:p>
     <w:p/>
     <w:p>
@@ -6435,11 +6747,12 @@
           <w:sz w:val="24"/>
         </w:rPr>
       </w:pPr>
-      <w:bookmarkStart w:id="10" w:name="_Toc429998596"/>
+      <w:bookmarkStart w:id="11" w:name="_Toc429998596"/>
       <w:r>
         <w:rPr>
           <w:sz w:val="24"/>
         </w:rPr>
+        <w:lastRenderedPageBreak/>
         <w:t xml:space="preserve">Combining </w:t>
       </w:r>
       <w:r>
@@ -6454,7 +6767,7 @@
         </w:rPr>
         <w:t>s</w:t>
       </w:r>
-      <w:bookmarkEnd w:id="10"/>
+      <w:bookmarkEnd w:id="11"/>
     </w:p>
     <w:p>
       <w:r>
@@ -7253,7 +7566,7 @@
           <w:sz w:val="28"/>
         </w:rPr>
       </w:pPr>
-      <w:bookmarkStart w:id="11" w:name="_Toc429998597"/>
+      <w:bookmarkStart w:id="12" w:name="_Toc429998597"/>
       <w:r>
         <w:rPr>
           <w:sz w:val="28"/>
@@ -7266,7 +7579,7 @@
         </w:rPr>
         <w:t>gap acceptance model</w:t>
       </w:r>
-      <w:bookmarkEnd w:id="11"/>
+      <w:bookmarkEnd w:id="12"/>
       <w:r>
         <w:rPr>
           <w:sz w:val="28"/>
@@ -8368,14 +8681,14 @@
           <w:sz w:val="28"/>
         </w:rPr>
       </w:pPr>
-      <w:bookmarkStart w:id="12" w:name="_Toc429998598"/>
+      <w:bookmarkStart w:id="13" w:name="_Toc429998598"/>
       <w:r>
         <w:rPr>
           <w:sz w:val="28"/>
         </w:rPr>
         <w:t>Car following model specifications during lane changing process</w:t>
       </w:r>
-      <w:bookmarkEnd w:id="12"/>
+      <w:bookmarkEnd w:id="13"/>
     </w:p>
     <w:p>
       <w:r>
@@ -8427,7 +8740,7 @@
           <w:sz w:val="24"/>
         </w:rPr>
       </w:pPr>
-      <w:bookmarkStart w:id="13" w:name="_Toc429998599"/>
+      <w:bookmarkStart w:id="14" w:name="_Toc429998599"/>
       <w:r>
         <w:rPr>
           <w:sz w:val="24"/>
@@ -8440,7 +8753,7 @@
         </w:rPr>
         <w:t xml:space="preserve"> Car Following</w:t>
       </w:r>
-      <w:bookmarkEnd w:id="13"/>
+      <w:bookmarkEnd w:id="14"/>
     </w:p>
     <w:p>
       <w:r>
@@ -9168,12 +9481,11 @@
           <w:sz w:val="24"/>
         </w:rPr>
       </w:pPr>
-      <w:bookmarkStart w:id="14" w:name="_Toc429998600"/>
+      <w:bookmarkStart w:id="15" w:name="_Toc429998600"/>
       <w:r>
         <w:rPr>
           <w:sz w:val="24"/>
         </w:rPr>
-        <w:lastRenderedPageBreak/>
         <w:t>Receiving</w:t>
       </w:r>
       <w:r>
@@ -9182,7 +9494,7 @@
         </w:rPr>
         <w:t xml:space="preserve"> Car Following</w:t>
       </w:r>
-      <w:bookmarkEnd w:id="14"/>
+      <w:bookmarkEnd w:id="15"/>
     </w:p>
     <w:p>
       <w:r>
@@ -9210,7 +9522,11 @@
         <w:t>et of parameters in Y</w:t>
       </w:r>
       <w:r>
-        <w:t xml:space="preserve">CF mode, and then gradually increase the reduction factor, and finally return to the regular CF mode. Specifically, </w:t>
+        <w:t xml:space="preserve">CF </w:t>
+      </w:r>
+      <w:r>
+        <w:lastRenderedPageBreak/>
+        <w:t xml:space="preserve">mode, and then gradually increase the reduction factor, and finally return to the regular CF mode. Specifically, </w:t>
       </w:r>
       <w:r>
         <w:t xml:space="preserve">assuming the transition period is denoted by </w:t>
@@ -9980,14 +10296,14 @@
           <w:sz w:val="24"/>
         </w:rPr>
       </w:pPr>
-      <w:bookmarkStart w:id="15" w:name="_Toc429998601"/>
+      <w:bookmarkStart w:id="16" w:name="_Toc429998601"/>
       <w:r>
         <w:rPr>
           <w:sz w:val="24"/>
         </w:rPr>
         <w:t>After Lane-changing Car Following</w:t>
       </w:r>
-      <w:bookmarkEnd w:id="15"/>
+      <w:bookmarkEnd w:id="16"/>
     </w:p>
     <w:p>
       <w:r>
@@ -10006,11 +10322,11 @@
         </w:numPr>
         <w:ind w:left="810" w:hanging="360"/>
       </w:pPr>
-      <w:bookmarkStart w:id="16" w:name="_Toc429998602"/>
+      <w:bookmarkStart w:id="17" w:name="_Toc429998602"/>
       <w:r>
         <w:t>Traffic generation model</w:t>
       </w:r>
-      <w:bookmarkEnd w:id="16"/>
+      <w:bookmarkEnd w:id="17"/>
     </w:p>
     <w:p>
       <w:r>
@@ -10546,9 +10862,8 @@
         </w:numPr>
         <w:ind w:hanging="360"/>
       </w:pPr>
-      <w:bookmarkStart w:id="17" w:name="_Toc429998603"/>
-      <w:r>
-        <w:lastRenderedPageBreak/>
+      <w:bookmarkStart w:id="18" w:name="_Toc429998603"/>
+      <w:r>
         <w:t xml:space="preserve">ACC and </w:t>
       </w:r>
       <w:proofErr w:type="spellStart"/>
@@ -10617,6 +10932,7 @@
         </w:numPr>
       </w:pPr>
       <w:r>
+        <w:lastRenderedPageBreak/>
         <w:t xml:space="preserve">Once a </w:t>
       </w:r>
       <w:r>
@@ -10655,10 +10971,7 @@
       </w:r>
     </w:p>
     <w:p/>
-    <w:p>
-      <w:bookmarkStart w:id="18" w:name="_GoBack"/>
-      <w:bookmarkEnd w:id="18"/>
-    </w:p>
+    <w:p/>
     <w:p>
       <w:pPr>
         <w:pStyle w:val="Heading1"/>
@@ -10674,7 +10987,7 @@
       <w:r>
         <w:t>ttings</w:t>
       </w:r>
-      <w:bookmarkEnd w:id="17"/>
+      <w:bookmarkEnd w:id="18"/>
     </w:p>
     <w:p>
       <w:pPr>
@@ -11681,7 +11994,6 @@
       </w:pPr>
       <w:bookmarkStart w:id="21" w:name="_Toc429998606"/>
       <w:r>
-        <w:lastRenderedPageBreak/>
         <w:t>Notes on simulation parameters</w:t>
       </w:r>
       <w:bookmarkEnd w:id="21"/>
@@ -11882,6 +12194,7 @@
         <w:rPr>
           <w:sz w:val="28"/>
         </w:rPr>
+        <w:lastRenderedPageBreak/>
         <w:t>Ga</w:t>
       </w:r>
       <w:r>
@@ -12302,10 +12615,10 @@
       </w:pPr>
       <w:r>
         <w:object w:dxaOrig="4238" w:dyaOrig="5754">
-          <v:shape id="_x0000_i1026" type="#_x0000_t75" style="width:211.6pt;height:287.35pt" o:ole="">
+          <v:shape id="_x0000_i1026" type="#_x0000_t75" style="width:211.7pt;height:287.45pt" o:ole="">
             <v:imagedata r:id="rId12" o:title=""/>
           </v:shape>
-          <o:OLEObject Type="Embed" ProgID="Visio.Drawing.11" ShapeID="_x0000_i1026" DrawAspect="Content" ObjectID="_1504440325" r:id="rId13"/>
+          <o:OLEObject Type="Embed" ProgID="Visio.Drawing.11" ShapeID="_x0000_i1026" DrawAspect="Content" ObjectID="_1504700471" r:id="rId13"/>
         </w:object>
       </w:r>
     </w:p>
@@ -12317,27 +12630,14 @@
       <w:r>
         <w:t xml:space="preserve">Figure </w:t>
       </w:r>
-      <w:r>
-        <w:fldChar w:fldCharType="begin"/>
-      </w:r>
-      <w:r>
-        <w:instrText xml:space="preserve"> SEQ Figure \* ARABIC </w:instrText>
-      </w:r>
-      <w:r>
-        <w:fldChar w:fldCharType="separate"/>
-      </w:r>
-      <w:r>
-        <w:rPr>
-          <w:noProof/>
-        </w:rPr>
-        <w:t>2</w:t>
-      </w:r>
-      <w:r>
-        <w:rPr>
-          <w:noProof/>
-        </w:rPr>
-        <w:fldChar w:fldCharType="end"/>
-      </w:r>
+      <w:fldSimple w:instr=" SEQ Figure \* ARABIC ">
+        <w:r>
+          <w:rPr>
+            <w:noProof/>
+          </w:rPr>
+          <w:t>2</w:t>
+        </w:r>
+      </w:fldSimple>
       <w:r>
         <w:t xml:space="preserve"> Workflow of the batch simulations with different volume combinations</w:t>
       </w:r>
@@ -12354,6 +12654,7 @@
       </w:pPr>
       <w:bookmarkStart w:id="26" w:name="_Toc429998611"/>
       <w:r>
+        <w:lastRenderedPageBreak/>
         <w:t>Experiments</w:t>
       </w:r>
       <w:bookmarkEnd w:id="26"/>
@@ -13331,7 +13632,6 @@
                   <w:rPr>
                     <w:rFonts w:ascii="Cambria Math" w:hAnsi="Cambria Math"/>
                   </w:rPr>
-                  <w:lastRenderedPageBreak/>
                   <m:t>T</m:t>
                 </m:r>
               </m:oMath>
@@ -14195,6 +14495,7 @@
         <w:rPr>
           <w:noProof/>
         </w:rPr>
+        <w:lastRenderedPageBreak/>
         <w:drawing>
           <wp:inline distT="0" distB="0" distL="0" distR="0" wp14:anchorId="77BB03CE" wp14:editId="1A62E56A">
             <wp:extent cx="5943600" cy="4304030"/>
@@ -14240,27 +14541,14 @@
       <w:r>
         <w:t xml:space="preserve">Figure </w:t>
       </w:r>
-      <w:r>
-        <w:fldChar w:fldCharType="begin"/>
-      </w:r>
-      <w:r>
-        <w:instrText xml:space="preserve"> SEQ Figure \* ARABIC </w:instrText>
-      </w:r>
-      <w:r>
-        <w:fldChar w:fldCharType="separate"/>
-      </w:r>
-      <w:r>
-        <w:rPr>
-          <w:noProof/>
-        </w:rPr>
-        <w:t>4</w:t>
-      </w:r>
-      <w:r>
-        <w:rPr>
-          <w:noProof/>
-        </w:rPr>
-        <w:fldChar w:fldCharType="end"/>
-      </w:r>
+      <w:fldSimple w:instr=" SEQ Figure \* ARABIC ">
+        <w:r>
+          <w:rPr>
+            <w:noProof/>
+          </w:rPr>
+          <w:t>4</w:t>
+        </w:r>
+      </w:fldSimple>
       <w:r>
         <w:t xml:space="preserve"> Traffic throughput with respect to through and on-ramp traffic volume</w:t>
       </w:r>
@@ -14317,27 +14605,14 @@
       <w:r>
         <w:t xml:space="preserve">Figure </w:t>
       </w:r>
-      <w:r>
-        <w:fldChar w:fldCharType="begin"/>
-      </w:r>
-      <w:r>
-        <w:instrText xml:space="preserve"> SEQ Figure \* ARABIC </w:instrText>
-      </w:r>
-      <w:r>
-        <w:fldChar w:fldCharType="separate"/>
-      </w:r>
-      <w:r>
-        <w:rPr>
-          <w:noProof/>
-        </w:rPr>
-        <w:t>5</w:t>
-      </w:r>
-      <w:r>
-        <w:rPr>
-          <w:noProof/>
-        </w:rPr>
-        <w:fldChar w:fldCharType="end"/>
-      </w:r>
+      <w:fldSimple w:instr=" SEQ Figure \* ARABIC ">
+        <w:r>
+          <w:rPr>
+            <w:noProof/>
+          </w:rPr>
+          <w:t>5</w:t>
+        </w:r>
+      </w:fldSimple>
       <w:r>
         <w:t xml:space="preserve"> Travel time with respect to through and on-ramp traffic volume</w:t>
       </w:r>
@@ -14399,27 +14674,14 @@
       <w:r>
         <w:t xml:space="preserve">Figure </w:t>
       </w:r>
-      <w:r>
-        <w:fldChar w:fldCharType="begin"/>
-      </w:r>
-      <w:r>
-        <w:instrText xml:space="preserve"> SEQ Figure \* ARABIC </w:instrText>
-      </w:r>
-      <w:r>
-        <w:fldChar w:fldCharType="separate"/>
-      </w:r>
-      <w:r>
-        <w:rPr>
-          <w:noProof/>
-        </w:rPr>
-        <w:t>6</w:t>
-      </w:r>
-      <w:r>
-        <w:rPr>
-          <w:noProof/>
-        </w:rPr>
-        <w:fldChar w:fldCharType="end"/>
-      </w:r>
+      <w:fldSimple w:instr=" SEQ Figure \* ARABIC ">
+        <w:r>
+          <w:rPr>
+            <w:noProof/>
+          </w:rPr>
+          <w:t>6</w:t>
+        </w:r>
+      </w:fldSimple>
       <w:r>
         <w:t xml:space="preserve"> Travel speed with respect to through and on-ramp traffic volume</w:t>
       </w:r>
@@ -14476,27 +14738,14 @@
       <w:r>
         <w:t xml:space="preserve">Figure </w:t>
       </w:r>
-      <w:r>
-        <w:fldChar w:fldCharType="begin"/>
-      </w:r>
-      <w:r>
-        <w:instrText xml:space="preserve"> SEQ Figure \* ARABIC </w:instrText>
-      </w:r>
-      <w:r>
-        <w:fldChar w:fldCharType="separate"/>
-      </w:r>
-      <w:r>
-        <w:rPr>
-          <w:noProof/>
-        </w:rPr>
-        <w:t>7</w:t>
-      </w:r>
-      <w:r>
-        <w:rPr>
-          <w:noProof/>
-        </w:rPr>
-        <w:fldChar w:fldCharType="end"/>
-      </w:r>
+      <w:fldSimple w:instr=" SEQ Figure \* ARABIC ">
+        <w:r>
+          <w:rPr>
+            <w:noProof/>
+          </w:rPr>
+          <w:t>7</w:t>
+        </w:r>
+      </w:fldSimple>
       <w:r>
         <w:t xml:space="preserve"> Density with respect to through and on-ramp traffic volume</w:t>
       </w:r>
@@ -14590,27 +14839,14 @@
       <w:r>
         <w:t xml:space="preserve">Figure </w:t>
       </w:r>
-      <w:r>
-        <w:fldChar w:fldCharType="begin"/>
-      </w:r>
-      <w:r>
-        <w:instrText xml:space="preserve"> SEQ Figure \* ARABIC </w:instrText>
-      </w:r>
-      <w:r>
-        <w:fldChar w:fldCharType="separate"/>
-      </w:r>
-      <w:r>
-        <w:rPr>
-          <w:noProof/>
-        </w:rPr>
-        <w:t>8</w:t>
-      </w:r>
-      <w:r>
-        <w:rPr>
-          <w:noProof/>
-        </w:rPr>
-        <w:fldChar w:fldCharType="end"/>
-      </w:r>
+      <w:fldSimple w:instr=" SEQ Figure \* ARABIC ">
+        <w:r>
+          <w:rPr>
+            <w:noProof/>
+          </w:rPr>
+          <w:t>8</w:t>
+        </w:r>
+      </w:fldSimple>
       <w:r>
         <w:t xml:space="preserve"> Traffic throughput with respect to through and on-ramp traffic volume</w:t>
       </w:r>
@@ -14669,27 +14905,14 @@
       <w:r>
         <w:t xml:space="preserve">Figure </w:t>
       </w:r>
-      <w:r>
-        <w:fldChar w:fldCharType="begin"/>
-      </w:r>
-      <w:r>
-        <w:instrText xml:space="preserve"> SEQ Figure \* ARABIC </w:instrText>
-      </w:r>
-      <w:r>
-        <w:fldChar w:fldCharType="separate"/>
-      </w:r>
-      <w:r>
-        <w:rPr>
-          <w:noProof/>
-        </w:rPr>
-        <w:t>8</w:t>
-      </w:r>
-      <w:r>
-        <w:rPr>
-          <w:noProof/>
-        </w:rPr>
-        <w:fldChar w:fldCharType="end"/>
-      </w:r>
+      <w:fldSimple w:instr=" SEQ Figure \* ARABIC ">
+        <w:r>
+          <w:rPr>
+            <w:noProof/>
+          </w:rPr>
+          <w:t>8</w:t>
+        </w:r>
+      </w:fldSimple>
       <w:r>
         <w:t xml:space="preserve"> Travel time with respect to through and on-ramp traffic volume</w:t>
       </w:r>
@@ -14747,27 +14970,14 @@
       <w:r>
         <w:t xml:space="preserve">Figure </w:t>
       </w:r>
-      <w:r>
-        <w:fldChar w:fldCharType="begin"/>
-      </w:r>
-      <w:r>
-        <w:instrText xml:space="preserve"> SEQ Figure \* ARABIC </w:instrText>
-      </w:r>
-      <w:r>
-        <w:fldChar w:fldCharType="separate"/>
-      </w:r>
-      <w:r>
-        <w:rPr>
-          <w:noProof/>
-        </w:rPr>
-        <w:t>10</w:t>
-      </w:r>
-      <w:r>
-        <w:rPr>
-          <w:noProof/>
-        </w:rPr>
-        <w:fldChar w:fldCharType="end"/>
-      </w:r>
+      <w:fldSimple w:instr=" SEQ Figure \* ARABIC ">
+        <w:r>
+          <w:rPr>
+            <w:noProof/>
+          </w:rPr>
+          <w:t>10</w:t>
+        </w:r>
+      </w:fldSimple>
       <w:r>
         <w:t xml:space="preserve"> Speed with respect to through and on-ramp traffic volume</w:t>
       </w:r>
@@ -14824,27 +15034,14 @@
       <w:r>
         <w:t xml:space="preserve">Figure </w:t>
       </w:r>
-      <w:r>
-        <w:fldChar w:fldCharType="begin"/>
-      </w:r>
-      <w:r>
-        <w:instrText xml:space="preserve"> SEQ Figure \* ARABIC </w:instrText>
-      </w:r>
-      <w:r>
-        <w:fldChar w:fldCharType="separate"/>
-      </w:r>
-      <w:r>
-        <w:rPr>
-          <w:noProof/>
-        </w:rPr>
-        <w:t>11</w:t>
-      </w:r>
-      <w:r>
-        <w:rPr>
-          <w:noProof/>
-        </w:rPr>
-        <w:fldChar w:fldCharType="end"/>
-      </w:r>
+      <w:fldSimple w:instr=" SEQ Figure \* ARABIC ">
+        <w:r>
+          <w:rPr>
+            <w:noProof/>
+          </w:rPr>
+          <w:t>11</w:t>
+        </w:r>
+      </w:fldSimple>
       <w:r>
         <w:t xml:space="preserve"> Density with respect to through and on-ramp traffic volume</w:t>
       </w:r>
@@ -15016,7 +15213,6 @@
         <w:docPartUnique/>
       </w:docPartObj>
     </w:sdtPr>
-    <w:sdtEndPr/>
     <w:sdtContent>
       <w:sdt>
         <w:sdtPr>
@@ -15026,7 +15222,6 @@
             <w:docPartUnique/>
           </w:docPartObj>
         </w:sdtPr>
-        <w:sdtEndPr/>
         <w:sdtContent>
           <w:p>
             <w:pPr>
@@ -18049,7 +18244,7 @@
 </file>
 
 <file path=customXml/itemProps2.xml><?xml version="1.0" encoding="utf-8"?>
-<ds:datastoreItem xmlns:ds="http://schemas.openxmlformats.org/officeDocument/2006/customXml" ds:itemID="{169BB010-2691-4D4D-AC55-87D510483413}">
+<ds:datastoreItem xmlns:ds="http://schemas.openxmlformats.org/officeDocument/2006/customXml" ds:itemID="{65529FBF-7CAA-44B9-B6E2-853BB6FEBAFE}">
   <ds:schemaRefs>
     <ds:schemaRef ds:uri="http://schemas.openxmlformats.org/officeDocument/2006/bibliography"/>
   </ds:schemaRefs>

</xml_diff>

<commit_message>
Made improvements on the car following behavior
1. unsuccessful lane changers need to respond to cooperative vehicle as
well
2. Lane changers does not cooperate to vehicles on the lane that they
just switched from
3. Add code to prevent simutanious LC
4. Add anticipated acc on the gippsgap function
</commit_message>
<xml_diff>
--- a/Document/TrafficSimulationModel.docx
+++ b/Document/TrafficSimulationModel.docx
@@ -2666,7 +2666,13 @@
         <w:t xml:space="preserve"> </w:t>
       </w:r>
       <w:r>
-        <w:t>= desired headway [s]</w:t>
+        <w:t>= headway</w:t>
+      </w:r>
+      <w:r>
+        <w:t xml:space="preserve"> parameter</w:t>
+      </w:r>
+      <w:r>
+        <w:t xml:space="preserve"> [s]</w:t>
       </w:r>
     </w:p>
     <w:p/>
@@ -2902,6 +2908,53 @@
       </m:oMath>
       <w:r>
         <w:t xml:space="preserve"> = capacity [veh/s]</w:t>
+      </w:r>
+    </w:p>
+    <w:p/>
+    <w:p>
+      <w:r>
+        <w:t>For example, if the fre</w:t>
+      </w:r>
+      <w:r>
+        <w:t xml:space="preserve">e flow capacity is 2100 vehicles </w:t>
+      </w:r>
+      <w:r>
+        <w:t xml:space="preserve">per hour per lane, the jam gap is 1.5 meter, the length of the vehicle is </w:t>
+      </w:r>
+      <w:r>
+        <w:t>4.</w:t>
+      </w:r>
+      <w:r>
+        <w:t xml:space="preserve">5 meters and </w:t>
+      </w:r>
+      <w:r>
+        <w:t>free flow speed is 113</w:t>
+      </w:r>
+      <w:r>
+        <w:t xml:space="preserve"> </w:t>
+      </w:r>
+      <w:r>
+        <w:t>km/h</w:t>
+      </w:r>
+      <w:r>
+        <w:t xml:space="preserve">, then the headway parameter is </w:t>
+      </w:r>
+      <w:r>
+        <w:t>1.5</w:t>
+      </w:r>
+      <w:r>
+        <w:t xml:space="preserve"> </w:t>
+      </w:r>
+      <w:r>
+        <w:t>s</w:t>
+      </w:r>
+      <w:r>
+        <w:t>econd</w:t>
+      </w:r>
+      <w:bookmarkStart w:id="4" w:name="_GoBack"/>
+      <w:bookmarkEnd w:id="4"/>
+      <w:r>
+        <w:t>.</w:t>
       </w:r>
     </w:p>
     <w:p/>
@@ -3077,8 +3130,8 @@
       </m:oMathPara>
     </w:p>
     <w:p>
-      <w:bookmarkStart w:id="4" w:name="OLE_LINK1"/>
-      <w:bookmarkStart w:id="5" w:name="OLE_LINK2"/>
+      <w:bookmarkStart w:id="5" w:name="OLE_LINK1"/>
+      <w:bookmarkStart w:id="6" w:name="OLE_LINK2"/>
       <m:oMathPara>
         <m:oMathParaPr>
           <m:jc m:val="center"/>
@@ -3134,8 +3187,8 @@
               </m:sSub>
             </m:e>
           </m:d>
-          <w:bookmarkEnd w:id="4"/>
           <w:bookmarkEnd w:id="5"/>
+          <w:bookmarkEnd w:id="6"/>
           <m:r>
             <w:rPr>
               <w:rFonts w:ascii="Cambria Math" w:hAnsi="Cambria Math"/>
@@ -4670,11 +4723,11 @@
         </w:numPr>
         <w:ind w:left="810" w:hanging="360"/>
       </w:pPr>
-      <w:bookmarkStart w:id="6" w:name="_Toc429998592"/>
+      <w:bookmarkStart w:id="7" w:name="_Toc429998592"/>
       <w:r>
         <w:t>Lane change model</w:t>
       </w:r>
-      <w:bookmarkEnd w:id="6"/>
+      <w:bookmarkEnd w:id="7"/>
     </w:p>
     <w:p>
       <w:pPr>
@@ -4753,10 +4806,10 @@
             <v:path o:extrusionok="f" gradientshapeok="t" o:connecttype="rect"/>
             <o:lock v:ext="edit" aspectratio="t"/>
           </v:shapetype>
-          <v:shape id="_x0000_i1025" type="#_x0000_t75" style="width:427.15pt;height:339.6pt" o:ole="">
+          <v:shape id="_x0000_i1025" type="#_x0000_t75" style="width:427pt;height:339.95pt" o:ole="">
             <v:imagedata r:id="rId10" o:title=""/>
           </v:shape>
-          <o:OLEObject Type="Embed" ProgID="Visio.Drawing.15" ShapeID="_x0000_i1025" DrawAspect="Content" ObjectID="_1504700470" r:id="rId11"/>
+          <o:OLEObject Type="Embed" ProgID="Visio.Drawing.15" ShapeID="_x0000_i1025" DrawAspect="Content" ObjectID="_1505645082" r:id="rId11"/>
         </w:object>
       </w:r>
     </w:p>
@@ -4766,6 +4819,7 @@
         <w:jc w:val="center"/>
       </w:pPr>
       <w:r>
+        <w:lastRenderedPageBreak/>
         <w:t xml:space="preserve">Figure </w:t>
       </w:r>
       <w:fldSimple w:instr=" SEQ Figure \* ARABIC ">
@@ -4828,7 +4882,6 @@
     </w:p>
     <w:p>
       <w:r>
-        <w:lastRenderedPageBreak/>
         <w:t xml:space="preserve">BLC-Slow: </w:t>
       </w:r>
       <w:r>
@@ -4904,14 +4957,14 @@
           <w:sz w:val="28"/>
         </w:rPr>
       </w:pPr>
-      <w:bookmarkStart w:id="7" w:name="_Toc429998593"/>
+      <w:bookmarkStart w:id="8" w:name="_Toc429998593"/>
       <w:r>
         <w:rPr>
           <w:sz w:val="28"/>
         </w:rPr>
         <w:t>Lane-changing motivation generation</w:t>
       </w:r>
-      <w:bookmarkEnd w:id="7"/>
+      <w:bookmarkEnd w:id="8"/>
     </w:p>
     <w:p>
       <w:r>
@@ -4959,14 +5012,14 @@
           <w:sz w:val="24"/>
         </w:rPr>
       </w:pPr>
-      <w:bookmarkStart w:id="8" w:name="_Toc429998594"/>
+      <w:bookmarkStart w:id="9" w:name="_Toc429998594"/>
       <w:r>
         <w:rPr>
           <w:sz w:val="24"/>
         </w:rPr>
         <w:t>Mandatory lane-changing motivation</w:t>
       </w:r>
-      <w:bookmarkEnd w:id="8"/>
+      <w:bookmarkEnd w:id="9"/>
     </w:p>
     <w:p>
       <w:r>
@@ -5660,19 +5713,7 @@
                       <w:rPr>
                         <w:rFonts w:ascii="Cambria Math" w:hAnsi="Cambria Math"/>
                       </w:rPr>
-                      <m:t xml:space="preserve"> </m:t>
-                    </m:r>
-                    <m:r>
-                      <w:rPr>
-                        <w:rFonts w:ascii="Cambria Math" w:hAnsi="Cambria Math"/>
-                      </w:rPr>
-                      <m:t>or</m:t>
-                    </m:r>
-                    <m:r>
-                      <w:rPr>
-                        <w:rFonts w:ascii="Cambria Math" w:hAnsi="Cambria Math"/>
-                      </w:rPr>
-                      <m:t xml:space="preserve"> </m:t>
+                      <m:t xml:space="preserve"> or </m:t>
                     </m:r>
                     <m:sSub>
                       <m:sSubPr>
@@ -5901,8 +5942,6 @@
     </w:p>
     <w:p/>
     <w:p>
-      <w:bookmarkStart w:id="9" w:name="_GoBack"/>
-      <w:bookmarkEnd w:id="9"/>
       <w:r>
         <w:t>The parameters</w:t>
       </w:r>
@@ -6417,11 +6456,9 @@
       <w:r>
         <w:t xml:space="preserve"> = constraint parameter. </w:t>
       </w:r>
-      <w:proofErr w:type="gramStart"/>
       <w:r>
         <w:t xml:space="preserve">If </w:t>
       </w:r>
-      <w:proofErr w:type="gramEnd"/>
       <m:oMath>
         <m:sSub>
           <m:sSubPr>
@@ -6623,16 +6660,11 @@
         <w:t xml:space="preserve"> </w:t>
       </w:r>
       <w:r>
-        <w:t xml:space="preserve">equals a positive constant less </w:t>
-      </w:r>
-      <w:proofErr w:type="gramStart"/>
-      <w:r>
-        <w:t>than</w:t>
+        <w:t>equals a positive constant less than</w:t>
       </w:r>
       <w:r>
         <w:t xml:space="preserve"> </w:t>
       </w:r>
-      <w:proofErr w:type="gramEnd"/>
       <m:oMath>
         <m:r>
           <w:rPr>
@@ -6645,13 +6677,8 @@
         <w:t>.</w:t>
       </w:r>
       <w:r>
-        <w:t xml:space="preserve"> Otherwise</w:t>
-      </w:r>
-      <w:proofErr w:type="gramStart"/>
-      <w:r>
-        <w:t xml:space="preserve">, </w:t>
-      </w:r>
-      <w:proofErr w:type="gramEnd"/>
+        <w:t xml:space="preserve"> Otherwise, </w:t>
+      </w:r>
       <m:oMath>
         <m:sSub>
           <m:sSubPr>
@@ -6721,15 +6748,7 @@
         </m:sSub>
       </m:oMath>
       <w:r>
-        <w:t xml:space="preserve"> </w:t>
-      </w:r>
-      <w:proofErr w:type="gramStart"/>
-      <w:r>
-        <w:t>is</w:t>
-      </w:r>
-      <w:proofErr w:type="gramEnd"/>
-      <w:r>
-        <w:t xml:space="preserve"> an parameter</w:t>
+        <w:t xml:space="preserve"> is an parameter</w:t>
       </w:r>
       <w:r>
         <w:t>.</w:t>
@@ -6752,7 +6771,6 @@
         <w:rPr>
           <w:sz w:val="24"/>
         </w:rPr>
-        <w:lastRenderedPageBreak/>
         <w:t xml:space="preserve">Combining </w:t>
       </w:r>
       <w:r>
@@ -6771,16 +6789,11 @@
     </w:p>
     <w:p>
       <w:r>
-        <w:t xml:space="preserve">In each time step, the simulation generates three motivation values for each driver: a mandatory lane changing </w:t>
-      </w:r>
-      <w:proofErr w:type="gramStart"/>
-      <w:r>
-        <w:t>motivation</w:t>
+        <w:t>In each time step, the simulation generates three motivation values for each driver: a mandatory lane changing motivation</w:t>
       </w:r>
       <w:r>
         <w:t xml:space="preserve"> </w:t>
       </w:r>
-      <w:proofErr w:type="gramEnd"/>
       <m:oMath>
         <m:sSub>
           <m:sSubPr>
@@ -6887,15 +6900,7 @@
         <w:t xml:space="preserve">. </w:t>
       </w:r>
       <w:r>
-        <w:t xml:space="preserve">These three desires </w:t>
-      </w:r>
-      <w:proofErr w:type="gramStart"/>
-      <w:r>
-        <w:t>are combined</w:t>
-      </w:r>
-      <w:proofErr w:type="gramEnd"/>
-      <w:r>
-        <w:t xml:space="preserve"> together </w:t>
+        <w:t xml:space="preserve">These three desires are combined together </w:t>
       </w:r>
       <w:r>
         <w:t>with the priority</w:t>
@@ -7020,11 +7025,9 @@
       <w:r>
         <w:t xml:space="preserve">That is, </w:t>
       </w:r>
-      <w:proofErr w:type="gramStart"/>
       <w:r>
         <w:t xml:space="preserve">if </w:t>
       </w:r>
-      <w:proofErr w:type="gramEnd"/>
       <m:oMath>
         <m:sSub>
           <m:sSubPr>
@@ -7535,13 +7538,8 @@
         <w:t>as</w:t>
       </w:r>
       <w:r>
-        <w:t xml:space="preserve"> the driver’s average lane changing desire threshold. </w:t>
-      </w:r>
-      <w:proofErr w:type="gramStart"/>
-      <w:r>
-        <w:t xml:space="preserve">If </w:t>
-      </w:r>
-      <w:proofErr w:type="gramEnd"/>
+        <w:t xml:space="preserve"> the driver’s average lane changing desire threshold. If </w:t>
+      </w:r>
       <m:oMath>
         <m:r>
           <w:rPr>
@@ -7698,15 +7696,7 @@
         </m:sSub>
       </m:oMath>
       <w:r>
-        <w:t xml:space="preserve"> </w:t>
-      </w:r>
-      <w:proofErr w:type="gramStart"/>
-      <w:r>
-        <w:t>or</w:t>
-      </w:r>
-      <w:proofErr w:type="gramEnd"/>
-      <w:r>
-        <w:t xml:space="preserve"> </w:t>
+        <w:t xml:space="preserve"> or </w:t>
       </w:r>
       <w:r>
         <w:t>(</w:t>
@@ -7935,13 +7925,8 @@
         </m:sSub>
       </m:oMath>
       <w:r>
-        <w:t xml:space="preserve"> </w:t>
-      </w:r>
-      <w:proofErr w:type="gramStart"/>
-      <w:r>
-        <w:t>or</w:t>
-      </w:r>
-      <w:proofErr w:type="gramEnd"/>
+        <w:t xml:space="preserve"> or</w:t>
+      </w:r>
       <w:r>
         <w:t xml:space="preserve"> (</w:t>
       </w:r>
@@ -8455,11 +8440,9 @@
       <w:r>
         <w:t xml:space="preserve"> with a comfortable deceleration</w:t>
       </w:r>
-      <w:proofErr w:type="gramStart"/>
       <w:r>
         <w:t xml:space="preserve">, </w:t>
       </w:r>
-      <w:proofErr w:type="gramEnd"/>
       <m:oMath>
         <m:sSub>
           <m:sSubPr>
@@ -8778,13 +8761,8 @@
         <w:t>YCF</w:t>
       </w:r>
       <w:r>
-        <w:t xml:space="preserve"> should be applied based on a cooperative </w:t>
-      </w:r>
-      <w:proofErr w:type="gramStart"/>
-      <w:r>
-        <w:t xml:space="preserve">factor </w:t>
-      </w:r>
-      <w:proofErr w:type="gramEnd"/>
+        <w:t xml:space="preserve"> should be applied based on a cooperative factor </w:t>
+      </w:r>
       <m:oMath>
         <m:r>
           <w:rPr>
@@ -8845,16 +8823,11 @@
         <w:t xml:space="preserve"> </w:t>
       </w:r>
       <w:r>
-        <w:t xml:space="preserve">and </w:t>
-      </w:r>
-      <w:proofErr w:type="gramStart"/>
-      <w:r>
-        <w:t>variation</w:t>
+        <w:t>and variation</w:t>
       </w:r>
       <w:r>
         <w:t xml:space="preserve"> </w:t>
       </w:r>
-      <w:proofErr w:type="gramEnd"/>
       <m:oMath>
         <m:acc>
           <m:accPr>
@@ -8882,27 +8855,14 @@
         <w:t>needs to make</w:t>
       </w:r>
       <w:r>
-        <w:t xml:space="preserve"> </w:t>
-      </w:r>
-      <w:proofErr w:type="gramStart"/>
-      <w:r>
-        <w:t>a</w:t>
-      </w:r>
-      <w:proofErr w:type="gramEnd"/>
-      <w:r>
-        <w:t xml:space="preserve"> Y</w:t>
+        <w:t xml:space="preserve"> a Y</w:t>
       </w:r>
       <w:r>
         <w:t xml:space="preserve">CF decision, the simulation will generate a random variable between </w:t>
       </w:r>
       <w:r>
-        <w:t xml:space="preserve">0 and 1. If this variable is smaller than the cooperative </w:t>
-      </w:r>
-      <w:proofErr w:type="gramStart"/>
-      <w:r>
-        <w:t xml:space="preserve">factor </w:t>
-      </w:r>
-      <w:proofErr w:type="gramEnd"/>
+        <w:t xml:space="preserve">0 and 1. If this variable is smaller than the cooperative factor </w:t>
+      </w:r>
       <m:oMath>
         <m:r>
           <w:rPr>
@@ -9486,6 +9446,7 @@
         <w:rPr>
           <w:sz w:val="24"/>
         </w:rPr>
+        <w:lastRenderedPageBreak/>
         <w:t>Receiving</w:t>
       </w:r>
       <w:r>
@@ -9522,11 +9483,7 @@
         <w:t>et of parameters in Y</w:t>
       </w:r>
       <w:r>
-        <w:t xml:space="preserve">CF </w:t>
-      </w:r>
-      <w:r>
-        <w:lastRenderedPageBreak/>
-        <w:t xml:space="preserve">mode, and then gradually increase the reduction factor, and finally return to the regular CF mode. Specifically, </w:t>
+        <w:t xml:space="preserve">CF mode, and then gradually increase the reduction factor, and finally return to the regular CF mode. Specifically, </w:t>
       </w:r>
       <w:r>
         <w:t xml:space="preserve">assuming the transition period is denoted by </w:t>
@@ -10101,13 +10058,8 @@
           <m:t>i</m:t>
         </m:r>
       </m:oMath>
-      <w:proofErr w:type="gramStart"/>
-      <w:r>
-        <w:t>th</w:t>
-      </w:r>
-      <w:proofErr w:type="gramEnd"/>
-      <w:r>
-        <w:t xml:space="preserve"> time step after RCF activates</w:t>
+      <w:r>
+        <w:t>th time step after RCF activates</w:t>
       </w:r>
       <w:r>
         <w:t>;</w:t>
@@ -10162,11 +10114,9 @@
           </m:sub>
         </m:sSub>
       </m:oMath>
-      <w:proofErr w:type="gramStart"/>
       <w:r>
         <w:t xml:space="preserve">, </w:t>
       </w:r>
-      <w:proofErr w:type="gramEnd"/>
       <m:oMath>
         <m:sSub>
           <m:sSubPr>
@@ -10864,15 +10814,8 @@
       </w:pPr>
       <w:bookmarkStart w:id="18" w:name="_Toc429998603"/>
       <w:r>
-        <w:t xml:space="preserve">ACC and </w:t>
-      </w:r>
-      <w:proofErr w:type="spellStart"/>
-      <w:r>
-        <w:t>CACC</w:t>
-      </w:r>
-      <w:proofErr w:type="spellEnd"/>
-      <w:r>
-        <w:t xml:space="preserve"> simulation models</w:t>
+        <w:lastRenderedPageBreak/>
+        <w:t>ACC and CACC simulation models</w:t>
       </w:r>
     </w:p>
     <w:p>
@@ -10906,15 +10849,7 @@
         <w:t xml:space="preserve">are applied when </w:t>
       </w:r>
       <w:r>
-        <w:t>ACC/</w:t>
-      </w:r>
-      <w:proofErr w:type="spellStart"/>
-      <w:r>
-        <w:t>CACC</w:t>
-      </w:r>
-      <w:proofErr w:type="spellEnd"/>
-      <w:r>
-        <w:t xml:space="preserve"> vehicles</w:t>
+        <w:t>ACC/CACC vehicles</w:t>
       </w:r>
       <w:r>
         <w:t xml:space="preserve"> are on ramps</w:t>
@@ -10932,22 +10867,13 @@
         </w:numPr>
       </w:pPr>
       <w:r>
-        <w:lastRenderedPageBreak/>
         <w:t xml:space="preserve">Once a </w:t>
       </w:r>
       <w:r>
         <w:t>lane changing</w:t>
       </w:r>
       <w:r>
-        <w:t xml:space="preserve"> desired </w:t>
-      </w:r>
-      <w:proofErr w:type="gramStart"/>
-      <w:r>
-        <w:t>is generated</w:t>
-      </w:r>
-      <w:proofErr w:type="gramEnd"/>
-      <w:r>
-        <w:t>, the manual driving model</w:t>
+        <w:t xml:space="preserve"> desired is generated, the manual driving model</w:t>
       </w:r>
       <w:r>
         <w:t xml:space="preserve"> is</w:t>
@@ -10959,15 +10885,7 @@
         <w:t xml:space="preserve"> for A</w:t>
       </w:r>
       <w:r>
-        <w:t>CC/</w:t>
-      </w:r>
-      <w:proofErr w:type="spellStart"/>
-      <w:r>
-        <w:t>CACC</w:t>
-      </w:r>
-      <w:proofErr w:type="spellEnd"/>
-      <w:r>
-        <w:t xml:space="preserve"> vehicles.</w:t>
+        <w:t>CC/CACC vehicles.</w:t>
       </w:r>
     </w:p>
     <w:p/>
@@ -11994,6 +11912,7 @@
       </w:pPr>
       <w:bookmarkStart w:id="21" w:name="_Toc429998606"/>
       <w:r>
+        <w:lastRenderedPageBreak/>
         <w:t>Notes on simulation parameters</w:t>
       </w:r>
       <w:bookmarkEnd w:id="21"/>
@@ -12123,7 +12042,6 @@
         </w:rPr>
         <w:t xml:space="preserve">Before selecting a reaction time, please use the </w:t>
       </w:r>
-      <w:proofErr w:type="spellStart"/>
       <w:r>
         <w:rPr>
           <w:rFonts w:ascii="Georgia" w:hAnsi="Georgia" w:cs="Arial"/>
@@ -12133,19 +12051,7 @@
           <w:sz w:val="22"/>
           <w:szCs w:val="22"/>
         </w:rPr>
-        <w:t>CompareEqu</w:t>
-      </w:r>
-      <w:proofErr w:type="spellEnd"/>
-      <w:r>
-        <w:rPr>
-          <w:rFonts w:ascii="Georgia" w:hAnsi="Georgia" w:cs="Arial"/>
-          <w:i/>
-          <w:iCs/>
-          <w:color w:val="000000"/>
-          <w:sz w:val="22"/>
-          <w:szCs w:val="22"/>
-        </w:rPr>
-        <w:t xml:space="preserve"> </w:t>
+        <w:t xml:space="preserve">CompareEqu </w:t>
       </w:r>
       <w:r>
         <w:rPr>
@@ -12154,27 +12060,7 @@
           <w:sz w:val="22"/>
           <w:szCs w:val="22"/>
         </w:rPr>
-        <w:t xml:space="preserve">in </w:t>
-      </w:r>
-      <w:proofErr w:type="spellStart"/>
-      <w:r>
-        <w:rPr>
-          <w:rFonts w:ascii="Georgia" w:hAnsi="Georgia" w:cs="Arial"/>
-          <w:color w:val="000000"/>
-          <w:sz w:val="22"/>
-          <w:szCs w:val="22"/>
-        </w:rPr>
-        <w:t>Matlab</w:t>
-      </w:r>
-      <w:proofErr w:type="spellEnd"/>
-      <w:r>
-        <w:rPr>
-          <w:rFonts w:ascii="Georgia" w:hAnsi="Georgia" w:cs="Arial"/>
-          <w:color w:val="000000"/>
-          <w:sz w:val="22"/>
-          <w:szCs w:val="22"/>
-        </w:rPr>
-        <w:t xml:space="preserve"> code to make sure the equilibrium speed profile is higher than the Newell’s model. So that, the underlying model in CF is indeed following Newell’s model. Normally, the value should be low than 1s.</w:t>
+        <w:t>in Matlab code to make sure the equilibrium speed profile is higher than the Newell’s model. So that, the underlying model in CF is indeed following Newell’s model. Normally, the value should be low than 1s.</w:t>
       </w:r>
     </w:p>
     <w:p>
@@ -12194,7 +12080,6 @@
         <w:rPr>
           <w:sz w:val="28"/>
         </w:rPr>
-        <w:lastRenderedPageBreak/>
         <w:t>Ga</w:t>
       </w:r>
       <w:r>
@@ -12415,27 +12300,7 @@
           <w:sz w:val="22"/>
           <w:szCs w:val="22"/>
         </w:rPr>
-        <w:t>.txt” in the directory of “C:\</w:t>
-      </w:r>
-      <w:proofErr w:type="spellStart"/>
-      <w:r>
-        <w:rPr>
-          <w:rFonts w:ascii="Georgia" w:hAnsi="Georgia" w:cs="Arial"/>
-          <w:color w:val="000000"/>
-          <w:sz w:val="22"/>
-          <w:szCs w:val="22"/>
-        </w:rPr>
-        <w:t>CACC_Simu_Data</w:t>
-      </w:r>
-      <w:proofErr w:type="spellEnd"/>
-      <w:r>
-        <w:rPr>
-          <w:rFonts w:ascii="Georgia" w:hAnsi="Georgia" w:cs="Arial"/>
-          <w:color w:val="000000"/>
-          <w:sz w:val="22"/>
-          <w:szCs w:val="22"/>
-        </w:rPr>
-        <w:t xml:space="preserve">”. </w:t>
+        <w:t xml:space="preserve">.txt” in the directory of “C:\CACC_Simu_Data”. </w:t>
       </w:r>
       <w:r>
         <w:rPr>
@@ -12455,7 +12320,6 @@
         </w:rPr>
         <w:t xml:space="preserve">application </w:t>
       </w:r>
-      <w:proofErr w:type="gramStart"/>
       <w:r>
         <w:rPr>
           <w:rFonts w:ascii="Georgia" w:hAnsi="Georgia" w:cs="Arial"/>
@@ -12472,17 +12336,7 @@
           <w:sz w:val="22"/>
           <w:szCs w:val="22"/>
         </w:rPr>
-        <w:t xml:space="preserve"> written</w:t>
-      </w:r>
-      <w:proofErr w:type="gramEnd"/>
-      <w:r>
-        <w:rPr>
-          <w:rFonts w:ascii="Georgia" w:hAnsi="Georgia" w:cs="Arial"/>
-          <w:color w:val="000000"/>
-          <w:sz w:val="22"/>
-          <w:szCs w:val="22"/>
-        </w:rPr>
-        <w:t xml:space="preserve"> in C# to run multiple simulations. The workflow of the application is as follows:</w:t>
+        <w:t xml:space="preserve"> written in C# to run multiple simulations. The workflow of the application is as follows:</w:t>
       </w:r>
     </w:p>
     <w:p>
@@ -12526,15 +12380,7 @@
         <w:t>replications</w:t>
       </w:r>
       <w:r>
-        <w:t xml:space="preserve">, write a </w:t>
-      </w:r>
-      <w:proofErr w:type="gramStart"/>
-      <w:r>
-        <w:t>temp</w:t>
-      </w:r>
-      <w:proofErr w:type="gramEnd"/>
-      <w:r>
-        <w:t xml:space="preserve"> file named “Batch_Volume.txt”</w:t>
+        <w:t>, write a temp file named “Batch_Volume.txt”</w:t>
       </w:r>
       <w:r>
         <w:t xml:space="preserve"> that will be read by the python script;</w:t>
@@ -12564,16 +12410,11 @@
         <w:spacing w:before="0" w:beforeAutospacing="0" w:after="0" w:afterAutospacing="0"/>
       </w:pPr>
       <w:r>
-        <w:t xml:space="preserve">A python script </w:t>
-      </w:r>
-      <w:proofErr w:type="gramStart"/>
-      <w:r>
-        <w:t xml:space="preserve">is </w:t>
+        <w:t xml:space="preserve">A python script is </w:t>
       </w:r>
       <w:r>
         <w:t>coded</w:t>
       </w:r>
-      <w:proofErr w:type="gramEnd"/>
       <w:r>
         <w:t xml:space="preserve"> to </w:t>
       </w:r>
@@ -12587,15 +12428,7 @@
         <w:t xml:space="preserve">. </w:t>
       </w:r>
       <w:r>
-        <w:t xml:space="preserve">Its workflow </w:t>
-      </w:r>
-      <w:proofErr w:type="gramStart"/>
-      <w:r>
-        <w:t>is shown</w:t>
-      </w:r>
-      <w:proofErr w:type="gramEnd"/>
-      <w:r>
-        <w:t xml:space="preserve"> below</w:t>
+        <w:t>Its workflow is shown below</w:t>
       </w:r>
       <w:r>
         <w:t xml:space="preserve">. </w:t>
@@ -12615,10 +12448,10 @@
       </w:pPr>
       <w:r>
         <w:object w:dxaOrig="4238" w:dyaOrig="5754">
-          <v:shape id="_x0000_i1026" type="#_x0000_t75" style="width:211.7pt;height:287.45pt" o:ole="">
+          <v:shape id="_x0000_i1026" type="#_x0000_t75" style="width:211.6pt;height:287.35pt" o:ole="">
             <v:imagedata r:id="rId12" o:title=""/>
           </v:shape>
-          <o:OLEObject Type="Embed" ProgID="Visio.Drawing.11" ShapeID="_x0000_i1026" DrawAspect="Content" ObjectID="_1504700471" r:id="rId13"/>
+          <o:OLEObject Type="Embed" ProgID="Visio.Drawing.11" ShapeID="_x0000_i1026" DrawAspect="Content" ObjectID="_1505645083" r:id="rId13"/>
         </w:object>
       </w:r>
     </w:p>
@@ -12654,7 +12487,6 @@
       </w:pPr>
       <w:bookmarkStart w:id="26" w:name="_Toc429998611"/>
       <w:r>
-        <w:lastRenderedPageBreak/>
         <w:t>Experiments</w:t>
       </w:r>
       <w:bookmarkEnd w:id="26"/>
@@ -13632,6 +13464,7 @@
                   <w:rPr>
                     <w:rFonts w:ascii="Cambria Math" w:hAnsi="Cambria Math"/>
                   </w:rPr>
+                  <w:lastRenderedPageBreak/>
                   <m:t>T</m:t>
                 </m:r>
               </m:oMath>
@@ -14495,7 +14328,6 @@
         <w:rPr>
           <w:noProof/>
         </w:rPr>
-        <w:lastRenderedPageBreak/>
         <w:drawing>
           <wp:inline distT="0" distB="0" distL="0" distR="0" wp14:anchorId="77BB03CE" wp14:editId="1A62E56A">
             <wp:extent cx="5943600" cy="4304030"/>
@@ -15262,7 +15094,7 @@
                 <w:bCs/>
                 <w:noProof/>
               </w:rPr>
-              <w:t>19</w:t>
+              <w:t>2</w:t>
             </w:r>
             <w:r>
               <w:rPr>
@@ -18244,7 +18076,7 @@
 </file>
 
 <file path=customXml/itemProps2.xml><?xml version="1.0" encoding="utf-8"?>
-<ds:datastoreItem xmlns:ds="http://schemas.openxmlformats.org/officeDocument/2006/customXml" ds:itemID="{65529FBF-7CAA-44B9-B6E2-853BB6FEBAFE}">
+<ds:datastoreItem xmlns:ds="http://schemas.openxmlformats.org/officeDocument/2006/customXml" ds:itemID="{DFEC73EB-E27B-4E77-9CCF-2053F1016D46}">
   <ds:schemaRefs>
     <ds:schemaRef ds:uri="http://schemas.openxmlformats.org/officeDocument/2006/bibliography"/>
   </ds:schemaRefs>

</xml_diff>

<commit_message>
Add matlab code to plot
</commit_message>
<xml_diff>
--- a/Document/TrafficSimulationModel.docx
+++ b/Document/TrafficSimulationModel.docx
@@ -2951,8 +2951,6 @@
       <w:r>
         <w:t>econd</w:t>
       </w:r>
-      <w:bookmarkStart w:id="4" w:name="_GoBack"/>
-      <w:bookmarkEnd w:id="4"/>
       <w:r>
         <w:t>.</w:t>
       </w:r>
@@ -3130,8 +3128,8 @@
       </m:oMathPara>
     </w:p>
     <w:p>
-      <w:bookmarkStart w:id="5" w:name="OLE_LINK1"/>
-      <w:bookmarkStart w:id="6" w:name="OLE_LINK2"/>
+      <w:bookmarkStart w:id="4" w:name="OLE_LINK1"/>
+      <w:bookmarkStart w:id="5" w:name="OLE_LINK2"/>
       <m:oMathPara>
         <m:oMathParaPr>
           <m:jc m:val="center"/>
@@ -3187,8 +3185,8 @@
               </m:sSub>
             </m:e>
           </m:d>
+          <w:bookmarkEnd w:id="4"/>
           <w:bookmarkEnd w:id="5"/>
-          <w:bookmarkEnd w:id="6"/>
           <m:r>
             <w:rPr>
               <w:rFonts w:ascii="Cambria Math" w:hAnsi="Cambria Math"/>
@@ -4713,6 +4711,9 @@
           <m:t>≥1)</m:t>
         </m:r>
       </m:oMath>
+      <w:r>
+        <w:t>. Suggested values are between 1 and 2.</w:t>
+      </w:r>
     </w:p>
     <w:p>
       <w:pPr>
@@ -4723,11 +4724,11 @@
         </w:numPr>
         <w:ind w:left="810" w:hanging="360"/>
       </w:pPr>
-      <w:bookmarkStart w:id="7" w:name="_Toc429998592"/>
+      <w:bookmarkStart w:id="6" w:name="_Toc429998592"/>
       <w:r>
         <w:t>Lane change model</w:t>
       </w:r>
-      <w:bookmarkEnd w:id="7"/>
+      <w:bookmarkEnd w:id="6"/>
     </w:p>
     <w:p>
       <w:pPr>
@@ -4809,7 +4810,7 @@
           <v:shape id="_x0000_i1025" type="#_x0000_t75" style="width:427pt;height:339.95pt" o:ole="">
             <v:imagedata r:id="rId10" o:title=""/>
           </v:shape>
-          <o:OLEObject Type="Embed" ProgID="Visio.Drawing.15" ShapeID="_x0000_i1025" DrawAspect="Content" ObjectID="_1505645082" r:id="rId11"/>
+          <o:OLEObject Type="Embed" ProgID="Visio.Drawing.15" ShapeID="_x0000_i1025" DrawAspect="Content" ObjectID="_1505889334" r:id="rId11"/>
         </w:object>
       </w:r>
     </w:p>
@@ -4822,14 +4823,27 @@
         <w:lastRenderedPageBreak/>
         <w:t xml:space="preserve">Figure </w:t>
       </w:r>
-      <w:fldSimple w:instr=" SEQ Figure \* ARABIC ">
-        <w:r>
-          <w:rPr>
-            <w:noProof/>
-          </w:rPr>
-          <w:t>1</w:t>
-        </w:r>
-      </w:fldSimple>
+      <w:r>
+        <w:fldChar w:fldCharType="begin"/>
+      </w:r>
+      <w:r>
+        <w:instrText xml:space="preserve"> SEQ Figure \* ARABIC </w:instrText>
+      </w:r>
+      <w:r>
+        <w:fldChar w:fldCharType="separate"/>
+      </w:r>
+      <w:r>
+        <w:rPr>
+          <w:noProof/>
+        </w:rPr>
+        <w:t>1</w:t>
+      </w:r>
+      <w:r>
+        <w:rPr>
+          <w:noProof/>
+        </w:rPr>
+        <w:fldChar w:fldCharType="end"/>
+      </w:r>
       <w:r>
         <w:t xml:space="preserve"> Lane change behavior structure</w:t>
       </w:r>
@@ -4957,14 +4971,14 @@
           <w:sz w:val="28"/>
         </w:rPr>
       </w:pPr>
-      <w:bookmarkStart w:id="8" w:name="_Toc429998593"/>
+      <w:bookmarkStart w:id="7" w:name="_Toc429998593"/>
       <w:r>
         <w:rPr>
           <w:sz w:val="28"/>
         </w:rPr>
         <w:t>Lane-changing motivation generation</w:t>
       </w:r>
-      <w:bookmarkEnd w:id="8"/>
+      <w:bookmarkEnd w:id="7"/>
     </w:p>
     <w:p>
       <w:r>
@@ -5012,14 +5026,14 @@
           <w:sz w:val="24"/>
         </w:rPr>
       </w:pPr>
-      <w:bookmarkStart w:id="9" w:name="_Toc429998594"/>
+      <w:bookmarkStart w:id="8" w:name="_Toc429998594"/>
       <w:r>
         <w:rPr>
           <w:sz w:val="24"/>
         </w:rPr>
         <w:t>Mandatory lane-changing motivation</w:t>
       </w:r>
-      <w:bookmarkEnd w:id="9"/>
+      <w:bookmarkEnd w:id="8"/>
     </w:p>
     <w:p>
       <w:r>
@@ -5970,14 +5984,14 @@
           <w:sz w:val="24"/>
         </w:rPr>
       </w:pPr>
-      <w:bookmarkStart w:id="10" w:name="_Toc429998595"/>
+      <w:bookmarkStart w:id="9" w:name="_Toc429998595"/>
       <w:r>
         <w:rPr>
           <w:sz w:val="24"/>
         </w:rPr>
         <w:t>Discretionary lane-changing motivation</w:t>
       </w:r>
-      <w:bookmarkEnd w:id="10"/>
+      <w:bookmarkEnd w:id="9"/>
     </w:p>
     <w:p/>
     <w:p>
@@ -6766,7 +6780,7 @@
           <w:sz w:val="24"/>
         </w:rPr>
       </w:pPr>
-      <w:bookmarkStart w:id="11" w:name="_Toc429998596"/>
+      <w:bookmarkStart w:id="10" w:name="_Toc429998596"/>
       <w:r>
         <w:rPr>
           <w:sz w:val="24"/>
@@ -6785,7 +6799,7 @@
         </w:rPr>
         <w:t>s</w:t>
       </w:r>
-      <w:bookmarkEnd w:id="11"/>
+      <w:bookmarkEnd w:id="10"/>
     </w:p>
     <w:p>
       <w:r>
@@ -7564,7 +7578,7 @@
           <w:sz w:val="28"/>
         </w:rPr>
       </w:pPr>
-      <w:bookmarkStart w:id="12" w:name="_Toc429998597"/>
+      <w:bookmarkStart w:id="11" w:name="_Toc429998597"/>
       <w:r>
         <w:rPr>
           <w:sz w:val="28"/>
@@ -7577,7 +7591,7 @@
         </w:rPr>
         <w:t>gap acceptance model</w:t>
       </w:r>
-      <w:bookmarkEnd w:id="12"/>
+      <w:bookmarkEnd w:id="11"/>
       <w:r>
         <w:rPr>
           <w:sz w:val="28"/>
@@ -8664,14 +8678,14 @@
           <w:sz w:val="28"/>
         </w:rPr>
       </w:pPr>
-      <w:bookmarkStart w:id="13" w:name="_Toc429998598"/>
+      <w:bookmarkStart w:id="12" w:name="_Toc429998598"/>
       <w:r>
         <w:rPr>
           <w:sz w:val="28"/>
         </w:rPr>
         <w:t>Car following model specifications during lane changing process</w:t>
       </w:r>
-      <w:bookmarkEnd w:id="13"/>
+      <w:bookmarkEnd w:id="12"/>
     </w:p>
     <w:p>
       <w:r>
@@ -8723,7 +8737,7 @@
           <w:sz w:val="24"/>
         </w:rPr>
       </w:pPr>
-      <w:bookmarkStart w:id="14" w:name="_Toc429998599"/>
+      <w:bookmarkStart w:id="13" w:name="_Toc429998599"/>
       <w:r>
         <w:rPr>
           <w:sz w:val="24"/>
@@ -8736,7 +8750,7 @@
         </w:rPr>
         <w:t xml:space="preserve"> Car Following</w:t>
       </w:r>
-      <w:bookmarkEnd w:id="14"/>
+      <w:bookmarkEnd w:id="13"/>
     </w:p>
     <w:p>
       <w:r>
@@ -9441,7 +9455,7 @@
           <w:sz w:val="24"/>
         </w:rPr>
       </w:pPr>
-      <w:bookmarkStart w:id="15" w:name="_Toc429998600"/>
+      <w:bookmarkStart w:id="14" w:name="_Toc429998600"/>
       <w:r>
         <w:rPr>
           <w:sz w:val="24"/>
@@ -9455,7 +9469,7 @@
         </w:rPr>
         <w:t xml:space="preserve"> Car Following</w:t>
       </w:r>
-      <w:bookmarkEnd w:id="15"/>
+      <w:bookmarkEnd w:id="14"/>
     </w:p>
     <w:p>
       <w:r>
@@ -10246,14 +10260,14 @@
           <w:sz w:val="24"/>
         </w:rPr>
       </w:pPr>
-      <w:bookmarkStart w:id="16" w:name="_Toc429998601"/>
+      <w:bookmarkStart w:id="15" w:name="_Toc429998601"/>
       <w:r>
         <w:rPr>
           <w:sz w:val="24"/>
         </w:rPr>
         <w:t>After Lane-changing Car Following</w:t>
       </w:r>
-      <w:bookmarkEnd w:id="16"/>
+      <w:bookmarkEnd w:id="15"/>
     </w:p>
     <w:p>
       <w:r>
@@ -10272,11 +10286,11 @@
         </w:numPr>
         <w:ind w:left="810" w:hanging="360"/>
       </w:pPr>
-      <w:bookmarkStart w:id="17" w:name="_Toc429998602"/>
+      <w:bookmarkStart w:id="16" w:name="_Toc429998602"/>
       <w:r>
         <w:t>Traffic generation model</w:t>
       </w:r>
-      <w:bookmarkEnd w:id="17"/>
+      <w:bookmarkEnd w:id="16"/>
     </w:p>
     <w:p>
       <w:r>
@@ -10812,7 +10826,7 @@
         </w:numPr>
         <w:ind w:hanging="360"/>
       </w:pPr>
-      <w:bookmarkStart w:id="18" w:name="_Toc429998603"/>
+      <w:bookmarkStart w:id="17" w:name="_Toc429998603"/>
       <w:r>
         <w:lastRenderedPageBreak/>
         <w:t>ACC and CACC simulation models</w:t>
@@ -10889,7 +10903,6 @@
       </w:r>
     </w:p>
     <w:p/>
-    <w:p/>
     <w:p>
       <w:pPr>
         <w:pStyle w:val="Heading1"/>
@@ -10905,7 +10918,7 @@
       <w:r>
         <w:t>ttings</w:t>
       </w:r>
-      <w:bookmarkEnd w:id="18"/>
+      <w:bookmarkEnd w:id="17"/>
     </w:p>
     <w:p>
       <w:pPr>
@@ -10916,18 +10929,30 @@
         </w:numPr>
         <w:ind w:left="810" w:hanging="360"/>
       </w:pPr>
-      <w:bookmarkStart w:id="19" w:name="_Toc429998604"/>
+      <w:bookmarkStart w:id="18" w:name="_Toc429998604"/>
       <w:r>
         <w:t>Speed limit distribution</w:t>
       </w:r>
-      <w:bookmarkEnd w:id="19"/>
-    </w:p>
-    <w:p>
-      <w:r>
-        <w:t xml:space="preserve">In the real-world, the slow traffic </w:t>
-      </w:r>
-      <w:r>
-        <w:t xml:space="preserve">moves on the right lanes. To mimic this phenomena, we apply a lane-based speed limit distribution. </w:t>
+      <w:bookmarkEnd w:id="18"/>
+    </w:p>
+    <w:p>
+      <w:r>
+        <w:t xml:space="preserve">In the </w:t>
+      </w:r>
+      <w:r>
+        <w:t>real world</w:t>
+      </w:r>
+      <w:r>
+        <w:t xml:space="preserve">, the slow traffic </w:t>
+      </w:r>
+      <w:r>
+        <w:t xml:space="preserve">moves on the right lanes. To mimic </w:t>
+      </w:r>
+      <w:r>
+        <w:t>this phenomenon</w:t>
+      </w:r>
+      <w:r>
+        <w:t xml:space="preserve">, we apply a lane-based speed limit distribution. </w:t>
       </w:r>
     </w:p>
     <w:p>
@@ -11229,15 +11254,26 @@
         </w:numPr>
         <w:ind w:left="810" w:hanging="360"/>
       </w:pPr>
-      <w:bookmarkStart w:id="20" w:name="_Toc429998605"/>
+      <w:bookmarkStart w:id="19" w:name="_Toc429998605"/>
       <w:r>
         <w:t>Speed friction across lanes</w:t>
       </w:r>
+      <w:bookmarkEnd w:id="19"/>
+    </w:p>
+    <w:p>
+      <w:r>
+        <w:t xml:space="preserve">In the fast lanes, when the driver does not observe any leaders on the adjacent lanes who have intention of </w:t>
+      </w:r>
+      <w:r>
+        <w:t>lane changing</w:t>
+      </w:r>
+      <w:r>
+        <w:t>, he/she still tries to synchronize its speed with the slower traffic on the adjacent lane and drive cautiously with a lower speed. This friction effect is m</w:t>
+      </w:r>
+      <w:bookmarkStart w:id="20" w:name="_GoBack"/>
       <w:bookmarkEnd w:id="20"/>
-    </w:p>
-    <w:p>
-      <w:r>
-        <w:t>In the fast lanes, when the driver does not observe any leaders on the adjacent lanes who have intention of lane-changing, he/she still tries to synchronize its speed with the slower traffic on the adjacent lane and drive cautiously with a lower speed. This friction effect is modeled as follows.</w:t>
+      <w:r>
+        <w:t>odeled as follows.</w:t>
       </w:r>
     </w:p>
     <w:p>
@@ -11912,7 +11948,6 @@
       </w:pPr>
       <w:bookmarkStart w:id="21" w:name="_Toc429998606"/>
       <w:r>
-        <w:lastRenderedPageBreak/>
         <w:t>Notes on simulation parameters</w:t>
       </w:r>
       <w:bookmarkEnd w:id="21"/>
@@ -12018,6 +12053,7 @@
         <w:rPr>
           <w:sz w:val="28"/>
         </w:rPr>
+        <w:lastRenderedPageBreak/>
         <w:t>Reaction time</w:t>
       </w:r>
       <w:bookmarkEnd w:id="23"/>
@@ -12451,7 +12487,7 @@
           <v:shape id="_x0000_i1026" type="#_x0000_t75" style="width:211.6pt;height:287.35pt" o:ole="">
             <v:imagedata r:id="rId12" o:title=""/>
           </v:shape>
-          <o:OLEObject Type="Embed" ProgID="Visio.Drawing.11" ShapeID="_x0000_i1026" DrawAspect="Content" ObjectID="_1505645083" r:id="rId13"/>
+          <o:OLEObject Type="Embed" ProgID="Visio.Drawing.11" ShapeID="_x0000_i1026" DrawAspect="Content" ObjectID="_1505889335" r:id="rId13"/>
         </w:object>
       </w:r>
     </w:p>
@@ -12461,16 +12497,30 @@
         <w:jc w:val="center"/>
       </w:pPr>
       <w:r>
+        <w:lastRenderedPageBreak/>
         <w:t xml:space="preserve">Figure </w:t>
       </w:r>
-      <w:fldSimple w:instr=" SEQ Figure \* ARABIC ">
-        <w:r>
-          <w:rPr>
-            <w:noProof/>
-          </w:rPr>
-          <w:t>2</w:t>
-        </w:r>
-      </w:fldSimple>
+      <w:r>
+        <w:fldChar w:fldCharType="begin"/>
+      </w:r>
+      <w:r>
+        <w:instrText xml:space="preserve"> SEQ Figure \* ARABIC </w:instrText>
+      </w:r>
+      <w:r>
+        <w:fldChar w:fldCharType="separate"/>
+      </w:r>
+      <w:r>
+        <w:rPr>
+          <w:noProof/>
+        </w:rPr>
+        <w:t>2</w:t>
+      </w:r>
+      <w:r>
+        <w:rPr>
+          <w:noProof/>
+        </w:rPr>
+        <w:fldChar w:fldCharType="end"/>
+      </w:r>
       <w:r>
         <w:t xml:space="preserve"> Workflow of the batch simulations with different volume combinations</w:t>
       </w:r>
@@ -13464,7 +13514,6 @@
                   <w:rPr>
                     <w:rFonts w:ascii="Cambria Math" w:hAnsi="Cambria Math"/>
                   </w:rPr>
-                  <w:lastRenderedPageBreak/>
                   <m:t>T</m:t>
                 </m:r>
               </m:oMath>
@@ -14328,6 +14377,7 @@
         <w:rPr>
           <w:noProof/>
         </w:rPr>
+        <w:lastRenderedPageBreak/>
         <w:drawing>
           <wp:inline distT="0" distB="0" distL="0" distR="0" wp14:anchorId="77BB03CE" wp14:editId="1A62E56A">
             <wp:extent cx="5943600" cy="4304030"/>
@@ -14373,14 +14423,27 @@
       <w:r>
         <w:t xml:space="preserve">Figure </w:t>
       </w:r>
-      <w:fldSimple w:instr=" SEQ Figure \* ARABIC ">
-        <w:r>
-          <w:rPr>
-            <w:noProof/>
-          </w:rPr>
-          <w:t>4</w:t>
-        </w:r>
-      </w:fldSimple>
+      <w:r>
+        <w:fldChar w:fldCharType="begin"/>
+      </w:r>
+      <w:r>
+        <w:instrText xml:space="preserve"> SEQ Figure \* ARABIC </w:instrText>
+      </w:r>
+      <w:r>
+        <w:fldChar w:fldCharType="separate"/>
+      </w:r>
+      <w:r>
+        <w:rPr>
+          <w:noProof/>
+        </w:rPr>
+        <w:t>4</w:t>
+      </w:r>
+      <w:r>
+        <w:rPr>
+          <w:noProof/>
+        </w:rPr>
+        <w:fldChar w:fldCharType="end"/>
+      </w:r>
       <w:r>
         <w:t xml:space="preserve"> Traffic throughput with respect to through and on-ramp traffic volume</w:t>
       </w:r>
@@ -14437,14 +14500,27 @@
       <w:r>
         <w:t xml:space="preserve">Figure </w:t>
       </w:r>
-      <w:fldSimple w:instr=" SEQ Figure \* ARABIC ">
-        <w:r>
-          <w:rPr>
-            <w:noProof/>
-          </w:rPr>
-          <w:t>5</w:t>
-        </w:r>
-      </w:fldSimple>
+      <w:r>
+        <w:fldChar w:fldCharType="begin"/>
+      </w:r>
+      <w:r>
+        <w:instrText xml:space="preserve"> SEQ Figure \* ARABIC </w:instrText>
+      </w:r>
+      <w:r>
+        <w:fldChar w:fldCharType="separate"/>
+      </w:r>
+      <w:r>
+        <w:rPr>
+          <w:noProof/>
+        </w:rPr>
+        <w:t>5</w:t>
+      </w:r>
+      <w:r>
+        <w:rPr>
+          <w:noProof/>
+        </w:rPr>
+        <w:fldChar w:fldCharType="end"/>
+      </w:r>
       <w:r>
         <w:t xml:space="preserve"> Travel time with respect to through and on-ramp traffic volume</w:t>
       </w:r>
@@ -14506,14 +14582,27 @@
       <w:r>
         <w:t xml:space="preserve">Figure </w:t>
       </w:r>
-      <w:fldSimple w:instr=" SEQ Figure \* ARABIC ">
-        <w:r>
-          <w:rPr>
-            <w:noProof/>
-          </w:rPr>
-          <w:t>6</w:t>
-        </w:r>
-      </w:fldSimple>
+      <w:r>
+        <w:fldChar w:fldCharType="begin"/>
+      </w:r>
+      <w:r>
+        <w:instrText xml:space="preserve"> SEQ Figure \* ARABIC </w:instrText>
+      </w:r>
+      <w:r>
+        <w:fldChar w:fldCharType="separate"/>
+      </w:r>
+      <w:r>
+        <w:rPr>
+          <w:noProof/>
+        </w:rPr>
+        <w:t>6</w:t>
+      </w:r>
+      <w:r>
+        <w:rPr>
+          <w:noProof/>
+        </w:rPr>
+        <w:fldChar w:fldCharType="end"/>
+      </w:r>
       <w:r>
         <w:t xml:space="preserve"> Travel speed with respect to through and on-ramp traffic volume</w:t>
       </w:r>
@@ -14570,14 +14659,27 @@
       <w:r>
         <w:t xml:space="preserve">Figure </w:t>
       </w:r>
-      <w:fldSimple w:instr=" SEQ Figure \* ARABIC ">
-        <w:r>
-          <w:rPr>
-            <w:noProof/>
-          </w:rPr>
-          <w:t>7</w:t>
-        </w:r>
-      </w:fldSimple>
+      <w:r>
+        <w:fldChar w:fldCharType="begin"/>
+      </w:r>
+      <w:r>
+        <w:instrText xml:space="preserve"> SEQ Figure \* ARABIC </w:instrText>
+      </w:r>
+      <w:r>
+        <w:fldChar w:fldCharType="separate"/>
+      </w:r>
+      <w:r>
+        <w:rPr>
+          <w:noProof/>
+        </w:rPr>
+        <w:t>7</w:t>
+      </w:r>
+      <w:r>
+        <w:rPr>
+          <w:noProof/>
+        </w:rPr>
+        <w:fldChar w:fldCharType="end"/>
+      </w:r>
       <w:r>
         <w:t xml:space="preserve"> Density with respect to through and on-ramp traffic volume</w:t>
       </w:r>
@@ -14671,14 +14773,27 @@
       <w:r>
         <w:t xml:space="preserve">Figure </w:t>
       </w:r>
-      <w:fldSimple w:instr=" SEQ Figure \* ARABIC ">
-        <w:r>
-          <w:rPr>
-            <w:noProof/>
-          </w:rPr>
-          <w:t>8</w:t>
-        </w:r>
-      </w:fldSimple>
+      <w:r>
+        <w:fldChar w:fldCharType="begin"/>
+      </w:r>
+      <w:r>
+        <w:instrText xml:space="preserve"> SEQ Figure \* ARABIC </w:instrText>
+      </w:r>
+      <w:r>
+        <w:fldChar w:fldCharType="separate"/>
+      </w:r>
+      <w:r>
+        <w:rPr>
+          <w:noProof/>
+        </w:rPr>
+        <w:t>8</w:t>
+      </w:r>
+      <w:r>
+        <w:rPr>
+          <w:noProof/>
+        </w:rPr>
+        <w:fldChar w:fldCharType="end"/>
+      </w:r>
       <w:r>
         <w:t xml:space="preserve"> Traffic throughput with respect to through and on-ramp traffic volume</w:t>
       </w:r>
@@ -14737,14 +14852,27 @@
       <w:r>
         <w:t xml:space="preserve">Figure </w:t>
       </w:r>
-      <w:fldSimple w:instr=" SEQ Figure \* ARABIC ">
-        <w:r>
-          <w:rPr>
-            <w:noProof/>
-          </w:rPr>
-          <w:t>8</w:t>
-        </w:r>
-      </w:fldSimple>
+      <w:r>
+        <w:fldChar w:fldCharType="begin"/>
+      </w:r>
+      <w:r>
+        <w:instrText xml:space="preserve"> SEQ Figure \* ARABIC </w:instrText>
+      </w:r>
+      <w:r>
+        <w:fldChar w:fldCharType="separate"/>
+      </w:r>
+      <w:r>
+        <w:rPr>
+          <w:noProof/>
+        </w:rPr>
+        <w:t>8</w:t>
+      </w:r>
+      <w:r>
+        <w:rPr>
+          <w:noProof/>
+        </w:rPr>
+        <w:fldChar w:fldCharType="end"/>
+      </w:r>
       <w:r>
         <w:t xml:space="preserve"> Travel time with respect to through and on-ramp traffic volume</w:t>
       </w:r>
@@ -14802,14 +14930,27 @@
       <w:r>
         <w:t xml:space="preserve">Figure </w:t>
       </w:r>
-      <w:fldSimple w:instr=" SEQ Figure \* ARABIC ">
-        <w:r>
-          <w:rPr>
-            <w:noProof/>
-          </w:rPr>
-          <w:t>10</w:t>
-        </w:r>
-      </w:fldSimple>
+      <w:r>
+        <w:fldChar w:fldCharType="begin"/>
+      </w:r>
+      <w:r>
+        <w:instrText xml:space="preserve"> SEQ Figure \* ARABIC </w:instrText>
+      </w:r>
+      <w:r>
+        <w:fldChar w:fldCharType="separate"/>
+      </w:r>
+      <w:r>
+        <w:rPr>
+          <w:noProof/>
+        </w:rPr>
+        <w:t>10</w:t>
+      </w:r>
+      <w:r>
+        <w:rPr>
+          <w:noProof/>
+        </w:rPr>
+        <w:fldChar w:fldCharType="end"/>
+      </w:r>
       <w:r>
         <w:t xml:space="preserve"> Speed with respect to through and on-ramp traffic volume</w:t>
       </w:r>
@@ -14866,14 +15007,27 @@
       <w:r>
         <w:t xml:space="preserve">Figure </w:t>
       </w:r>
-      <w:fldSimple w:instr=" SEQ Figure \* ARABIC ">
-        <w:r>
-          <w:rPr>
-            <w:noProof/>
-          </w:rPr>
-          <w:t>11</w:t>
-        </w:r>
-      </w:fldSimple>
+      <w:r>
+        <w:fldChar w:fldCharType="begin"/>
+      </w:r>
+      <w:r>
+        <w:instrText xml:space="preserve"> SEQ Figure \* ARABIC </w:instrText>
+      </w:r>
+      <w:r>
+        <w:fldChar w:fldCharType="separate"/>
+      </w:r>
+      <w:r>
+        <w:rPr>
+          <w:noProof/>
+        </w:rPr>
+        <w:t>11</w:t>
+      </w:r>
+      <w:r>
+        <w:rPr>
+          <w:noProof/>
+        </w:rPr>
+        <w:fldChar w:fldCharType="end"/>
+      </w:r>
       <w:r>
         <w:t xml:space="preserve"> Density with respect to through and on-ramp traffic volume</w:t>
       </w:r>
@@ -15045,6 +15199,7 @@
         <w:docPartUnique/>
       </w:docPartObj>
     </w:sdtPr>
+    <w:sdtEndPr/>
     <w:sdtContent>
       <w:sdt>
         <w:sdtPr>
@@ -15054,6 +15209,7 @@
             <w:docPartUnique/>
           </w:docPartObj>
         </w:sdtPr>
+        <w:sdtEndPr/>
         <w:sdtContent>
           <w:p>
             <w:pPr>
@@ -15094,7 +15250,7 @@
                 <w:bCs/>
                 <w:noProof/>
               </w:rPr>
-              <w:t>2</w:t>
+              <w:t>9</w:t>
             </w:r>
             <w:r>
               <w:rPr>
@@ -18076,7 +18232,7 @@
 </file>
 
 <file path=customXml/itemProps2.xml><?xml version="1.0" encoding="utf-8"?>
-<ds:datastoreItem xmlns:ds="http://schemas.openxmlformats.org/officeDocument/2006/customXml" ds:itemID="{DFEC73EB-E27B-4E77-9CCF-2053F1016D46}">
+<ds:datastoreItem xmlns:ds="http://schemas.openxmlformats.org/officeDocument/2006/customXml" ds:itemID="{4BB215AD-C32D-4769-A0F7-FA002E75C575}">
   <ds:schemaRefs>
     <ds:schemaRef ds:uri="http://schemas.openxmlformats.org/officeDocument/2006/bibliography"/>
   </ds:schemaRefs>

</xml_diff>

<commit_message>
Update DLC equation to avoid too large desire at low speed
</commit_message>
<xml_diff>
--- a/Document/TrafficSimulationModel.docx
+++ b/Document/TrafficSimulationModel.docx
@@ -2300,15 +2300,7 @@
     </w:p>
     <w:p>
       <w:r>
-        <w:t xml:space="preserve">The simulation model </w:t>
-      </w:r>
-      <w:proofErr w:type="gramStart"/>
-      <w:r>
-        <w:t>is built</w:t>
-      </w:r>
-      <w:proofErr w:type="gramEnd"/>
-      <w:r>
-        <w:t xml:space="preserve"> upon the basic framework of the oversaturated traffic model proposed by Yeo. Some important extensions and modification are made in order to represent detailed car following </w:t>
+        <w:t xml:space="preserve">The simulation model is built upon the basic framework of the oversaturated traffic model proposed by Yeo. Some important extensions and modification are made in order to represent detailed car following </w:t>
       </w:r>
       <w:r>
         <w:t xml:space="preserve">and </w:t>
@@ -2980,15 +2972,7 @@
         </w:r>
       </w:hyperlink>
       <w:r>
-        <w:t xml:space="preserve"> </w:t>
-      </w:r>
-      <w:proofErr w:type="gramStart"/>
-      <w:r>
-        <w:t>is used</w:t>
-      </w:r>
-      <w:proofErr w:type="gramEnd"/>
-      <w:r>
-        <w:t xml:space="preserve"> here to place a safety margin on Newell’s simplified equation, which is formulated as:</w:t>
+        <w:t xml:space="preserve"> is used here to place a safety margin on Newell’s simplified equation, which is formulated as:</w:t>
       </w:r>
     </w:p>
     <w:p>
@@ -3933,15 +3917,7 @@
         <w:t xml:space="preserve"> = maximum deceleration of the follower (&lt;0)</w:t>
       </w:r>
       <w:r>
-        <w:t xml:space="preserve"> [m/</w:t>
-      </w:r>
-      <w:proofErr w:type="spellStart"/>
-      <w:r>
-        <w:t>s^2</w:t>
-      </w:r>
-      <w:proofErr w:type="spellEnd"/>
-      <w:r>
-        <w:t>]</w:t>
+        <w:t xml:space="preserve"> [m/s^2]</w:t>
       </w:r>
     </w:p>
     <w:p>
@@ -3984,15 +3960,7 @@
         <w:t>The free flow acceleration</w:t>
       </w:r>
       <w:r>
-        <w:t xml:space="preserve"> </w:t>
-      </w:r>
-      <w:proofErr w:type="gramStart"/>
-      <w:r>
-        <w:t>is implemented</w:t>
-      </w:r>
-      <w:proofErr w:type="gramEnd"/>
-      <w:r>
-        <w:t xml:space="preserve"> by the following equation</w:t>
+        <w:t xml:space="preserve"> is implemented by the following equation</w:t>
       </w:r>
       <w:r>
         <w:t>:</w:t>
@@ -4531,13 +4499,8 @@
         <w:t>treatment</w:t>
       </w:r>
       <w:r>
-        <w:t xml:space="preserve"> </w:t>
-      </w:r>
-      <w:proofErr w:type="gramStart"/>
-      <w:r>
-        <w:t>is adopted</w:t>
-      </w:r>
-      <w:proofErr w:type="gramEnd"/>
+        <w:t xml:space="preserve"> is adopted</w:t>
+      </w:r>
       <w:r>
         <w:t>:</w:t>
       </w:r>
@@ -4749,15 +4712,7 @@
         </m:r>
       </m:oMath>
       <w:r>
-        <w:t xml:space="preserve">. Suggested values are between </w:t>
-      </w:r>
-      <w:proofErr w:type="gramStart"/>
-      <w:r>
-        <w:t>1</w:t>
-      </w:r>
-      <w:proofErr w:type="gramEnd"/>
-      <w:r>
-        <w:t xml:space="preserve"> and 2.</w:t>
+        <w:t>. Suggested values are between 1 and 2.</w:t>
       </w:r>
     </w:p>
     <w:p>
@@ -4855,7 +4810,7 @@
           <v:shape id="_x0000_i1025" type="#_x0000_t75" style="width:427pt;height:339.95pt" o:ole="">
             <v:imagedata r:id="rId10" o:title=""/>
           </v:shape>
-          <o:OLEObject Type="Embed" ProgID="Visio.Drawing.15" ShapeID="_x0000_i1025" DrawAspect="Content" ObjectID="_1505892961" r:id="rId11"/>
+          <o:OLEObject Type="Embed" ProgID="Visio.Drawing.15" ShapeID="_x0000_i1025" DrawAspect="Content" ObjectID="_1506928236" r:id="rId11"/>
         </w:object>
       </w:r>
     </w:p>
@@ -4894,141 +4849,104 @@
       </w:r>
     </w:p>
     <w:p>
-      <w:proofErr w:type="spellStart"/>
-      <w:r>
-        <w:t>RCF</w:t>
-      </w:r>
-      <w:proofErr w:type="spellEnd"/>
-      <w:r>
-        <w:t>: Receiving car following mode</w:t>
-      </w:r>
-      <w:proofErr w:type="gramStart"/>
+      <w:r>
+        <w:t>RCF: Receiving car following mode;</w:t>
+      </w:r>
+    </w:p>
+    <w:p>
+      <w:r>
+        <w:t>BLC</w:t>
+      </w:r>
+      <w:r>
+        <w:t>-Sync</w:t>
+      </w:r>
+      <w:r>
+        <w:t xml:space="preserve">: </w:t>
+      </w:r>
+      <w:r>
+        <w:t>C</w:t>
+      </w:r>
+      <w:r>
+        <w:t>ar following mode</w:t>
+      </w:r>
+      <w:r>
+        <w:t xml:space="preserve"> </w:t>
+      </w:r>
+      <w:r>
+        <w:t xml:space="preserve">before lane-changing - I </w:t>
+      </w:r>
+      <w:r>
+        <w:t>(</w:t>
+      </w:r>
+      <w:r>
+        <w:t>synchronizing</w:t>
+      </w:r>
+      <w:r>
+        <w:t xml:space="preserve"> the speed</w:t>
+      </w:r>
+      <w:r>
+        <w:t xml:space="preserve"> with the leader on the target lane)</w:t>
+      </w:r>
       <w:r>
         <w:t>;</w:t>
       </w:r>
-      <w:proofErr w:type="gramEnd"/>
-    </w:p>
-    <w:p>
-      <w:proofErr w:type="spellStart"/>
-      <w:r>
-        <w:t>BLC</w:t>
-      </w:r>
-      <w:proofErr w:type="spellEnd"/>
-      <w:r>
-        <w:t>-Sync</w:t>
-      </w:r>
-      <w:r>
-        <w:t xml:space="preserve">: </w:t>
+      <w:r>
+        <w:t xml:space="preserve"> </w:t>
+      </w:r>
+    </w:p>
+    <w:p>
+      <w:r>
+        <w:t xml:space="preserve">BLC-Slow: </w:t>
       </w:r>
       <w:r>
         <w:t>C</w:t>
       </w:r>
       <w:r>
+        <w:t xml:space="preserve">ar following mode </w:t>
+      </w:r>
+      <w:r>
+        <w:t xml:space="preserve">before lane-changing - II </w:t>
+      </w:r>
+      <w:r>
+        <w:t>(applying a comfortable deceleration to skip the current gap);</w:t>
+      </w:r>
+    </w:p>
+    <w:p>
+      <w:r>
+        <w:t xml:space="preserve">ALC: </w:t>
+      </w:r>
+      <w:r>
+        <w:t>C</w:t>
+      </w:r>
+      <w:r>
         <w:t>ar following mode</w:t>
       </w:r>
       <w:r>
+        <w:t xml:space="preserve"> after lane-changing</w:t>
+      </w:r>
+      <w:r>
+        <w:t>;</w:t>
+      </w:r>
+    </w:p>
+    <w:p>
+      <w:r>
+        <w:t>Y</w:t>
+      </w:r>
+      <w:r>
+        <w:t xml:space="preserve">CF: </w:t>
+      </w:r>
+      <w:r>
+        <w:t>Yielding</w:t>
+      </w:r>
+      <w:r>
         <w:t xml:space="preserve"> </w:t>
       </w:r>
       <w:r>
-        <w:t xml:space="preserve">before lane-changing - I </w:t>
-      </w:r>
-      <w:r>
-        <w:t>(</w:t>
-      </w:r>
-      <w:r>
-        <w:t>synchronizing</w:t>
-      </w:r>
-      <w:r>
-        <w:t xml:space="preserve"> the speed</w:t>
-      </w:r>
-      <w:r>
-        <w:t xml:space="preserve"> with the leader on the target lane)</w:t>
-      </w:r>
-      <w:r>
-        <w:t>;</w:t>
-      </w:r>
-      <w:r>
-        <w:t xml:space="preserve"> </w:t>
-      </w:r>
-    </w:p>
-    <w:p>
-      <w:proofErr w:type="spellStart"/>
-      <w:r>
-        <w:t>BLC</w:t>
-      </w:r>
-      <w:proofErr w:type="spellEnd"/>
-      <w:r>
-        <w:t xml:space="preserve">-Slow: </w:t>
-      </w:r>
-      <w:r>
-        <w:t>C</w:t>
-      </w:r>
-      <w:r>
-        <w:t xml:space="preserve">ar following mode </w:t>
-      </w:r>
-      <w:r>
-        <w:t xml:space="preserve">before lane-changing - II </w:t>
-      </w:r>
-      <w:r>
-        <w:t>(applying a comfortable deceleration to skip the current gap);</w:t>
-      </w:r>
-    </w:p>
-    <w:p>
-      <w:proofErr w:type="spellStart"/>
-      <w:r>
-        <w:t>ALC</w:t>
-      </w:r>
-      <w:proofErr w:type="spellEnd"/>
-      <w:r>
-        <w:t xml:space="preserve">: </w:t>
-      </w:r>
-      <w:r>
-        <w:t>C</w:t>
-      </w:r>
-      <w:r>
-        <w:t>ar following mode</w:t>
-      </w:r>
-      <w:r>
-        <w:t xml:space="preserve"> after </w:t>
-      </w:r>
-      <w:proofErr w:type="gramStart"/>
-      <w:r>
-        <w:t>lane-changing</w:t>
-      </w:r>
-      <w:proofErr w:type="gramEnd"/>
-      <w:r>
-        <w:t>;</w:t>
-      </w:r>
-    </w:p>
-    <w:p>
-      <w:proofErr w:type="spellStart"/>
-      <w:r>
-        <w:t>Y</w:t>
-      </w:r>
-      <w:r>
-        <w:t>CF</w:t>
-      </w:r>
-      <w:proofErr w:type="spellEnd"/>
-      <w:r>
-        <w:t xml:space="preserve">: </w:t>
-      </w:r>
-      <w:r>
-        <w:t>Yielding</w:t>
-      </w:r>
-      <w:r>
-        <w:t xml:space="preserve"> </w:t>
-      </w:r>
-      <w:r>
         <w:t xml:space="preserve">(cooperative) </w:t>
       </w:r>
       <w:r>
-        <w:t>car following mode</w:t>
-      </w:r>
-      <w:proofErr w:type="gramStart"/>
-      <w:r>
-        <w:t>;</w:t>
-      </w:r>
-      <w:proofErr w:type="gramEnd"/>
+        <w:t>car following mode;</w:t>
+      </w:r>
     </w:p>
     <w:p>
       <w:r>
@@ -5064,15 +4982,7 @@
     </w:p>
     <w:p>
       <w:r>
-        <w:t xml:space="preserve">The lane-changing motivation </w:t>
-      </w:r>
-      <w:proofErr w:type="gramStart"/>
-      <w:r>
-        <w:t>is measured</w:t>
-      </w:r>
-      <w:proofErr w:type="gramEnd"/>
-      <w:r>
-        <w:t xml:space="preserve"> by a desire index </w:t>
+        <w:t xml:space="preserve">The lane-changing motivation is measured by a desire index </w:t>
       </w:r>
       <m:oMath>
         <m:r>
@@ -5127,13 +5037,8 @@
     </w:p>
     <w:p>
       <w:r>
-        <w:t xml:space="preserve">If the driver is on the acceleration lane to merge onto the freeway, or the current lane is not an exit lane for the next turning, a mandatory lane-changing desire </w:t>
-      </w:r>
-      <w:proofErr w:type="gramStart"/>
-      <w:r>
-        <w:t>is generated</w:t>
-      </w:r>
-      <w:proofErr w:type="gramEnd"/>
+        <w:t>If the driver is on the acceleration lane to merge onto the freeway, or the current lane is not an exit lane for the next turning, a mandatory lane-changing desire is generated</w:t>
+      </w:r>
       <w:r>
         <w:t xml:space="preserve"> </w:t>
       </w:r>
@@ -6064,15 +5969,7 @@
         <w:t>,</w:t>
       </w:r>
       <w:r>
-        <w:t xml:space="preserve"> </w:t>
-      </w:r>
-      <w:proofErr w:type="gramStart"/>
-      <w:r>
-        <w:t>are differentiated</w:t>
-      </w:r>
-      <w:proofErr w:type="gramEnd"/>
-      <w:r>
-        <w:t xml:space="preserve"> between on-and-off-ramp mandatory lane changes. </w:t>
+        <w:t xml:space="preserve"> are differentiated between on-and-off-ramp mandatory lane changes. </w:t>
       </w:r>
     </w:p>
     <w:p>
@@ -6099,15 +5996,7 @@
     <w:p/>
     <w:p>
       <w:r>
-        <w:t xml:space="preserve">The discretionary lane-changing motivation </w:t>
-      </w:r>
-      <w:proofErr w:type="gramStart"/>
-      <w:r>
-        <w:t>is generated</w:t>
-      </w:r>
-      <w:proofErr w:type="gramEnd"/>
-      <w:r>
-        <w:t xml:space="preserve"> based on the average speed</w:t>
+        <w:t>The discretionary lane-changing motivation is generated based on the average speed</w:t>
       </w:r>
       <w:r>
         <w:t xml:space="preserve"> ahead</w:t>
@@ -6115,7 +6004,312 @@
       <w:r>
         <w:t xml:space="preserve"> on the current lane and the adjacent lanes. </w:t>
       </w:r>
-    </w:p>
+      <w:r>
+        <w:t>The anticipatory speed is determine as:</w:t>
+      </w:r>
+    </w:p>
+    <w:p>
+      <m:oMathPara>
+        <m:oMath>
+          <m:sSub>
+            <m:sSubPr>
+              <m:ctrlPr>
+                <w:rPr>
+                  <w:rFonts w:ascii="Cambria Math" w:hAnsi="Cambria Math"/>
+                  <w:i/>
+                </w:rPr>
+              </m:ctrlPr>
+            </m:sSubPr>
+            <m:e>
+              <m:r>
+                <w:rPr>
+                  <w:rFonts w:ascii="Cambria Math" w:hAnsi="Cambria Math"/>
+                </w:rPr>
+                <m:t>v</m:t>
+              </m:r>
+            </m:e>
+            <m:sub>
+              <m:r>
+                <w:rPr>
+                  <w:rFonts w:ascii="Cambria Math" w:hAnsi="Cambria Math"/>
+                </w:rPr>
+                <m:t>ant</m:t>
+              </m:r>
+            </m:sub>
+          </m:sSub>
+          <m:r>
+            <w:rPr>
+              <w:rFonts w:ascii="Cambria Math" w:hAnsi="Cambria Math"/>
+            </w:rPr>
+            <m:t xml:space="preserve">= </m:t>
+          </m:r>
+          <m:func>
+            <m:funcPr>
+              <m:ctrlPr>
+                <w:rPr>
+                  <w:rFonts w:ascii="Cambria Math" w:hAnsi="Cambria Math"/>
+                  <w:i/>
+                </w:rPr>
+              </m:ctrlPr>
+            </m:funcPr>
+            <m:fName>
+              <m:r>
+                <m:rPr>
+                  <m:sty m:val="p"/>
+                </m:rPr>
+                <w:rPr>
+                  <w:rFonts w:ascii="Cambria Math" w:hAnsi="Cambria Math"/>
+                </w:rPr>
+                <m:t>min</m:t>
+              </m:r>
+            </m:fName>
+            <m:e>
+              <m:d>
+                <m:dPr>
+                  <m:ctrlPr>
+                    <w:rPr>
+                      <w:rFonts w:ascii="Cambria Math" w:hAnsi="Cambria Math"/>
+                      <w:i/>
+                    </w:rPr>
+                  </m:ctrlPr>
+                </m:dPr>
+                <m:e>
+                  <m:sSub>
+                    <m:sSubPr>
+                      <m:ctrlPr>
+                        <w:rPr>
+                          <w:rFonts w:ascii="Cambria Math" w:hAnsi="Cambria Math"/>
+                          <w:i/>
+                        </w:rPr>
+                      </m:ctrlPr>
+                    </m:sSubPr>
+                    <m:e>
+                      <m:acc>
+                        <m:accPr>
+                          <m:chr m:val="̃"/>
+                          <m:ctrlPr>
+                            <w:rPr>
+                              <w:rFonts w:ascii="Cambria Math" w:hAnsi="Cambria Math"/>
+                              <w:i/>
+                            </w:rPr>
+                          </m:ctrlPr>
+                        </m:accPr>
+                        <m:e>
+                          <m:r>
+                            <w:rPr>
+                              <w:rFonts w:ascii="Cambria Math" w:hAnsi="Cambria Math"/>
+                            </w:rPr>
+                            <m:t>v</m:t>
+                          </m:r>
+                        </m:e>
+                      </m:acc>
+                    </m:e>
+                    <m:sub>
+                      <m:r>
+                        <w:rPr>
+                          <w:rFonts w:ascii="Cambria Math" w:hAnsi="Cambria Math"/>
+                        </w:rPr>
+                        <m:t>{l,r}</m:t>
+                      </m:r>
+                    </m:sub>
+                  </m:sSub>
+                  <m:r>
+                    <w:rPr>
+                      <w:rFonts w:ascii="Cambria Math" w:hAnsi="Cambria Math"/>
+                    </w:rPr>
+                    <m:t xml:space="preserve">, </m:t>
+                  </m:r>
+                  <m:sSub>
+                    <m:sSubPr>
+                      <m:ctrlPr>
+                        <w:rPr>
+                          <w:rFonts w:ascii="Cambria Math" w:hAnsi="Cambria Math"/>
+                          <w:i/>
+                        </w:rPr>
+                      </m:ctrlPr>
+                    </m:sSubPr>
+                    <m:e>
+                      <m:r>
+                        <w:rPr>
+                          <w:rFonts w:ascii="Cambria Math" w:hAnsi="Cambria Math"/>
+                        </w:rPr>
+                        <m:t>v</m:t>
+                      </m:r>
+                    </m:e>
+                    <m:sub>
+                      <m:sSup>
+                        <m:sSupPr>
+                          <m:ctrlPr>
+                            <w:rPr>
+                              <w:rFonts w:ascii="Cambria Math" w:hAnsi="Cambria Math"/>
+                              <w:i/>
+                            </w:rPr>
+                          </m:ctrlPr>
+                        </m:sSupPr>
+                        <m:e>
+                          <m:r>
+                            <w:rPr>
+                              <w:rFonts w:ascii="Cambria Math" w:hAnsi="Cambria Math"/>
+                            </w:rPr>
+                            <m:t>l</m:t>
+                          </m:r>
+                        </m:e>
+                        <m:sup>
+                          <m:r>
+                            <w:rPr>
+                              <w:rFonts w:ascii="Cambria Math" w:hAnsi="Cambria Math"/>
+                            </w:rPr>
+                            <m:t>'</m:t>
+                          </m:r>
+                        </m:sup>
+                      </m:sSup>
+                    </m:sub>
+                  </m:sSub>
+                </m:e>
+              </m:d>
+            </m:e>
+          </m:func>
+        </m:oMath>
+      </m:oMathPara>
+    </w:p>
+    <w:p>
+      <w:r>
+        <w:t>Where</w:t>
+      </w:r>
+    </w:p>
+    <w:p>
+      <m:oMath>
+        <m:sSub>
+          <m:sSubPr>
+            <m:ctrlPr>
+              <w:rPr>
+                <w:rFonts w:ascii="Cambria Math" w:hAnsi="Cambria Math"/>
+                <w:i/>
+              </w:rPr>
+            </m:ctrlPr>
+          </m:sSubPr>
+          <m:e>
+            <m:r>
+              <w:rPr>
+                <w:rFonts w:ascii="Cambria Math" w:hAnsi="Cambria Math"/>
+              </w:rPr>
+              <m:t>v</m:t>
+            </m:r>
+          </m:e>
+          <m:sub>
+            <m:r>
+              <w:rPr>
+                <w:rFonts w:ascii="Cambria Math" w:hAnsi="Cambria Math"/>
+              </w:rPr>
+              <m:t>ant</m:t>
+            </m:r>
+          </m:sub>
+        </m:sSub>
+      </m:oMath>
+      <w:r>
+        <w:t xml:space="preserve"> = anticipatory speed on the target lane</w:t>
+      </w:r>
+    </w:p>
+    <w:p>
+      <m:oMath>
+        <m:sSub>
+          <m:sSubPr>
+            <m:ctrlPr>
+              <w:rPr>
+                <w:rFonts w:ascii="Cambria Math" w:hAnsi="Cambria Math"/>
+                <w:i/>
+              </w:rPr>
+            </m:ctrlPr>
+          </m:sSubPr>
+          <m:e>
+            <m:acc>
+              <m:accPr>
+                <m:chr m:val="̃"/>
+                <m:ctrlPr>
+                  <w:rPr>
+                    <w:rFonts w:ascii="Cambria Math" w:hAnsi="Cambria Math"/>
+                    <w:i/>
+                  </w:rPr>
+                </m:ctrlPr>
+              </m:accPr>
+              <m:e>
+                <m:r>
+                  <w:rPr>
+                    <w:rFonts w:ascii="Cambria Math" w:hAnsi="Cambria Math"/>
+                  </w:rPr>
+                  <m:t>v</m:t>
+                </m:r>
+              </m:e>
+            </m:acc>
+          </m:e>
+          <m:sub>
+            <m:r>
+              <w:rPr>
+                <w:rFonts w:ascii="Cambria Math" w:hAnsi="Cambria Math"/>
+              </w:rPr>
+              <m:t>{l,r}</m:t>
+            </m:r>
+          </m:sub>
+        </m:sSub>
+      </m:oMath>
+      <w:r>
+        <w:t xml:space="preserve"> = average speed of the target lane (left or right) ahead</w:t>
+      </w:r>
+    </w:p>
+    <w:p>
+      <m:oMath>
+        <m:sSub>
+          <m:sSubPr>
+            <m:ctrlPr>
+              <w:rPr>
+                <w:rFonts w:ascii="Cambria Math" w:hAnsi="Cambria Math"/>
+                <w:i/>
+              </w:rPr>
+            </m:ctrlPr>
+          </m:sSubPr>
+          <m:e>
+            <m:r>
+              <w:rPr>
+                <w:rFonts w:ascii="Cambria Math" w:hAnsi="Cambria Math"/>
+              </w:rPr>
+              <m:t>v</m:t>
+            </m:r>
+          </m:e>
+          <m:sub>
+            <m:sSup>
+              <m:sSupPr>
+                <m:ctrlPr>
+                  <w:rPr>
+                    <w:rFonts w:ascii="Cambria Math" w:hAnsi="Cambria Math"/>
+                    <w:i/>
+                  </w:rPr>
+                </m:ctrlPr>
+              </m:sSupPr>
+              <m:e>
+                <m:r>
+                  <w:rPr>
+                    <w:rFonts w:ascii="Cambria Math" w:hAnsi="Cambria Math"/>
+                  </w:rPr>
+                  <m:t>l</m:t>
+                </m:r>
+              </m:e>
+              <m:sup>
+                <m:r>
+                  <w:rPr>
+                    <w:rFonts w:ascii="Cambria Math" w:hAnsi="Cambria Math"/>
+                  </w:rPr>
+                  <m:t>'</m:t>
+                </m:r>
+              </m:sup>
+            </m:sSup>
+          </m:sub>
+        </m:sSub>
+      </m:oMath>
+      <w:r>
+        <w:t xml:space="preserve"> = speed of the leader on the target lane</w:t>
+      </w:r>
+    </w:p>
+    <w:p/>
     <w:p>
       <m:oMathPara>
         <m:oMath>
@@ -6151,229 +6345,406 @@
             </w:rPr>
             <m:t>=</m:t>
           </m:r>
-          <m:func>
-            <m:funcPr>
+          <m:d>
+            <m:dPr>
+              <m:begChr m:val="{"/>
+              <m:endChr m:val=""/>
               <m:ctrlPr>
                 <w:rPr>
                   <w:rFonts w:ascii="Cambria Math" w:hAnsi="Cambria Math"/>
                   <w:i/>
                 </w:rPr>
               </m:ctrlPr>
-            </m:funcPr>
-            <m:fName>
-              <m:r>
-                <m:rPr>
-                  <m:sty m:val="p"/>
-                </m:rPr>
-                <w:rPr>
-                  <w:rFonts w:ascii="Cambria Math" w:hAnsi="Cambria Math"/>
-                </w:rPr>
-                <m:t>max</m:t>
-              </m:r>
-            </m:fName>
+            </m:dPr>
             <m:e>
-              <m:d>
-                <m:dPr>
+              <m:m>
+                <m:mPr>
+                  <m:mcs>
+                    <m:mc>
+                      <m:mcPr>
+                        <m:count m:val="2"/>
+                        <m:mcJc m:val="center"/>
+                      </m:mcPr>
+                    </m:mc>
+                  </m:mcs>
                   <m:ctrlPr>
                     <w:rPr>
                       <w:rFonts w:ascii="Cambria Math" w:hAnsi="Cambria Math"/>
                       <w:i/>
                     </w:rPr>
                   </m:ctrlPr>
-                </m:dPr>
-                <m:e>
-                  <m:r>
-                    <w:rPr>
-                      <w:rFonts w:ascii="Cambria Math" w:hAnsi="Cambria Math"/>
-                    </w:rPr>
-                    <m:t>0,</m:t>
-                  </m:r>
-                  <m:f>
-                    <m:fPr>
-                      <m:ctrlPr>
-                        <w:rPr>
-                          <w:rFonts w:ascii="Cambria Math" w:hAnsi="Cambria Math"/>
-                          <w:i/>
-                        </w:rPr>
-                      </m:ctrlPr>
-                    </m:fPr>
-                    <m:num>
-                      <m:sSub>
-                        <m:sSubPr>
-                          <m:ctrlPr>
-                            <w:rPr>
-                              <w:rFonts w:ascii="Cambria Math" w:hAnsi="Cambria Math"/>
-                              <w:i/>
-                            </w:rPr>
-                          </m:ctrlPr>
-                        </m:sSubPr>
-                        <m:e>
-                          <m:acc>
-                            <m:accPr>
-                              <m:chr m:val="̃"/>
-                              <m:ctrlPr>
-                                <w:rPr>
-                                  <w:rFonts w:ascii="Cambria Math" w:hAnsi="Cambria Math"/>
-                                  <w:i/>
-                                </w:rPr>
-                              </m:ctrlPr>
-                            </m:accPr>
-                            <m:e>
-                              <m:r>
-                                <w:rPr>
-                                  <w:rFonts w:ascii="Cambria Math" w:hAnsi="Cambria Math"/>
-                                </w:rPr>
-                                <m:t>v</m:t>
-                              </m:r>
-                            </m:e>
-                          </m:acc>
-                        </m:e>
-                        <m:sub>
-                          <m:r>
-                            <w:rPr>
-                              <w:rFonts w:ascii="Cambria Math" w:hAnsi="Cambria Math"/>
-                            </w:rPr>
-                            <m:t>{l,r}</m:t>
-                          </m:r>
-                        </m:sub>
-                      </m:sSub>
-                      <m:r>
-                        <w:rPr>
-                          <w:rFonts w:ascii="Cambria Math" w:hAnsi="Cambria Math"/>
-                        </w:rPr>
-                        <m:t>-</m:t>
-                      </m:r>
-                      <m:sSub>
-                        <m:sSubPr>
-                          <m:ctrlPr>
-                            <w:rPr>
-                              <w:rFonts w:ascii="Cambria Math" w:hAnsi="Cambria Math"/>
-                              <w:i/>
-                            </w:rPr>
-                          </m:ctrlPr>
-                        </m:sSubPr>
-                        <m:e>
-                          <m:acc>
-                            <m:accPr>
-                              <m:chr m:val="̃"/>
-                              <m:ctrlPr>
-                                <w:rPr>
-                                  <w:rFonts w:ascii="Cambria Math" w:hAnsi="Cambria Math"/>
-                                  <w:i/>
-                                </w:rPr>
-                              </m:ctrlPr>
-                            </m:accPr>
-                            <m:e>
-                              <m:r>
-                                <w:rPr>
-                                  <w:rFonts w:ascii="Cambria Math" w:hAnsi="Cambria Math"/>
-                                </w:rPr>
-                                <m:t>v</m:t>
-                              </m:r>
-                            </m:e>
-                          </m:acc>
-                        </m:e>
-                        <m:sub>
-                          <m:r>
-                            <w:rPr>
-                              <w:rFonts w:ascii="Cambria Math" w:hAnsi="Cambria Math"/>
-                            </w:rPr>
-                            <m:t>0</m:t>
-                          </m:r>
-                        </m:sub>
-                      </m:sSub>
-                    </m:num>
-                    <m:den>
-                      <m:sSub>
-                        <m:sSubPr>
-                          <m:ctrlPr>
-                            <w:rPr>
-                              <w:rFonts w:ascii="Cambria Math" w:hAnsi="Cambria Math"/>
-                              <w:i/>
-                            </w:rPr>
-                          </m:ctrlPr>
-                        </m:sSubPr>
-                        <m:e>
-                          <m:r>
-                            <w:rPr>
-                              <w:rFonts w:ascii="Cambria Math" w:hAnsi="Cambria Math"/>
-                            </w:rPr>
-                            <m:t>v</m:t>
-                          </m:r>
-                        </m:e>
-                        <m:sub>
-                          <m:r>
-                            <w:rPr>
-                              <w:rFonts w:ascii="Cambria Math" w:hAnsi="Cambria Math"/>
-                            </w:rPr>
-                            <m:t>f</m:t>
-                          </m:r>
-                        </m:sub>
-                      </m:sSub>
-                    </m:den>
-                  </m:f>
-                  <m:sSub>
-                    <m:sSubPr>
-                      <m:ctrlPr>
-                        <w:rPr>
-                          <w:rFonts w:ascii="Cambria Math" w:hAnsi="Cambria Math"/>
-                          <w:i/>
-                        </w:rPr>
-                      </m:ctrlPr>
-                    </m:sSubPr>
-                    <m:e>
-                      <m:r>
-                        <w:rPr>
-                          <w:rFonts w:ascii="Cambria Math" w:hAnsi="Cambria Math"/>
-                        </w:rPr>
-                        <m:t>η</m:t>
-                      </m:r>
-                    </m:e>
-                    <m:sub>
-                      <m:r>
-                        <w:rPr>
-                          <w:rFonts w:ascii="Cambria Math" w:hAnsi="Cambria Math"/>
-                        </w:rPr>
-                        <m:t>{l,r}</m:t>
-                      </m:r>
-                    </m:sub>
-                  </m:sSub>
-                  <m:r>
-                    <w:rPr>
-                      <w:rFonts w:ascii="Cambria Math" w:hAnsi="Cambria Math"/>
-                    </w:rPr>
-                    <m:t xml:space="preserve"> </m:t>
-                  </m:r>
-                  <m:sSub>
-                    <m:sSubPr>
-                      <m:ctrlPr>
-                        <w:rPr>
-                          <w:rFonts w:ascii="Cambria Math" w:hAnsi="Cambria Math"/>
-                          <w:i/>
-                        </w:rPr>
-                      </m:ctrlPr>
-                    </m:sSubPr>
-                    <m:e>
-                      <m:r>
-                        <w:rPr>
-                          <w:rFonts w:ascii="Cambria Math" w:hAnsi="Cambria Math"/>
-                        </w:rPr>
-                        <m:t>η</m:t>
-                      </m:r>
-                    </m:e>
-                    <m:sub>
-                      <m:r>
-                        <w:rPr>
-                          <w:rFonts w:ascii="Cambria Math" w:hAnsi="Cambria Math"/>
-                        </w:rPr>
-                        <m:t>e</m:t>
-                      </m:r>
-                    </m:sub>
-                  </m:sSub>
-                </m:e>
-              </m:d>
+                </m:mPr>
+                <m:mr>
+                  <m:e>
+                    <m:func>
+                      <m:funcPr>
+                        <m:ctrlPr>
+                          <w:rPr>
+                            <w:rFonts w:ascii="Cambria Math" w:hAnsi="Cambria Math"/>
+                            <w:i/>
+                          </w:rPr>
+                        </m:ctrlPr>
+                      </m:funcPr>
+                      <m:fName>
+                        <m:r>
+                          <m:rPr>
+                            <m:sty m:val="p"/>
+                          </m:rPr>
+                          <w:rPr>
+                            <w:rFonts w:ascii="Cambria Math" w:hAnsi="Cambria Math"/>
+                          </w:rPr>
+                          <m:t>max</m:t>
+                        </m:r>
+                      </m:fName>
+                      <m:e>
+                        <m:d>
+                          <m:dPr>
+                            <m:ctrlPr>
+                              <w:rPr>
+                                <w:rFonts w:ascii="Cambria Math" w:hAnsi="Cambria Math"/>
+                                <w:i/>
+                              </w:rPr>
+                            </m:ctrlPr>
+                          </m:dPr>
+                          <m:e>
+                            <m:r>
+                              <w:rPr>
+                                <w:rFonts w:ascii="Cambria Math" w:hAnsi="Cambria Math"/>
+                              </w:rPr>
+                              <m:t>0,</m:t>
+                            </m:r>
+                            <m:f>
+                              <m:fPr>
+                                <m:ctrlPr>
+                                  <w:rPr>
+                                    <w:rFonts w:ascii="Cambria Math" w:hAnsi="Cambria Math"/>
+                                    <w:i/>
+                                  </w:rPr>
+                                </m:ctrlPr>
+                              </m:fPr>
+                              <m:num>
+                                <m:sSub>
+                                  <m:sSubPr>
+                                    <m:ctrlPr>
+                                      <w:rPr>
+                                        <w:rFonts w:ascii="Cambria Math" w:hAnsi="Cambria Math"/>
+                                        <w:i/>
+                                      </w:rPr>
+                                    </m:ctrlPr>
+                                  </m:sSubPr>
+                                  <m:e>
+                                    <m:r>
+                                      <w:rPr>
+                                        <w:rFonts w:ascii="Cambria Math" w:hAnsi="Cambria Math"/>
+                                      </w:rPr>
+                                      <m:t>v</m:t>
+                                    </m:r>
+                                  </m:e>
+                                  <m:sub>
+                                    <m:r>
+                                      <w:rPr>
+                                        <w:rFonts w:ascii="Cambria Math" w:hAnsi="Cambria Math"/>
+                                      </w:rPr>
+                                      <m:t>ant</m:t>
+                                    </m:r>
+                                  </m:sub>
+                                </m:sSub>
+                                <m:r>
+                                  <w:rPr>
+                                    <w:rFonts w:ascii="Cambria Math" w:hAnsi="Cambria Math"/>
+                                  </w:rPr>
+                                  <m:t>-</m:t>
+                                </m:r>
+                                <m:sSub>
+                                  <m:sSubPr>
+                                    <m:ctrlPr>
+                                      <w:rPr>
+                                        <w:rFonts w:ascii="Cambria Math" w:hAnsi="Cambria Math"/>
+                                        <w:i/>
+                                      </w:rPr>
+                                    </m:ctrlPr>
+                                  </m:sSubPr>
+                                  <m:e>
+                                    <m:acc>
+                                      <m:accPr>
+                                        <m:chr m:val="̃"/>
+                                        <m:ctrlPr>
+                                          <w:rPr>
+                                            <w:rFonts w:ascii="Cambria Math" w:hAnsi="Cambria Math"/>
+                                            <w:i/>
+                                          </w:rPr>
+                                        </m:ctrlPr>
+                                      </m:accPr>
+                                      <m:e>
+                                        <m:r>
+                                          <w:rPr>
+                                            <w:rFonts w:ascii="Cambria Math" w:hAnsi="Cambria Math"/>
+                                          </w:rPr>
+                                          <m:t>v</m:t>
+                                        </m:r>
+                                      </m:e>
+                                    </m:acc>
+                                  </m:e>
+                                  <m:sub>
+                                    <m:r>
+                                      <w:rPr>
+                                        <w:rFonts w:ascii="Cambria Math" w:hAnsi="Cambria Math"/>
+                                      </w:rPr>
+                                      <m:t>0</m:t>
+                                    </m:r>
+                                  </m:sub>
+                                </m:sSub>
+                              </m:num>
+                              <m:den>
+                                <m:r>
+                                  <w:rPr>
+                                    <w:rFonts w:ascii="Cambria Math" w:hAnsi="Cambria Math"/>
+                                  </w:rPr>
+                                  <m:t>v</m:t>
+                                </m:r>
+                              </m:den>
+                            </m:f>
+                            <m:sSub>
+                              <m:sSubPr>
+                                <m:ctrlPr>
+                                  <w:rPr>
+                                    <w:rFonts w:ascii="Cambria Math" w:hAnsi="Cambria Math"/>
+                                    <w:i/>
+                                  </w:rPr>
+                                </m:ctrlPr>
+                              </m:sSubPr>
+                              <m:e>
+                                <m:r>
+                                  <w:rPr>
+                                    <w:rFonts w:ascii="Cambria Math" w:hAnsi="Cambria Math"/>
+                                  </w:rPr>
+                                  <m:t>η</m:t>
+                                </m:r>
+                              </m:e>
+                              <m:sub>
+                                <m:r>
+                                  <w:rPr>
+                                    <w:rFonts w:ascii="Cambria Math" w:hAnsi="Cambria Math"/>
+                                  </w:rPr>
+                                  <m:t>{l,r}</m:t>
+                                </m:r>
+                              </m:sub>
+                            </m:sSub>
+                            <m:r>
+                              <w:rPr>
+                                <w:rFonts w:ascii="Cambria Math" w:hAnsi="Cambria Math"/>
+                              </w:rPr>
+                              <m:t xml:space="preserve"> </m:t>
+                            </m:r>
+                            <m:sSub>
+                              <m:sSubPr>
+                                <m:ctrlPr>
+                                  <w:rPr>
+                                    <w:rFonts w:ascii="Cambria Math" w:hAnsi="Cambria Math"/>
+                                    <w:i/>
+                                  </w:rPr>
+                                </m:ctrlPr>
+                              </m:sSubPr>
+                              <m:e>
+                                <m:r>
+                                  <w:rPr>
+                                    <w:rFonts w:ascii="Cambria Math" w:hAnsi="Cambria Math"/>
+                                  </w:rPr>
+                                  <m:t>η</m:t>
+                                </m:r>
+                              </m:e>
+                              <m:sub>
+                                <m:r>
+                                  <w:rPr>
+                                    <w:rFonts w:ascii="Cambria Math" w:hAnsi="Cambria Math"/>
+                                  </w:rPr>
+                                  <m:t>e</m:t>
+                                </m:r>
+                              </m:sub>
+                            </m:sSub>
+                          </m:e>
+                        </m:d>
+                      </m:e>
+                    </m:func>
+                  </m:e>
+                  <m:e>
+                    <m:sSub>
+                      <m:sSubPr>
+                        <m:ctrlPr>
+                          <w:rPr>
+                            <w:rFonts w:ascii="Cambria Math" w:hAnsi="Cambria Math"/>
+                            <w:i/>
+                          </w:rPr>
+                        </m:ctrlPr>
+                      </m:sSubPr>
+                      <m:e>
+                        <m:r>
+                          <w:rPr>
+                            <w:rFonts w:ascii="Cambria Math" w:hAnsi="Cambria Math"/>
+                          </w:rPr>
+                          <m:t>v</m:t>
+                        </m:r>
+                      </m:e>
+                      <m:sub>
+                        <m:r>
+                          <w:rPr>
+                            <w:rFonts w:ascii="Cambria Math" w:hAnsi="Cambria Math"/>
+                          </w:rPr>
+                          <m:t>ant</m:t>
+                        </m:r>
+                      </m:sub>
+                    </m:sSub>
+                    <m:r>
+                      <w:rPr>
+                        <w:rFonts w:ascii="Cambria Math" w:hAnsi="Cambria Math"/>
+                      </w:rPr>
+                      <m:t>-</m:t>
+                    </m:r>
+                    <m:sSub>
+                      <m:sSubPr>
+                        <m:ctrlPr>
+                          <w:rPr>
+                            <w:rFonts w:ascii="Cambria Math" w:hAnsi="Cambria Math"/>
+                            <w:i/>
+                          </w:rPr>
+                        </m:ctrlPr>
+                      </m:sSubPr>
+                      <m:e>
+                        <m:acc>
+                          <m:accPr>
+                            <m:chr m:val="̃"/>
+                            <m:ctrlPr>
+                              <w:rPr>
+                                <w:rFonts w:ascii="Cambria Math" w:hAnsi="Cambria Math"/>
+                                <w:i/>
+                              </w:rPr>
+                            </m:ctrlPr>
+                          </m:accPr>
+                          <m:e>
+                            <m:r>
+                              <w:rPr>
+                                <w:rFonts w:ascii="Cambria Math" w:hAnsi="Cambria Math"/>
+                              </w:rPr>
+                              <m:t>v</m:t>
+                            </m:r>
+                          </m:e>
+                        </m:acc>
+                      </m:e>
+                      <m:sub>
+                        <m:r>
+                          <w:rPr>
+                            <w:rFonts w:ascii="Cambria Math" w:hAnsi="Cambria Math"/>
+                          </w:rPr>
+                          <m:t>0</m:t>
+                        </m:r>
+                      </m:sub>
+                    </m:sSub>
+                    <m:r>
+                      <w:rPr>
+                        <w:rFonts w:ascii="Cambria Math" w:hAnsi="Cambria Math"/>
+                      </w:rPr>
+                      <m:t>≥5</m:t>
+                    </m:r>
+                  </m:e>
+                </m:mr>
+                <m:mr>
+                  <m:e>
+                    <m:r>
+                      <w:rPr>
+                        <w:rFonts w:ascii="Cambria Math" w:hAnsi="Cambria Math"/>
+                      </w:rPr>
+                      <m:t>0</m:t>
+                    </m:r>
+                  </m:e>
+                  <m:e>
+                    <m:sSub>
+                      <m:sSubPr>
+                        <m:ctrlPr>
+                          <w:rPr>
+                            <w:rFonts w:ascii="Cambria Math" w:hAnsi="Cambria Math"/>
+                            <w:i/>
+                          </w:rPr>
+                        </m:ctrlPr>
+                      </m:sSubPr>
+                      <m:e>
+                        <m:r>
+                          <w:rPr>
+                            <w:rFonts w:ascii="Cambria Math" w:hAnsi="Cambria Math"/>
+                          </w:rPr>
+                          <m:t>v</m:t>
+                        </m:r>
+                      </m:e>
+                      <m:sub>
+                        <m:r>
+                          <w:rPr>
+                            <w:rFonts w:ascii="Cambria Math" w:hAnsi="Cambria Math"/>
+                          </w:rPr>
+                          <m:t>ant</m:t>
+                        </m:r>
+                      </m:sub>
+                    </m:sSub>
+                    <m:r>
+                      <w:rPr>
+                        <w:rFonts w:ascii="Cambria Math" w:hAnsi="Cambria Math"/>
+                      </w:rPr>
+                      <m:t>-</m:t>
+                    </m:r>
+                    <m:sSub>
+                      <m:sSubPr>
+                        <m:ctrlPr>
+                          <w:rPr>
+                            <w:rFonts w:ascii="Cambria Math" w:hAnsi="Cambria Math"/>
+                            <w:i/>
+                          </w:rPr>
+                        </m:ctrlPr>
+                      </m:sSubPr>
+                      <m:e>
+                        <m:acc>
+                          <m:accPr>
+                            <m:chr m:val="̃"/>
+                            <m:ctrlPr>
+                              <w:rPr>
+                                <w:rFonts w:ascii="Cambria Math" w:hAnsi="Cambria Math"/>
+                                <w:i/>
+                              </w:rPr>
+                            </m:ctrlPr>
+                          </m:accPr>
+                          <m:e>
+                            <m:r>
+                              <w:rPr>
+                                <w:rFonts w:ascii="Cambria Math" w:hAnsi="Cambria Math"/>
+                              </w:rPr>
+                              <m:t>v</m:t>
+                            </m:r>
+                          </m:e>
+                        </m:acc>
+                      </m:e>
+                      <m:sub>
+                        <m:r>
+                          <w:rPr>
+                            <w:rFonts w:ascii="Cambria Math" w:hAnsi="Cambria Math"/>
+                          </w:rPr>
+                          <m:t>0</m:t>
+                        </m:r>
+                      </m:sub>
+                    </m:sSub>
+                    <m:r>
+                      <w:rPr>
+                        <w:rFonts w:ascii="Cambria Math" w:hAnsi="Cambria Math"/>
+                      </w:rPr>
+                      <m:t>&lt;</m:t>
+                    </m:r>
+                    <m:r>
+                      <w:rPr>
+                        <w:rFonts w:ascii="Cambria Math" w:hAnsi="Cambria Math"/>
+                      </w:rPr>
+                      <m:t>5</m:t>
+                    </m:r>
+                  </m:e>
+                </m:mr>
+              </m:m>
             </m:e>
-          </m:func>
+          </m:d>
         </m:oMath>
       </m:oMathPara>
     </w:p>
@@ -6419,16 +6790,52 @@
               <w:rPr>
                 <w:rFonts w:ascii="Cambria Math" w:hAnsi="Cambria Math"/>
               </w:rPr>
+              <m:t>0</m:t>
+            </m:r>
+          </m:sub>
+        </m:sSub>
+      </m:oMath>
+      <w:r>
+        <w:t xml:space="preserve"> = average speed of the current l</w:t>
+      </w:r>
+      <w:r>
+        <w:t>ane</w:t>
+      </w:r>
+      <w:r>
+        <w:t xml:space="preserve"> ahead</w:t>
+      </w:r>
+    </w:p>
+    <w:p>
+      <m:oMath>
+        <m:sSub>
+          <m:sSubPr>
+            <m:ctrlPr>
+              <w:rPr>
+                <w:rFonts w:ascii="Cambria Math" w:hAnsi="Cambria Math"/>
+                <w:i/>
+              </w:rPr>
+            </m:ctrlPr>
+          </m:sSubPr>
+          <m:e>
+            <m:r>
+              <w:rPr>
+                <w:rFonts w:ascii="Cambria Math" w:hAnsi="Cambria Math"/>
+              </w:rPr>
+              <m:t>η</m:t>
+            </m:r>
+          </m:e>
+          <m:sub>
+            <m:r>
+              <w:rPr>
+                <w:rFonts w:ascii="Cambria Math" w:hAnsi="Cambria Math"/>
+              </w:rPr>
               <m:t>{l,r}</m:t>
             </m:r>
           </m:sub>
         </m:sSub>
       </m:oMath>
       <w:r>
-        <w:t xml:space="preserve"> = average speed of the target lane (left or right) </w:t>
-      </w:r>
-      <w:r>
-        <w:t>ahead</w:t>
+        <w:t xml:space="preserve"> = parameter (=1 for left lane changing and &lt;1 for right lane-changing)</w:t>
       </w:r>
     </w:p>
     <w:p>
@@ -6443,44 +6850,25 @@
             </m:ctrlPr>
           </m:sSubPr>
           <m:e>
-            <m:acc>
-              <m:accPr>
-                <m:chr m:val="̃"/>
-                <m:ctrlPr>
-                  <w:rPr>
-                    <w:rFonts w:ascii="Cambria Math" w:hAnsi="Cambria Math"/>
-                    <w:i/>
-                  </w:rPr>
-                </m:ctrlPr>
-              </m:accPr>
-              <m:e>
-                <m:r>
-                  <w:rPr>
-                    <w:rFonts w:ascii="Cambria Math" w:hAnsi="Cambria Math"/>
-                  </w:rPr>
-                  <m:t>v</m:t>
-                </m:r>
-              </m:e>
-            </m:acc>
+            <m:r>
+              <w:rPr>
+                <w:rFonts w:ascii="Cambria Math" w:hAnsi="Cambria Math"/>
+              </w:rPr>
+              <m:t>d</m:t>
+            </m:r>
           </m:e>
           <m:sub>
             <m:r>
               <w:rPr>
                 <w:rFonts w:ascii="Cambria Math" w:hAnsi="Cambria Math"/>
               </w:rPr>
-              <m:t>0</m:t>
+              <m:t>e</m:t>
             </m:r>
           </m:sub>
         </m:sSub>
       </m:oMath>
       <w:r>
-        <w:t xml:space="preserve"> = average speed of the current l</w:t>
-      </w:r>
-      <w:r>
-        <w:t>ane</w:t>
-      </w:r>
-      <w:r>
-        <w:t xml:space="preserve"> ahead</w:t>
+        <w:t xml:space="preserve"> = distance to the end of the ramp or the point of exit [m]</w:t>
       </w:r>
     </w:p>
     <w:p>
@@ -6507,85 +6895,17 @@
               <w:rPr>
                 <w:rFonts w:ascii="Cambria Math" w:hAnsi="Cambria Math"/>
               </w:rPr>
-              <m:t>{l,r}</m:t>
-            </m:r>
-          </m:sub>
-        </m:sSub>
-      </m:oMath>
-      <w:r>
-        <w:t xml:space="preserve"> = parameter (=1 for left lane changing and &lt;1 for right lane-changing)</w:t>
-      </w:r>
-    </w:p>
-    <w:p>
-      <m:oMath>
-        <m:sSub>
-          <m:sSubPr>
-            <m:ctrlPr>
-              <w:rPr>
-                <w:rFonts w:ascii="Cambria Math" w:hAnsi="Cambria Math"/>
-                <w:i/>
-              </w:rPr>
-            </m:ctrlPr>
-          </m:sSubPr>
-          <m:e>
-            <m:r>
-              <w:rPr>
-                <w:rFonts w:ascii="Cambria Math" w:hAnsi="Cambria Math"/>
-              </w:rPr>
-              <m:t>d</m:t>
-            </m:r>
-          </m:e>
-          <m:sub>
-            <m:r>
-              <w:rPr>
-                <w:rFonts w:ascii="Cambria Math" w:hAnsi="Cambria Math"/>
-              </w:rPr>
               <m:t>e</m:t>
             </m:r>
           </m:sub>
         </m:sSub>
       </m:oMath>
       <w:r>
-        <w:t xml:space="preserve"> = distance to the end of the ramp or the point of exit [m]</w:t>
-      </w:r>
-    </w:p>
-    <w:p>
-      <m:oMath>
-        <m:sSub>
-          <m:sSubPr>
-            <m:ctrlPr>
-              <w:rPr>
-                <w:rFonts w:ascii="Cambria Math" w:hAnsi="Cambria Math"/>
-                <w:i/>
-              </w:rPr>
-            </m:ctrlPr>
-          </m:sSubPr>
-          <m:e>
-            <m:r>
-              <w:rPr>
-                <w:rFonts w:ascii="Cambria Math" w:hAnsi="Cambria Math"/>
-              </w:rPr>
-              <m:t>η</m:t>
-            </m:r>
-          </m:e>
-          <m:sub>
-            <m:r>
-              <w:rPr>
-                <w:rFonts w:ascii="Cambria Math" w:hAnsi="Cambria Math"/>
-              </w:rPr>
-              <m:t>e</m:t>
-            </m:r>
-          </m:sub>
-        </m:sSub>
-      </m:oMath>
-      <w:r>
         <w:t xml:space="preserve"> = constraint parameter. </w:t>
       </w:r>
-      <w:proofErr w:type="gramStart"/>
       <w:r>
         <w:t xml:space="preserve">If </w:t>
       </w:r>
-      <w:proofErr w:type="gramEnd"/>
       <m:oMath>
         <m:sSub>
           <m:sSubPr>
@@ -6787,16 +7107,11 @@
         <w:t xml:space="preserve"> </w:t>
       </w:r>
       <w:r>
-        <w:t xml:space="preserve">equals a positive constant less </w:t>
-      </w:r>
-      <w:proofErr w:type="gramStart"/>
-      <w:r>
-        <w:t>than</w:t>
+        <w:t>equals a positive constant less than</w:t>
       </w:r>
       <w:r>
         <w:t xml:space="preserve"> </w:t>
       </w:r>
-      <w:proofErr w:type="gramEnd"/>
       <m:oMath>
         <m:r>
           <w:rPr>
@@ -6809,13 +7124,8 @@
         <w:t>.</w:t>
       </w:r>
       <w:r>
-        <w:t xml:space="preserve"> Otherwise</w:t>
-      </w:r>
-      <w:proofErr w:type="gramStart"/>
-      <w:r>
-        <w:t xml:space="preserve">, </w:t>
-      </w:r>
-      <w:proofErr w:type="gramEnd"/>
+        <w:t xml:space="preserve"> Otherwise, </w:t>
+      </w:r>
       <m:oMath>
         <m:sSub>
           <m:sSubPr>
@@ -6885,15 +7195,7 @@
         </m:sSub>
       </m:oMath>
       <w:r>
-        <w:t xml:space="preserve"> </w:t>
-      </w:r>
-      <w:proofErr w:type="gramStart"/>
-      <w:r>
-        <w:t>is</w:t>
-      </w:r>
-      <w:proofErr w:type="gramEnd"/>
-      <w:r>
-        <w:t xml:space="preserve"> an parameter</w:t>
+        <w:t xml:space="preserve"> is an parameter</w:t>
       </w:r>
       <w:r>
         <w:t>.</w:t>
@@ -6934,16 +7236,11 @@
     </w:p>
     <w:p>
       <w:r>
-        <w:t xml:space="preserve">In each time step, the simulation generates three motivation values for each driver: a mandatory lane changing </w:t>
-      </w:r>
-      <w:proofErr w:type="gramStart"/>
-      <w:r>
-        <w:t>motivation</w:t>
+        <w:t>In each time step, the simulation generates three motivation values for each driver: a mandatory lane changing motivation</w:t>
       </w:r>
       <w:r>
         <w:t xml:space="preserve"> </w:t>
       </w:r>
-      <w:proofErr w:type="gramEnd"/>
       <m:oMath>
         <m:sSub>
           <m:sSubPr>
@@ -7050,15 +7347,7 @@
         <w:t xml:space="preserve">. </w:t>
       </w:r>
       <w:r>
-        <w:t xml:space="preserve">These three desires </w:t>
-      </w:r>
-      <w:proofErr w:type="gramStart"/>
-      <w:r>
-        <w:t>are combined</w:t>
-      </w:r>
-      <w:proofErr w:type="gramEnd"/>
-      <w:r>
-        <w:t xml:space="preserve"> together </w:t>
+        <w:t xml:space="preserve">These three desires are combined together </w:t>
       </w:r>
       <w:r>
         <w:t>with the priority</w:t>
@@ -7183,11 +7472,9 @@
       <w:r>
         <w:t xml:space="preserve">That is, </w:t>
       </w:r>
-      <w:proofErr w:type="gramStart"/>
       <w:r>
         <w:t xml:space="preserve">if </w:t>
       </w:r>
-      <w:proofErr w:type="gramEnd"/>
       <m:oMath>
         <m:sSub>
           <m:sSubPr>
@@ -7692,27 +7979,14 @@
         </m:r>
       </m:oMath>
       <w:r>
-        <w:t xml:space="preserve"> </w:t>
-      </w:r>
-      <w:proofErr w:type="gramStart"/>
-      <w:r>
-        <w:t>is generated</w:t>
-      </w:r>
-      <w:proofErr w:type="gramEnd"/>
-      <w:r>
-        <w:t xml:space="preserve"> at the beginning of the simulation that follows a normal distribution with the mean </w:t>
+        <w:t xml:space="preserve"> is generated at the beginning of the simulation that follows a normal distribution with the mean </w:t>
       </w:r>
       <w:r>
         <w:t>as</w:t>
       </w:r>
       <w:r>
-        <w:t xml:space="preserve"> the driver’s average lane changing desire threshold. </w:t>
-      </w:r>
-      <w:proofErr w:type="gramStart"/>
-      <w:r>
-        <w:t xml:space="preserve">If </w:t>
-      </w:r>
-      <w:proofErr w:type="gramEnd"/>
+        <w:t xml:space="preserve"> the driver’s average lane changing desire threshold. If </w:t>
+      </w:r>
       <m:oMath>
         <m:r>
           <w:rPr>
@@ -7760,20 +8034,63 @@
     </w:p>
     <w:p>
       <w:r>
+        <w:t>Lane-changing gap acceptance model was differential for mandatory and optional lane changing scenarios. For mandatory lane changing, safety is the primary concern</w:t>
+      </w:r>
+      <w:r>
+        <w:t>. For optional lane changing, besides safety, the conformability</w:t>
+      </w:r>
+      <w:r>
+        <w:t xml:space="preserve"> </w:t>
+      </w:r>
+      <w:r>
+        <w:t xml:space="preserve">is also taken into account. </w:t>
+      </w:r>
+    </w:p>
+    <w:p>
+      <w:pPr>
+        <w:pStyle w:val="Heading2"/>
+        <w:numPr>
+          <w:ilvl w:val="3"/>
+          <w:numId w:val="1"/>
+        </w:numPr>
+        <w:tabs>
+          <w:tab w:val="left" w:pos="900"/>
+        </w:tabs>
+        <w:ind w:left="0" w:firstLine="720"/>
+        <w:rPr>
+          <w:sz w:val="24"/>
+        </w:rPr>
+      </w:pPr>
+      <w:r>
+        <w:rPr>
+          <w:sz w:val="24"/>
+        </w:rPr>
+        <w:lastRenderedPageBreak/>
+        <w:t xml:space="preserve">Discretionary lane-changing </w:t>
+      </w:r>
+      <w:r>
+        <w:rPr>
+          <w:sz w:val="24"/>
+        </w:rPr>
+        <w:t>gap acceptance</w:t>
+      </w:r>
+    </w:p>
+    <w:p/>
+    <w:p>
+      <w:r>
         <w:t xml:space="preserve">Once the driver decides to make a lane change, he/she will scan the gaps on the target lane. </w:t>
       </w:r>
       <w:r>
-        <w:t xml:space="preserve">The gap </w:t>
-      </w:r>
-      <w:proofErr w:type="gramStart"/>
-      <w:r>
-        <w:t>is accepted</w:t>
-      </w:r>
-      <w:proofErr w:type="gramEnd"/>
-      <w:r>
-        <w:t xml:space="preserve"> when it satisfies the following condition:</w:t>
-      </w:r>
-    </w:p>
+        <w:t>The gap acceptance is based on the minimum gap that may happen after the lane</w:t>
+      </w:r>
+      <w:r>
+        <w:t>-</w:t>
+      </w:r>
+      <w:r>
+        <w:t>changing maneuver.</w:t>
+      </w:r>
+    </w:p>
+    <w:p/>
     <w:p>
       <w:pPr>
         <w:pStyle w:val="ListParagraph"/>
@@ -7786,10 +8103,80 @@
         <w:t>Forward gap:</w:t>
       </w:r>
     </w:p>
+    <w:p/>
     <w:p>
       <w:pPr>
         <w:jc w:val="center"/>
       </w:pPr>
+      <m:oMathPara>
+        <m:oMath>
+          <m:sSub>
+            <m:sSubPr>
+              <m:ctrlPr>
+                <w:rPr>
+                  <w:rFonts w:ascii="Cambria Math" w:hAnsi="Cambria Math"/>
+                  <w:i/>
+                </w:rPr>
+              </m:ctrlPr>
+            </m:sSubPr>
+            <m:e>
+              <m:r>
+                <w:rPr>
+                  <w:rFonts w:ascii="Cambria Math" w:hAnsi="Cambria Math"/>
+                </w:rPr>
+                <m:t>g</m:t>
+              </m:r>
+            </m:e>
+            <m:sub>
+              <m:r>
+                <w:rPr>
+                  <w:rFonts w:ascii="Cambria Math" w:hAnsi="Cambria Math"/>
+                </w:rPr>
+                <m:t>f, min</m:t>
+              </m:r>
+            </m:sub>
+          </m:sSub>
+          <m:r>
+            <w:rPr>
+              <w:rFonts w:ascii="Cambria Math" w:hAnsi="Cambria Math"/>
+            </w:rPr>
+            <m:t xml:space="preserve">≥ </m:t>
+          </m:r>
+          <m:sSub>
+            <m:sSubPr>
+              <m:ctrlPr>
+                <w:rPr>
+                  <w:rFonts w:ascii="Cambria Math" w:hAnsi="Cambria Math"/>
+                  <w:i/>
+                </w:rPr>
+              </m:ctrlPr>
+            </m:sSubPr>
+            <m:e>
+              <m:r>
+                <w:rPr>
+                  <w:rFonts w:ascii="Cambria Math" w:hAnsi="Cambria Math"/>
+                </w:rPr>
+                <m:t>d</m:t>
+              </m:r>
+            </m:e>
+            <m:sub>
+              <m:r>
+                <w:rPr>
+                  <w:rFonts w:ascii="Cambria Math" w:hAnsi="Cambria Math"/>
+                </w:rPr>
+                <m:t>jam</m:t>
+              </m:r>
+            </m:sub>
+          </m:sSub>
+        </m:oMath>
+      </m:oMathPara>
+    </w:p>
+    <w:p>
+      <w:r>
+        <w:t>Where:</w:t>
+      </w:r>
+    </w:p>
+    <w:p>
       <m:oMath>
         <m:sSub>
           <m:sSubPr>
@@ -7813,7 +8200,244 @@
               <w:rPr>
                 <w:rFonts w:ascii="Cambria Math" w:hAnsi="Cambria Math"/>
               </w:rPr>
-              <m:t>f</m:t>
+              <m:t>f, min</m:t>
+            </m:r>
+          </m:sub>
+        </m:sSub>
+      </m:oMath>
+      <w:r>
+        <w:t xml:space="preserve"> = anticipated minimum </w:t>
+      </w:r>
+      <w:r>
+        <w:t xml:space="preserve">forward </w:t>
+      </w:r>
+      <w:r>
+        <w:t xml:space="preserve">gap that may happen </w:t>
+      </w:r>
+      <w:r>
+        <w:t>after lane change</w:t>
+      </w:r>
+      <w:r>
+        <w:t xml:space="preserve">. </w:t>
+      </w:r>
+    </w:p>
+    <w:p>
+      <w:pPr>
+        <w:pStyle w:val="ListParagraph"/>
+      </w:pPr>
+    </w:p>
+    <w:p>
+      <w:pPr>
+        <w:pStyle w:val="ListParagraph"/>
+        <w:numPr>
+          <w:ilvl w:val="0"/>
+          <w:numId w:val="11"/>
+        </w:numPr>
+      </w:pPr>
+      <w:r>
+        <w:t>Backward gap:</w:t>
+      </w:r>
+    </w:p>
+    <w:p>
+      <w:pPr>
+        <w:ind w:left="360"/>
+        <w:jc w:val="center"/>
+      </w:pPr>
+      <m:oMathPara>
+        <m:oMath>
+          <m:sSub>
+            <m:sSubPr>
+              <m:ctrlPr>
+                <w:rPr>
+                  <w:rFonts w:ascii="Cambria Math" w:hAnsi="Cambria Math"/>
+                  <w:i/>
+                </w:rPr>
+              </m:ctrlPr>
+            </m:sSubPr>
+            <m:e>
+              <m:r>
+                <w:rPr>
+                  <w:rFonts w:ascii="Cambria Math" w:hAnsi="Cambria Math"/>
+                </w:rPr>
+                <m:t>g</m:t>
+              </m:r>
+            </m:e>
+            <m:sub>
+              <m:r>
+                <w:rPr>
+                  <w:rFonts w:ascii="Cambria Math" w:hAnsi="Cambria Math"/>
+                </w:rPr>
+                <m:t>b, min</m:t>
+              </m:r>
+            </m:sub>
+          </m:sSub>
+          <m:r>
+            <w:rPr>
+              <w:rFonts w:ascii="Cambria Math" w:hAnsi="Cambria Math"/>
+            </w:rPr>
+            <m:t xml:space="preserve">≥ </m:t>
+          </m:r>
+          <m:sSub>
+            <m:sSubPr>
+              <m:ctrlPr>
+                <w:rPr>
+                  <w:rFonts w:ascii="Cambria Math" w:hAnsi="Cambria Math"/>
+                  <w:i/>
+                </w:rPr>
+              </m:ctrlPr>
+            </m:sSubPr>
+            <m:e>
+              <m:r>
+                <w:rPr>
+                  <w:rFonts w:ascii="Cambria Math" w:hAnsi="Cambria Math"/>
+                </w:rPr>
+                <m:t>d</m:t>
+              </m:r>
+            </m:e>
+            <m:sub>
+              <m:r>
+                <w:rPr>
+                  <w:rFonts w:ascii="Cambria Math" w:hAnsi="Cambria Math"/>
+                </w:rPr>
+                <m:t>jam</m:t>
+              </m:r>
+            </m:sub>
+          </m:sSub>
+        </m:oMath>
+      </m:oMathPara>
+    </w:p>
+    <w:p>
+      <w:r>
+        <w:t>Where:</w:t>
+      </w:r>
+    </w:p>
+    <w:p>
+      <m:oMath>
+        <m:sSub>
+          <m:sSubPr>
+            <m:ctrlPr>
+              <w:rPr>
+                <w:rFonts w:ascii="Cambria Math" w:hAnsi="Cambria Math"/>
+                <w:i/>
+              </w:rPr>
+            </m:ctrlPr>
+          </m:sSubPr>
+          <m:e>
+            <m:r>
+              <w:rPr>
+                <w:rFonts w:ascii="Cambria Math" w:hAnsi="Cambria Math"/>
+              </w:rPr>
+              <m:t>g</m:t>
+            </m:r>
+          </m:e>
+          <m:sub>
+            <m:r>
+              <w:rPr>
+                <w:rFonts w:ascii="Cambria Math" w:hAnsi="Cambria Math"/>
+              </w:rPr>
+              <m:t>b, min</m:t>
+            </m:r>
+          </m:sub>
+        </m:sSub>
+      </m:oMath>
+      <w:r>
+        <w:t xml:space="preserve"> = anticipated </w:t>
+      </w:r>
+      <w:r>
+        <w:t xml:space="preserve">minimum backward </w:t>
+      </w:r>
+      <w:r>
+        <w:t xml:space="preserve">gap that may happen after lane change. </w:t>
+      </w:r>
+    </w:p>
+    <w:p>
+      <w:pPr>
+        <w:pStyle w:val="Heading2"/>
+        <w:numPr>
+          <w:ilvl w:val="3"/>
+          <w:numId w:val="1"/>
+        </w:numPr>
+        <w:tabs>
+          <w:tab w:val="left" w:pos="900"/>
+        </w:tabs>
+        <w:ind w:hanging="2160"/>
+        <w:rPr>
+          <w:sz w:val="24"/>
+        </w:rPr>
+      </w:pPr>
+      <w:r>
+        <w:rPr>
+          <w:sz w:val="24"/>
+        </w:rPr>
+        <w:t xml:space="preserve">Discretionary lane-changing </w:t>
+      </w:r>
+      <w:r>
+        <w:rPr>
+          <w:sz w:val="24"/>
+        </w:rPr>
+        <w:t>gap acceptance</w:t>
+      </w:r>
+    </w:p>
+    <w:p>
+      <w:r>
+        <w:t xml:space="preserve">Besides safety, </w:t>
+      </w:r>
+      <w:r>
+        <w:t xml:space="preserve">gap acceptance for </w:t>
+      </w:r>
+      <w:r>
+        <w:t xml:space="preserve">discretionary lane </w:t>
+      </w:r>
+      <w:r>
+        <w:t xml:space="preserve">changing also </w:t>
+      </w:r>
+      <w:r>
+        <w:t>considers the anticipatory acceleration</w:t>
+      </w:r>
+      <w:r>
+        <w:t xml:space="preserve">. </w:t>
+      </w:r>
+    </w:p>
+    <w:p>
+      <w:pPr>
+        <w:pStyle w:val="ListParagraph"/>
+        <w:numPr>
+          <w:ilvl w:val="0"/>
+          <w:numId w:val="11"/>
+        </w:numPr>
+      </w:pPr>
+      <w:r>
+        <w:t>Forward gap:</w:t>
+      </w:r>
+    </w:p>
+    <w:p>
+      <w:pPr>
+        <w:jc w:val="center"/>
+      </w:pPr>
+      <m:oMath>
+        <m:sSub>
+          <m:sSubPr>
+            <m:ctrlPr>
+              <w:rPr>
+                <w:rFonts w:ascii="Cambria Math" w:hAnsi="Cambria Math"/>
+                <w:i/>
+              </w:rPr>
+            </m:ctrlPr>
+          </m:sSubPr>
+          <m:e>
+            <m:r>
+              <w:rPr>
+                <w:rFonts w:ascii="Cambria Math" w:hAnsi="Cambria Math"/>
+              </w:rPr>
+              <m:t>g</m:t>
+            </m:r>
+          </m:e>
+          <m:sub>
+            <m:r>
+              <w:rPr>
+                <w:rFonts w:ascii="Cambria Math" w:hAnsi="Cambria Math"/>
+              </w:rPr>
+              <m:t>f, min</m:t>
             </m:r>
           </m:sub>
         </m:sSub>
@@ -7837,7 +8461,7 @@
               <w:rPr>
                 <w:rFonts w:ascii="Cambria Math" w:hAnsi="Cambria Math"/>
               </w:rPr>
-              <m:t>σ</m:t>
+              <m:t>d</m:t>
             </m:r>
           </m:e>
           <m:sub>
@@ -7845,10 +8469,15 @@
               <w:rPr>
                 <w:rFonts w:ascii="Cambria Math" w:hAnsi="Cambria Math"/>
               </w:rPr>
-              <m:t>f</m:t>
+              <m:t>jam</m:t>
             </m:r>
           </m:sub>
         </m:sSub>
+      </m:oMath>
+      <w:r>
+        <w:t xml:space="preserve"> and </w:t>
+      </w:r>
+      <m:oMath>
         <m:sSub>
           <m:sSubPr>
             <m:ctrlPr>
@@ -7863,7 +8492,7 @@
               <w:rPr>
                 <w:rFonts w:ascii="Cambria Math" w:hAnsi="Cambria Math"/>
               </w:rPr>
-              <m:t>g</m:t>
+              <m:t>a</m:t>
             </m:r>
           </m:e>
           <m:sub>
@@ -7871,106 +8500,7 @@
               <w:rPr>
                 <w:rFonts w:ascii="Cambria Math" w:hAnsi="Cambria Math"/>
               </w:rPr>
-              <m:t>s</m:t>
-            </m:r>
-          </m:sub>
-        </m:sSub>
-      </m:oMath>
-      <w:r>
-        <w:t xml:space="preserve"> </w:t>
-      </w:r>
-      <w:proofErr w:type="gramStart"/>
-      <w:r>
-        <w:t>or</w:t>
-      </w:r>
-      <w:proofErr w:type="gramEnd"/>
-      <w:r>
-        <w:t xml:space="preserve"> </w:t>
-      </w:r>
-      <w:r>
-        <w:t>(</w:t>
-      </w:r>
-      <m:oMath>
-        <m:sSub>
-          <m:sSubPr>
-            <m:ctrlPr>
-              <w:rPr>
-                <w:rFonts w:ascii="Cambria Math" w:hAnsi="Cambria Math"/>
-                <w:i/>
-              </w:rPr>
-            </m:ctrlPr>
-          </m:sSubPr>
-          <m:e>
-            <m:r>
-              <w:rPr>
-                <w:rFonts w:ascii="Cambria Math" w:hAnsi="Cambria Math"/>
-              </w:rPr>
-              <m:t>v</m:t>
-            </m:r>
-          </m:e>
-          <m:sub>
-            <m:sSup>
-              <m:sSupPr>
-                <m:ctrlPr>
-                  <w:rPr>
-                    <w:rFonts w:ascii="Cambria Math" w:hAnsi="Cambria Math"/>
-                    <w:i/>
-                  </w:rPr>
-                </m:ctrlPr>
-              </m:sSupPr>
-              <m:e>
-                <m:r>
-                  <w:rPr>
-                    <w:rFonts w:ascii="Cambria Math" w:hAnsi="Cambria Math"/>
-                  </w:rPr>
-                  <m:t>l</m:t>
-                </m:r>
-              </m:e>
-              <m:sup>
-                <m:r>
-                  <w:rPr>
-                    <w:rFonts w:ascii="Cambria Math" w:hAnsi="Cambria Math"/>
-                  </w:rPr>
-                  <m:t>'</m:t>
-                </m:r>
-              </m:sup>
-            </m:sSup>
-          </m:sub>
-        </m:sSub>
-        <m:r>
-          <w:rPr>
-            <w:rFonts w:ascii="Cambria Math" w:hAnsi="Cambria Math"/>
-          </w:rPr>
-          <m:t>&gt;v</m:t>
-        </m:r>
-      </m:oMath>
-      <w:r>
-        <w:t xml:space="preserve"> and </w:t>
-      </w:r>
-      <m:oMath>
-        <m:sSub>
-          <m:sSubPr>
-            <m:ctrlPr>
-              <w:rPr>
-                <w:rFonts w:ascii="Cambria Math" w:hAnsi="Cambria Math"/>
-                <w:i/>
-              </w:rPr>
-            </m:ctrlPr>
-          </m:sSubPr>
-          <m:e>
-            <m:r>
-              <w:rPr>
-                <w:rFonts w:ascii="Cambria Math" w:hAnsi="Cambria Math"/>
-              </w:rPr>
-              <m:t>g</m:t>
-            </m:r>
-          </m:e>
-          <m:sub>
-            <m:r>
-              <w:rPr>
-                <w:rFonts w:ascii="Cambria Math" w:hAnsi="Cambria Math"/>
-              </w:rPr>
-              <m:t>f</m:t>
+              <m:t>ant</m:t>
             </m:r>
           </m:sub>
         </m:sSub>
@@ -7978,38 +8508,15 @@
           <w:rPr>
             <w:rFonts w:ascii="Cambria Math" w:hAnsi="Cambria Math"/>
           </w:rPr>
-          <m:t>≥</m:t>
+          <m:t>≥ 0</m:t>
         </m:r>
-        <m:sSub>
-          <m:sSubPr>
-            <m:ctrlPr>
-              <w:rPr>
-                <w:rFonts w:ascii="Cambria Math" w:hAnsi="Cambria Math"/>
-                <w:i/>
-              </w:rPr>
-            </m:ctrlPr>
-          </m:sSubPr>
-          <m:e>
-            <m:r>
-              <w:rPr>
-                <w:rFonts w:ascii="Cambria Math" w:hAnsi="Cambria Math"/>
-              </w:rPr>
-              <m:t>g</m:t>
-            </m:r>
-          </m:e>
-          <m:sub>
-            <m:r>
-              <w:rPr>
-                <w:rFonts w:ascii="Cambria Math" w:hAnsi="Cambria Math"/>
-              </w:rPr>
-              <m:t>jam</m:t>
-            </m:r>
-          </m:sub>
-        </m:sSub>
       </m:oMath>
-      <w:r>
-        <w:t>)</w:t>
-      </w:r>
+    </w:p>
+    <w:p>
+      <w:pPr>
+        <w:ind w:left="360"/>
+        <w:jc w:val="center"/>
+      </w:pPr>
     </w:p>
     <w:p>
       <w:pPr>
@@ -8025,41 +8532,87 @@
     </w:p>
     <w:p>
       <w:pPr>
+        <w:ind w:left="360"/>
         <w:jc w:val="center"/>
       </w:pPr>
+      <m:oMathPara>
+        <m:oMath>
+          <m:sSub>
+            <m:sSubPr>
+              <m:ctrlPr>
+                <w:rPr>
+                  <w:rFonts w:ascii="Cambria Math" w:hAnsi="Cambria Math"/>
+                  <w:i/>
+                </w:rPr>
+              </m:ctrlPr>
+            </m:sSubPr>
+            <m:e>
+              <m:r>
+                <w:rPr>
+                  <w:rFonts w:ascii="Cambria Math" w:hAnsi="Cambria Math"/>
+                </w:rPr>
+                <m:t>g</m:t>
+              </m:r>
+            </m:e>
+            <m:sub>
+              <m:r>
+                <w:rPr>
+                  <w:rFonts w:ascii="Cambria Math" w:hAnsi="Cambria Math"/>
+                </w:rPr>
+                <m:t>b, min</m:t>
+              </m:r>
+            </m:sub>
+          </m:sSub>
+          <m:r>
+            <w:rPr>
+              <w:rFonts w:ascii="Cambria Math" w:hAnsi="Cambria Math"/>
+            </w:rPr>
+            <m:t xml:space="preserve">≥ </m:t>
+          </m:r>
+          <m:sSub>
+            <m:sSubPr>
+              <m:ctrlPr>
+                <w:rPr>
+                  <w:rFonts w:ascii="Cambria Math" w:hAnsi="Cambria Math"/>
+                  <w:i/>
+                </w:rPr>
+              </m:ctrlPr>
+            </m:sSubPr>
+            <m:e>
+              <m:r>
+                <w:rPr>
+                  <w:rFonts w:ascii="Cambria Math" w:hAnsi="Cambria Math"/>
+                </w:rPr>
+                <m:t>d</m:t>
+              </m:r>
+            </m:e>
+            <m:sub>
+              <m:r>
+                <w:rPr>
+                  <w:rFonts w:ascii="Cambria Math" w:hAnsi="Cambria Math"/>
+                </w:rPr>
+                <m:t>jam</m:t>
+              </m:r>
+            </m:sub>
+          </m:sSub>
+        </m:oMath>
+      </m:oMathPara>
+    </w:p>
+    <w:p/>
+    <w:p>
+      <w:r>
+        <w:t xml:space="preserve">Because the forward gap is only accepted when the lane-changer anticipates an acceleration, the disturbance caused to the follower on the target lane is also </w:t>
+      </w:r>
+      <w:r>
+        <w:t xml:space="preserve">reduced. Through this way, the discretionary lane change is likely to cause less disturbances on the traffic flow. </w:t>
+      </w:r>
+    </w:p>
+    <w:p>
+      <w:bookmarkStart w:id="12" w:name="_GoBack"/>
+      <w:bookmarkEnd w:id="12"/>
+    </w:p>
+    <w:p>
       <m:oMath>
-        <m:sSub>
-          <m:sSubPr>
-            <m:ctrlPr>
-              <w:rPr>
-                <w:rFonts w:ascii="Cambria Math" w:hAnsi="Cambria Math"/>
-                <w:i/>
-              </w:rPr>
-            </m:ctrlPr>
-          </m:sSubPr>
-          <m:e>
-            <m:r>
-              <w:rPr>
-                <w:rFonts w:ascii="Cambria Math" w:hAnsi="Cambria Math"/>
-              </w:rPr>
-              <m:t>g</m:t>
-            </m:r>
-          </m:e>
-          <m:sub>
-            <m:r>
-              <w:rPr>
-                <w:rFonts w:ascii="Cambria Math" w:hAnsi="Cambria Math"/>
-              </w:rPr>
-              <m:t>b</m:t>
-            </m:r>
-          </m:sub>
-        </m:sSub>
-        <m:r>
-          <w:rPr>
-            <w:rFonts w:ascii="Cambria Math" w:hAnsi="Cambria Math"/>
-          </w:rPr>
-          <m:t xml:space="preserve">≥ </m:t>
-        </m:r>
         <m:sSub>
           <m:sSubPr>
             <m:ctrlPr>
@@ -8082,205 +8635,13 @@
               <w:rPr>
                 <w:rFonts w:ascii="Cambria Math" w:hAnsi="Cambria Math"/>
               </w:rPr>
-              <m:t>b</m:t>
-            </m:r>
-          </m:sub>
-        </m:sSub>
-        <m:sSub>
-          <m:sSubPr>
-            <m:ctrlPr>
-              <w:rPr>
-                <w:rFonts w:ascii="Cambria Math" w:hAnsi="Cambria Math"/>
-                <w:i/>
-              </w:rPr>
-            </m:ctrlPr>
-          </m:sSubPr>
-          <m:e>
-            <m:r>
-              <w:rPr>
-                <w:rFonts w:ascii="Cambria Math" w:hAnsi="Cambria Math"/>
-              </w:rPr>
-              <m:t>g</m:t>
-            </m:r>
-          </m:e>
-          <m:sub>
-            <m:r>
-              <w:rPr>
-                <w:rFonts w:ascii="Cambria Math" w:hAnsi="Cambria Math"/>
-              </w:rPr>
-              <m:t>s</m:t>
-            </m:r>
-          </m:sub>
-        </m:sSub>
-      </m:oMath>
-      <w:r>
-        <w:t xml:space="preserve"> </w:t>
-      </w:r>
-      <w:proofErr w:type="gramStart"/>
-      <w:r>
-        <w:t>or</w:t>
-      </w:r>
-      <w:proofErr w:type="gramEnd"/>
-      <w:r>
-        <w:t xml:space="preserve"> (</w:t>
-      </w:r>
-      <m:oMath>
-        <m:r>
-          <w:rPr>
-            <w:rFonts w:ascii="Cambria Math" w:hAnsi="Cambria Math"/>
-          </w:rPr>
-          <m:t>v&gt;</m:t>
-        </m:r>
-        <m:sSub>
-          <m:sSubPr>
-            <m:ctrlPr>
-              <w:rPr>
-                <w:rFonts w:ascii="Cambria Math" w:hAnsi="Cambria Math"/>
-                <w:i/>
-              </w:rPr>
-            </m:ctrlPr>
-          </m:sSubPr>
-          <m:e>
-            <m:r>
-              <w:rPr>
-                <w:rFonts w:ascii="Cambria Math" w:hAnsi="Cambria Math"/>
-              </w:rPr>
-              <m:t>v</m:t>
-            </m:r>
-          </m:e>
-          <m:sub>
-            <m:sSup>
-              <m:sSupPr>
-                <m:ctrlPr>
-                  <w:rPr>
-                    <w:rFonts w:ascii="Cambria Math" w:hAnsi="Cambria Math"/>
-                    <w:i/>
-                  </w:rPr>
-                </m:ctrlPr>
-              </m:sSupPr>
-              <m:e>
-                <m:r>
-                  <w:rPr>
-                    <w:rFonts w:ascii="Cambria Math" w:hAnsi="Cambria Math"/>
-                  </w:rPr>
-                  <m:t>f</m:t>
-                </m:r>
-              </m:e>
-              <m:sup>
-                <m:r>
-                  <w:rPr>
-                    <w:rFonts w:ascii="Cambria Math" w:hAnsi="Cambria Math"/>
-                  </w:rPr>
-                  <m:t>'</m:t>
-                </m:r>
-              </m:sup>
-            </m:sSup>
-          </m:sub>
-        </m:sSub>
-      </m:oMath>
-      <w:r>
-        <w:t xml:space="preserve"> and </w:t>
-      </w:r>
-      <m:oMath>
-        <m:sSub>
-          <m:sSubPr>
-            <m:ctrlPr>
-              <w:rPr>
-                <w:rFonts w:ascii="Cambria Math" w:hAnsi="Cambria Math"/>
-                <w:i/>
-              </w:rPr>
-            </m:ctrlPr>
-          </m:sSubPr>
-          <m:e>
-            <m:r>
-              <w:rPr>
-                <w:rFonts w:ascii="Cambria Math" w:hAnsi="Cambria Math"/>
-              </w:rPr>
-              <m:t>g</m:t>
-            </m:r>
-          </m:e>
-          <m:sub>
-            <m:r>
-              <w:rPr>
-                <w:rFonts w:ascii="Cambria Math" w:hAnsi="Cambria Math"/>
-              </w:rPr>
-              <m:t>b</m:t>
-            </m:r>
-          </m:sub>
-        </m:sSub>
-        <m:r>
-          <w:rPr>
-            <w:rFonts w:ascii="Cambria Math" w:hAnsi="Cambria Math"/>
-          </w:rPr>
-          <m:t>≥</m:t>
-        </m:r>
-        <m:sSub>
-          <m:sSubPr>
-            <m:ctrlPr>
-              <w:rPr>
-                <w:rFonts w:ascii="Cambria Math" w:hAnsi="Cambria Math"/>
-                <w:i/>
-              </w:rPr>
-            </m:ctrlPr>
-          </m:sSubPr>
-          <m:e>
-            <m:r>
-              <w:rPr>
-                <w:rFonts w:ascii="Cambria Math" w:hAnsi="Cambria Math"/>
-              </w:rPr>
-              <m:t>g</m:t>
-            </m:r>
-          </m:e>
-          <m:sub>
-            <m:r>
-              <w:rPr>
-                <w:rFonts w:ascii="Cambria Math" w:hAnsi="Cambria Math"/>
-              </w:rPr>
-              <m:t>jam</m:t>
-            </m:r>
-          </m:sub>
-        </m:sSub>
-      </m:oMath>
-      <w:r>
-        <w:t>)</w:t>
-      </w:r>
-    </w:p>
-    <w:p>
-      <w:r>
-        <w:t>Where:</w:t>
-      </w:r>
-    </w:p>
-    <w:p>
-      <m:oMath>
-        <m:sSub>
-          <m:sSubPr>
-            <m:ctrlPr>
-              <w:rPr>
-                <w:rFonts w:ascii="Cambria Math" w:hAnsi="Cambria Math"/>
-                <w:i/>
-              </w:rPr>
-            </m:ctrlPr>
-          </m:sSubPr>
-          <m:e>
-            <m:r>
-              <w:rPr>
-                <w:rFonts w:ascii="Cambria Math" w:hAnsi="Cambria Math"/>
-              </w:rPr>
-              <m:t>g</m:t>
-            </m:r>
-          </m:e>
-          <m:sub>
-            <m:r>
-              <w:rPr>
-                <w:rFonts w:ascii="Cambria Math" w:hAnsi="Cambria Math"/>
-              </w:rPr>
               <m:t>f</m:t>
             </m:r>
           </m:sub>
         </m:sSub>
       </m:oMath>
       <w:r>
-        <w:t xml:space="preserve"> = gap between the subject vehicle and the leader on the target lane</w:t>
+        <w:t xml:space="preserve"> = forward gap reduction factor</w:t>
       </w:r>
     </w:p>
     <w:p>
@@ -8299,7 +8660,7 @@
               <w:rPr>
                 <w:rFonts w:ascii="Cambria Math" w:hAnsi="Cambria Math"/>
               </w:rPr>
-              <m:t>g</m:t>
+              <m:t>σ</m:t>
             </m:r>
           </m:e>
           <m:sub>
@@ -8313,296 +8674,64 @@
         </m:sSub>
       </m:oMath>
       <w:r>
-        <w:t xml:space="preserve"> = gap between the subject vehicle and the follower on the target lane</w:t>
-      </w:r>
-    </w:p>
-    <w:p>
-      <m:oMath>
-        <m:sSub>
-          <m:sSubPr>
-            <m:ctrlPr>
-              <w:rPr>
-                <w:rFonts w:ascii="Cambria Math" w:hAnsi="Cambria Math"/>
-                <w:i/>
-              </w:rPr>
-            </m:ctrlPr>
-          </m:sSubPr>
-          <m:e>
-            <m:r>
-              <w:rPr>
-                <w:rFonts w:ascii="Cambria Math" w:hAnsi="Cambria Math"/>
-              </w:rPr>
-              <m:t>σ</m:t>
-            </m:r>
-          </m:e>
-          <m:sub>
-            <m:r>
-              <w:rPr>
-                <w:rFonts w:ascii="Cambria Math" w:hAnsi="Cambria Math"/>
-              </w:rPr>
-              <m:t>f</m:t>
-            </m:r>
-          </m:sub>
-        </m:sSub>
-      </m:oMath>
-      <w:r>
-        <w:t xml:space="preserve"> = forward gap reduction factor</w:t>
-      </w:r>
-    </w:p>
-    <w:p>
-      <m:oMath>
-        <m:sSub>
-          <m:sSubPr>
-            <m:ctrlPr>
-              <w:rPr>
-                <w:rFonts w:ascii="Cambria Math" w:hAnsi="Cambria Math"/>
-                <w:i/>
-              </w:rPr>
-            </m:ctrlPr>
-          </m:sSubPr>
-          <m:e>
-            <m:r>
-              <w:rPr>
-                <w:rFonts w:ascii="Cambria Math" w:hAnsi="Cambria Math"/>
-              </w:rPr>
-              <m:t>σ</m:t>
-            </m:r>
-          </m:e>
-          <m:sub>
-            <m:r>
-              <w:rPr>
-                <w:rFonts w:ascii="Cambria Math" w:hAnsi="Cambria Math"/>
-              </w:rPr>
-              <m:t>b</m:t>
-            </m:r>
-          </m:sub>
-        </m:sSub>
-      </m:oMath>
-      <w:r>
         <w:t xml:space="preserve"> = backward gap reduction factor</w:t>
       </w:r>
     </w:p>
     <w:p>
-      <m:oMath>
-        <m:sSub>
-          <m:sSubPr>
-            <m:ctrlPr>
-              <w:rPr>
-                <w:rFonts w:ascii="Cambria Math" w:hAnsi="Cambria Math"/>
-                <w:i/>
-              </w:rPr>
-            </m:ctrlPr>
-          </m:sSubPr>
-          <m:e>
-            <m:r>
-              <w:rPr>
-                <w:rFonts w:ascii="Cambria Math" w:hAnsi="Cambria Math"/>
-              </w:rPr>
-              <m:t>g</m:t>
-            </m:r>
-          </m:e>
-          <m:sub>
-            <m:r>
-              <w:rPr>
-                <w:rFonts w:ascii="Cambria Math" w:hAnsi="Cambria Math"/>
-              </w:rPr>
-              <m:t>s</m:t>
-            </m:r>
-          </m:sub>
-        </m:sSub>
-      </m:oMath>
-      <w:r>
-        <w:t xml:space="preserve"> = </w:t>
-      </w:r>
-      <w:r>
-        <w:t>Gipps minimum gap</w:t>
-      </w:r>
-    </w:p>
-    <w:p>
-      <m:oMath>
-        <m:sSub>
-          <m:sSubPr>
-            <m:ctrlPr>
-              <w:rPr>
-                <w:rFonts w:ascii="Cambria Math" w:hAnsi="Cambria Math"/>
-                <w:i/>
-              </w:rPr>
-            </m:ctrlPr>
-          </m:sSubPr>
-          <m:e>
-            <m:r>
-              <w:rPr>
-                <w:rFonts w:ascii="Cambria Math" w:hAnsi="Cambria Math"/>
-              </w:rPr>
-              <m:t>v</m:t>
-            </m:r>
-          </m:e>
-          <m:sub>
-            <m:sSup>
-              <m:sSupPr>
-                <m:ctrlPr>
-                  <w:rPr>
-                    <w:rFonts w:ascii="Cambria Math" w:hAnsi="Cambria Math"/>
-                    <w:i/>
-                  </w:rPr>
-                </m:ctrlPr>
-              </m:sSupPr>
-              <m:e>
-                <m:r>
-                  <w:rPr>
-                    <w:rFonts w:ascii="Cambria Math" w:hAnsi="Cambria Math"/>
-                  </w:rPr>
-                  <m:t>l</m:t>
-                </m:r>
-              </m:e>
-              <m:sup>
-                <m:r>
-                  <w:rPr>
-                    <w:rFonts w:ascii="Cambria Math" w:hAnsi="Cambria Math"/>
-                  </w:rPr>
-                  <m:t>'</m:t>
-                </m:r>
-              </m:sup>
-            </m:sSup>
-          </m:sub>
-        </m:sSub>
-      </m:oMath>
-      <w:r>
-        <w:t xml:space="preserve"> = </w:t>
-      </w:r>
-      <w:r>
-        <w:t>speed of the leader on the target lane</w:t>
-      </w:r>
-    </w:p>
-    <w:p>
-      <m:oMath>
-        <m:sSub>
-          <m:sSubPr>
-            <m:ctrlPr>
-              <w:rPr>
-                <w:rFonts w:ascii="Cambria Math" w:hAnsi="Cambria Math"/>
-                <w:i/>
-              </w:rPr>
-            </m:ctrlPr>
-          </m:sSubPr>
-          <m:e>
-            <m:r>
-              <w:rPr>
-                <w:rFonts w:ascii="Cambria Math" w:hAnsi="Cambria Math"/>
-              </w:rPr>
-              <m:t>v</m:t>
-            </m:r>
-          </m:e>
-          <m:sub>
-            <m:sSup>
-              <m:sSupPr>
-                <m:ctrlPr>
-                  <w:rPr>
-                    <w:rFonts w:ascii="Cambria Math" w:hAnsi="Cambria Math"/>
-                    <w:i/>
-                  </w:rPr>
-                </m:ctrlPr>
-              </m:sSupPr>
-              <m:e>
-                <m:r>
-                  <w:rPr>
-                    <w:rFonts w:ascii="Cambria Math" w:hAnsi="Cambria Math"/>
-                  </w:rPr>
-                  <m:t>f</m:t>
-                </m:r>
-              </m:e>
-              <m:sup>
-                <m:r>
-                  <w:rPr>
-                    <w:rFonts w:ascii="Cambria Math" w:hAnsi="Cambria Math"/>
-                  </w:rPr>
-                  <m:t>'</m:t>
-                </m:r>
-              </m:sup>
-            </m:sSup>
-          </m:sub>
-        </m:sSub>
-      </m:oMath>
-      <w:r>
-        <w:t xml:space="preserve"> = speed of the follower on the target lane</w:t>
-      </w:r>
-    </w:p>
-    <w:p>
-      <m:oMath>
-        <m:sSub>
-          <m:sSubPr>
-            <m:ctrlPr>
-              <w:rPr>
-                <w:rFonts w:ascii="Cambria Math" w:hAnsi="Cambria Math"/>
-                <w:i/>
-              </w:rPr>
-            </m:ctrlPr>
-          </m:sSubPr>
-          <m:e>
-            <m:r>
-              <w:rPr>
-                <w:rFonts w:ascii="Cambria Math" w:hAnsi="Cambria Math"/>
-              </w:rPr>
-              <m:t>σ</m:t>
-            </m:r>
-          </m:e>
-          <m:sub>
-            <m:r>
-              <w:rPr>
-                <w:rFonts w:ascii="Cambria Math" w:hAnsi="Cambria Math"/>
-              </w:rPr>
-              <m:t>f</m:t>
-            </m:r>
-          </m:sub>
-        </m:sSub>
-      </m:oMath>
-      <w:r>
-        <w:t xml:space="preserve"> = forward gap reduction factor</w:t>
-      </w:r>
-    </w:p>
-    <w:p>
-      <m:oMath>
-        <m:sSub>
-          <m:sSubPr>
-            <m:ctrlPr>
-              <w:rPr>
-                <w:rFonts w:ascii="Cambria Math" w:hAnsi="Cambria Math"/>
-                <w:i/>
-              </w:rPr>
-            </m:ctrlPr>
-          </m:sSubPr>
-          <m:e>
-            <m:r>
-              <w:rPr>
-                <w:rFonts w:ascii="Cambria Math" w:hAnsi="Cambria Math"/>
-              </w:rPr>
-              <m:t>σ</m:t>
-            </m:r>
-          </m:e>
-          <m:sub>
-            <m:r>
-              <w:rPr>
-                <w:rFonts w:ascii="Cambria Math" w:hAnsi="Cambria Math"/>
-              </w:rPr>
-              <m:t>b</m:t>
-            </m:r>
-          </m:sub>
-        </m:sSub>
-      </m:oMath>
-      <w:r>
-        <w:t xml:space="preserve"> = backward gap reduction factor</w:t>
+      <w:pPr>
+        <w:pStyle w:val="Heading2"/>
+        <w:numPr>
+          <w:ilvl w:val="3"/>
+          <w:numId w:val="1"/>
+        </w:numPr>
+        <w:tabs>
+          <w:tab w:val="left" w:pos="900"/>
+        </w:tabs>
+        <w:ind w:left="900" w:hanging="90"/>
+        <w:rPr>
+          <w:sz w:val="24"/>
+        </w:rPr>
+      </w:pPr>
+      <w:r>
+        <w:rPr>
+          <w:sz w:val="24"/>
+        </w:rPr>
+        <w:t>Car following after gap acceptance decision</w:t>
+      </w:r>
+    </w:p>
+    <w:p>
+      <w:r>
+        <w:t>If th</w:t>
+      </w:r>
+      <w:r>
+        <w:t xml:space="preserve">e gap is accepted, then the driver will make the lane-changing maneuver immediately. </w:t>
+      </w:r>
+      <w:r>
+        <w:t xml:space="preserve">Otherwise, depending which gap is rejected, the driver will adopt different car following behavior. </w:t>
       </w:r>
     </w:p>
     <w:p/>
     <w:p>
       <w:r>
-        <w:t xml:space="preserve">If both forward and backward gaps are accepted, then the driver will start lane-changing maneuver. </w:t>
-      </w:r>
-    </w:p>
-    <w:p/>
-    <w:p>
-      <w:r>
-        <w:t xml:space="preserve">If only the forward gap is accepted, then the driver will start </w:t>
+        <w:t xml:space="preserve">For mandatory lane changing, </w:t>
+      </w:r>
+      <w:r>
+        <w:t>i</w:t>
+      </w:r>
+      <w:r>
+        <w:t xml:space="preserve">f the forward gap is </w:t>
+      </w:r>
+      <w:r>
+        <w:t>rejected</w:t>
+      </w:r>
+      <w:r>
+        <w:t xml:space="preserve"> and the backward gap is </w:t>
+      </w:r>
+      <w:r>
+        <w:t>accepted</w:t>
+      </w:r>
+      <w:r>
+        <w:t xml:space="preserve">, then the driver will start </w:t>
       </w:r>
       <w:r>
         <w:t>synchronizing</w:t>
@@ -8614,13 +8743,11 @@
         <w:t>h means the driver will follow</w:t>
       </w:r>
       <w:r>
-        <w:t xml:space="preserve"> both leaders on the target lane and the current lane. </w:t>
-      </w:r>
-    </w:p>
-    <w:p/>
-    <w:p>
-      <w:r>
-        <w:t xml:space="preserve">If the backward gap is </w:t>
+        <w:t xml:space="preserve"> both leaders on the target lane and the current lane. If the </w:t>
+      </w:r>
+      <w:r>
+        <w:lastRenderedPageBreak/>
+        <w:t xml:space="preserve">backward gap is </w:t>
       </w:r>
       <w:r>
         <w:t xml:space="preserve">rejected, the driver will </w:t>
@@ -8634,11 +8761,9 @@
       <w:r>
         <w:t xml:space="preserve"> with a comfortable deceleration</w:t>
       </w:r>
-      <w:proofErr w:type="gramStart"/>
       <w:r>
         <w:t xml:space="preserve">, </w:t>
       </w:r>
-      <w:proofErr w:type="gramEnd"/>
       <m:oMath>
         <m:sSub>
           <m:sSubPr>
@@ -8848,6 +8973,27 @@
         <w:t>.</w:t>
       </w:r>
     </w:p>
+    <w:p/>
+    <w:p>
+      <w:r>
+        <w:t xml:space="preserve">For discretionary lane changing, </w:t>
+      </w:r>
+      <w:r>
+        <w:t xml:space="preserve">if the </w:t>
+      </w:r>
+      <w:r>
+        <w:t>backward</w:t>
+      </w:r>
+      <w:r>
+        <w:t xml:space="preserve"> gap is rejected, </w:t>
+      </w:r>
+      <w:r>
+        <w:t xml:space="preserve">the driver will then adopt the normal car </w:t>
+      </w:r>
+      <w:r>
+        <w:t xml:space="preserve">following behavior. This is different from mandatory lane changing behavior where the driver would slow to skip the current gap. On the other hand, if the backward gap is accepted but the forward gap is rejected, the driver will synchronize its speed with the leader on the target lane. </w:t>
+      </w:r>
+    </w:p>
     <w:p>
       <w:pPr>
         <w:pStyle w:val="Heading2"/>
@@ -8860,14 +9006,14 @@
           <w:sz w:val="28"/>
         </w:rPr>
       </w:pPr>
-      <w:bookmarkStart w:id="12" w:name="_Toc429998598"/>
+      <w:bookmarkStart w:id="13" w:name="_Toc429998598"/>
       <w:r>
         <w:rPr>
           <w:sz w:val="28"/>
         </w:rPr>
         <w:t>Car following model specifications during lane changing process</w:t>
       </w:r>
-      <w:bookmarkEnd w:id="12"/>
+      <w:bookmarkEnd w:id="13"/>
     </w:p>
     <w:p>
       <w:r>
@@ -8880,60 +9026,28 @@
         <w:t xml:space="preserve"> Car Following</w:t>
       </w:r>
       <w:r>
-        <w:t xml:space="preserve"> (</w:t>
-      </w:r>
-      <w:proofErr w:type="spellStart"/>
-      <w:r>
-        <w:t>Y</w:t>
-      </w:r>
-      <w:r>
-        <w:t>CF</w:t>
-      </w:r>
-      <w:proofErr w:type="spellEnd"/>
-      <w:r>
-        <w:t>)</w:t>
+        <w:t xml:space="preserve"> (Y</w:t>
+      </w:r>
+      <w:r>
+        <w:t>CF)</w:t>
       </w:r>
       <w:r>
         <w:t>, Receiving Car Following</w:t>
       </w:r>
       <w:r>
-        <w:t xml:space="preserve"> (</w:t>
-      </w:r>
-      <w:proofErr w:type="spellStart"/>
-      <w:r>
-        <w:t>RCF</w:t>
-      </w:r>
-      <w:proofErr w:type="spellEnd"/>
-      <w:r>
-        <w:t>)</w:t>
+        <w:t xml:space="preserve"> (RCF)</w:t>
       </w:r>
       <w:r>
         <w:t>, Before Lane Changing Synchronizing</w:t>
       </w:r>
       <w:r>
-        <w:t xml:space="preserve"> (</w:t>
-      </w:r>
-      <w:proofErr w:type="spellStart"/>
-      <w:r>
-        <w:t>BLC</w:t>
-      </w:r>
-      <w:proofErr w:type="spellEnd"/>
-      <w:r>
-        <w:t>-Sync)</w:t>
+        <w:t xml:space="preserve"> (BLC-Sync)</w:t>
       </w:r>
       <w:r>
         <w:t>, Before Lane Changing Slowing</w:t>
       </w:r>
       <w:r>
-        <w:t xml:space="preserve"> (</w:t>
-      </w:r>
-      <w:proofErr w:type="spellStart"/>
-      <w:r>
-        <w:t>BLC</w:t>
-      </w:r>
-      <w:proofErr w:type="spellEnd"/>
-      <w:r>
-        <w:t>-Slow)</w:t>
+        <w:t xml:space="preserve"> (BLC-Slow)</w:t>
       </w:r>
       <w:r>
         <w:t xml:space="preserve">. </w:t>
@@ -8951,7 +9065,7 @@
           <w:sz w:val="24"/>
         </w:rPr>
       </w:pPr>
-      <w:bookmarkStart w:id="13" w:name="_Toc429998599"/>
+      <w:bookmarkStart w:id="14" w:name="_Toc429998599"/>
       <w:r>
         <w:rPr>
           <w:sz w:val="24"/>
@@ -8964,7 +9078,7 @@
         </w:rPr>
         <w:t xml:space="preserve"> Car Following</w:t>
       </w:r>
-      <w:bookmarkEnd w:id="13"/>
+      <w:bookmarkEnd w:id="14"/>
     </w:p>
     <w:p>
       <w:r>
@@ -8985,19 +9099,12 @@
       <w:r>
         <w:t xml:space="preserve">lane change to the current lane, the driver will decide if </w:t>
       </w:r>
-      <w:proofErr w:type="spellStart"/>
       <w:r>
         <w:t>YCF</w:t>
       </w:r>
-      <w:proofErr w:type="spellEnd"/>
-      <w:r>
-        <w:t xml:space="preserve"> should be applied based on a cooperative </w:t>
-      </w:r>
-      <w:proofErr w:type="gramStart"/>
-      <w:r>
-        <w:t xml:space="preserve">factor </w:t>
-      </w:r>
-      <w:proofErr w:type="gramEnd"/>
+      <w:r>
+        <w:t xml:space="preserve"> should be applied based on a cooperative factor </w:t>
+      </w:r>
       <m:oMath>
         <m:r>
           <w:rPr>
@@ -9058,16 +9165,11 @@
         <w:t xml:space="preserve"> </w:t>
       </w:r>
       <w:r>
-        <w:t xml:space="preserve">and </w:t>
-      </w:r>
-      <w:proofErr w:type="gramStart"/>
-      <w:r>
-        <w:t>variation</w:t>
+        <w:t>and variation</w:t>
       </w:r>
       <w:r>
         <w:t xml:space="preserve"> </w:t>
       </w:r>
-      <w:proofErr w:type="gramEnd"/>
       <m:oMath>
         <m:acc>
           <m:accPr>
@@ -9095,35 +9197,14 @@
         <w:t>needs to make</w:t>
       </w:r>
       <w:r>
-        <w:t xml:space="preserve"> </w:t>
-      </w:r>
-      <w:proofErr w:type="gramStart"/>
-      <w:r>
-        <w:t>a</w:t>
-      </w:r>
-      <w:proofErr w:type="gramEnd"/>
-      <w:r>
-        <w:t xml:space="preserve"> </w:t>
-      </w:r>
-      <w:proofErr w:type="spellStart"/>
-      <w:r>
-        <w:t>Y</w:t>
-      </w:r>
-      <w:r>
-        <w:t>CF</w:t>
-      </w:r>
-      <w:proofErr w:type="spellEnd"/>
-      <w:r>
-        <w:t xml:space="preserve"> decision, the simulation will generate a random variable between </w:t>
-      </w:r>
-      <w:r>
-        <w:t xml:space="preserve">0 and 1. If this variable is smaller than the cooperative </w:t>
-      </w:r>
-      <w:proofErr w:type="gramStart"/>
-      <w:r>
-        <w:t xml:space="preserve">factor </w:t>
-      </w:r>
-      <w:proofErr w:type="gramEnd"/>
+        <w:t xml:space="preserve"> a Y</w:t>
+      </w:r>
+      <w:r>
+        <w:t xml:space="preserve">CF decision, the simulation will generate a random variable between </w:t>
+      </w:r>
+      <w:r>
+        <w:t xml:space="preserve">0 and 1. If this variable is smaller than the cooperative factor </w:t>
+      </w:r>
       <m:oMath>
         <m:r>
           <w:rPr>
@@ -9142,29 +9223,13 @@
     <w:p/>
     <w:p>
       <w:r>
-        <w:t xml:space="preserve">In </w:t>
-      </w:r>
-      <w:proofErr w:type="spellStart"/>
-      <w:r>
-        <w:t>Y</w:t>
-      </w:r>
-      <w:r>
-        <w:t>CF</w:t>
-      </w:r>
-      <w:proofErr w:type="spellEnd"/>
-      <w:r>
-        <w:t xml:space="preserve"> mode, </w:t>
-      </w:r>
-      <w:r>
-        <w:t xml:space="preserve">smaller jam gap, reaction time, and time headway </w:t>
-      </w:r>
-      <w:proofErr w:type="gramStart"/>
-      <w:r>
-        <w:t>are adopted</w:t>
-      </w:r>
-      <w:proofErr w:type="gramEnd"/>
-      <w:r>
-        <w:t xml:space="preserve"> </w:t>
+        <w:t>In Y</w:t>
+      </w:r>
+      <w:r>
+        <w:t xml:space="preserve">CF mode, </w:t>
+      </w:r>
+      <w:r>
+        <w:t xml:space="preserve">smaller jam gap, reaction time, and time headway are adopted </w:t>
       </w:r>
       <w:r>
         <w:t>as follows:</w:t>
@@ -9718,12 +9783,11 @@
           <w:sz w:val="24"/>
         </w:rPr>
       </w:pPr>
-      <w:bookmarkStart w:id="14" w:name="_Toc429998600"/>
+      <w:bookmarkStart w:id="15" w:name="_Toc429998600"/>
       <w:r>
         <w:rPr>
           <w:sz w:val="24"/>
         </w:rPr>
-        <w:lastRenderedPageBreak/>
         <w:t>Receiving</w:t>
       </w:r>
       <w:r>
@@ -9732,7 +9796,7 @@
         </w:rPr>
         <w:t xml:space="preserve"> Car Following</w:t>
       </w:r>
-      <w:bookmarkEnd w:id="14"/>
+      <w:bookmarkEnd w:id="15"/>
     </w:p>
     <w:p>
       <w:r>
@@ -9747,65 +9811,24 @@
       <w:r>
         <w:t xml:space="preserve">the new follower will apply </w:t>
       </w:r>
-      <w:proofErr w:type="spellStart"/>
-      <w:r>
-        <w:t>RCF</w:t>
-      </w:r>
-      <w:proofErr w:type="spellEnd"/>
-      <w:r>
-        <w:t xml:space="preserve"> mode.</w:t>
-      </w:r>
-      <w:r>
-        <w:t xml:space="preserve"> The </w:t>
-      </w:r>
-      <w:proofErr w:type="spellStart"/>
-      <w:r>
-        <w:t>RCF</w:t>
-      </w:r>
-      <w:proofErr w:type="spellEnd"/>
-      <w:r>
-        <w:t xml:space="preserve"> is the same as the regular CF except that reduced time headway, jam gap, and reaction time </w:t>
-      </w:r>
-      <w:proofErr w:type="gramStart"/>
-      <w:r>
-        <w:t>are adopted</w:t>
-      </w:r>
-      <w:proofErr w:type="gramEnd"/>
-      <w:r>
-        <w:t>.</w:t>
-      </w:r>
-      <w:r>
-        <w:t xml:space="preserve"> Once the </w:t>
-      </w:r>
-      <w:proofErr w:type="spellStart"/>
-      <w:r>
-        <w:t>RCF</w:t>
-      </w:r>
-      <w:proofErr w:type="spellEnd"/>
-      <w:r>
-        <w:t xml:space="preserve"> mode is activated, it will apply the same s</w:t>
-      </w:r>
-      <w:r>
-        <w:t xml:space="preserve">et of parameters in </w:t>
-      </w:r>
-      <w:proofErr w:type="spellStart"/>
-      <w:r>
-        <w:t>Y</w:t>
-      </w:r>
-      <w:r>
-        <w:t>CF</w:t>
-      </w:r>
-      <w:proofErr w:type="spellEnd"/>
-      <w:r>
-        <w:t xml:space="preserve"> mode, </w:t>
-      </w:r>
-      <w:proofErr w:type="gramStart"/>
-      <w:r>
-        <w:t>and then</w:t>
-      </w:r>
-      <w:proofErr w:type="gramEnd"/>
-      <w:r>
-        <w:t xml:space="preserve"> gradually increase the reduction factor, and finally return to the regular CF mode. Specifically, </w:t>
+      <w:r>
+        <w:t>RCF mode.</w:t>
+      </w:r>
+      <w:r>
+        <w:t xml:space="preserve"> The RCF is the same as the regular CF except that reduced time headway, jam gap, and reaction time are adopted.</w:t>
+      </w:r>
+      <w:r>
+        <w:t xml:space="preserve"> Once the RCF mode is activated, it will apply the same s</w:t>
+      </w:r>
+      <w:r>
+        <w:t>et of parameters in Y</w:t>
+      </w:r>
+      <w:r>
+        <w:t xml:space="preserve">CF mode, and then gradually increase the reduction factor, and finally return to the regular CF </w:t>
+      </w:r>
+      <w:r>
+        <w:lastRenderedPageBreak/>
+        <w:t xml:space="preserve">mode. Specifically, </w:t>
       </w:r>
       <w:r>
         <w:t xml:space="preserve">assuming the transition period is denoted by </w:t>
@@ -10380,13 +10403,8 @@
           <m:t>i</m:t>
         </m:r>
       </m:oMath>
-      <w:proofErr w:type="gramStart"/>
-      <w:r>
-        <w:t>th</w:t>
-      </w:r>
-      <w:proofErr w:type="gramEnd"/>
-      <w:r>
-        <w:t xml:space="preserve"> time step after RCF activates</w:t>
+      <w:r>
+        <w:t>th time step after RCF activates</w:t>
       </w:r>
       <w:r>
         <w:t>;</w:t>
@@ -10441,11 +10459,9 @@
           </m:sub>
         </m:sSub>
       </m:oMath>
-      <w:proofErr w:type="gramStart"/>
       <w:r>
         <w:t xml:space="preserve">, </w:t>
       </w:r>
-      <w:proofErr w:type="gramEnd"/>
       <m:oMath>
         <m:sSub>
           <m:sSubPr>
@@ -10562,8 +10578,6 @@
       <w:r>
         <w:t>.</w:t>
       </w:r>
-      <w:bookmarkStart w:id="15" w:name="_GoBack"/>
-      <w:bookmarkEnd w:id="15"/>
     </w:p>
     <w:p>
       <w:pPr>
@@ -10591,15 +10605,7 @@
         <w:t xml:space="preserve">When a vehicle successfully merges into the target lane, it will start a transition from the Before Lane-changing CF mode to After Lane-changing CF mode. </w:t>
       </w:r>
       <w:r>
-        <w:t xml:space="preserve">Similar to the </w:t>
-      </w:r>
-      <w:proofErr w:type="spellStart"/>
-      <w:r>
-        <w:t>RCF</w:t>
-      </w:r>
-      <w:proofErr w:type="spellEnd"/>
-      <w:r>
-        <w:t xml:space="preserve"> mode, the same transition of reduction factors are applied.</w:t>
+        <w:t>Similar to the RCF mode, the same transition of reduction factors are applied.</w:t>
       </w:r>
     </w:p>
     <w:p>
@@ -11153,16 +11159,7 @@
       </w:pPr>
       <w:bookmarkStart w:id="18" w:name="_Toc429998603"/>
       <w:r>
-        <w:lastRenderedPageBreak/>
-        <w:t xml:space="preserve">ACC and </w:t>
-      </w:r>
-      <w:proofErr w:type="spellStart"/>
-      <w:r>
-        <w:t>CACC</w:t>
-      </w:r>
-      <w:proofErr w:type="spellEnd"/>
-      <w:r>
-        <w:t xml:space="preserve"> simulation models</w:t>
+        <w:t>ACC and CACC simulation models</w:t>
       </w:r>
     </w:p>
     <w:p>
@@ -11196,15 +11193,7 @@
         <w:t xml:space="preserve">are applied when </w:t>
       </w:r>
       <w:r>
-        <w:t>ACC/</w:t>
-      </w:r>
-      <w:proofErr w:type="spellStart"/>
-      <w:r>
-        <w:t>CACC</w:t>
-      </w:r>
-      <w:proofErr w:type="spellEnd"/>
-      <w:r>
-        <w:t xml:space="preserve"> vehicles</w:t>
+        <w:t>ACC/CACC vehicles</w:t>
       </w:r>
       <w:r>
         <w:t xml:space="preserve"> are on ramps</w:t>
@@ -11222,21 +11211,14 @@
         </w:numPr>
       </w:pPr>
       <w:r>
+        <w:lastRenderedPageBreak/>
         <w:t xml:space="preserve">Once a </w:t>
       </w:r>
       <w:r>
         <w:t>lane changing</w:t>
       </w:r>
       <w:r>
-        <w:t xml:space="preserve"> desired </w:t>
-      </w:r>
-      <w:proofErr w:type="gramStart"/>
-      <w:r>
-        <w:t>is generated</w:t>
-      </w:r>
-      <w:proofErr w:type="gramEnd"/>
-      <w:r>
-        <w:t>, the manual driving model</w:t>
+        <w:t xml:space="preserve"> desired is generated, the manual driving model</w:t>
       </w:r>
       <w:r>
         <w:t xml:space="preserve"> is</w:t>
@@ -11248,15 +11230,7 @@
         <w:t xml:space="preserve"> for A</w:t>
       </w:r>
       <w:r>
-        <w:t>CC/</w:t>
-      </w:r>
-      <w:proofErr w:type="spellStart"/>
-      <w:r>
-        <w:t>CACC</w:t>
-      </w:r>
-      <w:proofErr w:type="spellEnd"/>
-      <w:r>
-        <w:t xml:space="preserve"> vehicles.</w:t>
+        <w:t>CC/CACC vehicles.</w:t>
       </w:r>
     </w:p>
     <w:p/>
@@ -11599,15 +11573,7 @@
         <w:t>Lane</w:t>
       </w:r>
       <w:r>
-        <w:t xml:space="preserve"> </w:t>
-      </w:r>
-      <w:proofErr w:type="gramStart"/>
-      <w:r>
-        <w:t>one</w:t>
-      </w:r>
-      <w:proofErr w:type="gramEnd"/>
-      <w:r>
-        <w:t xml:space="preserve"> is the rightmost lane)</w:t>
+        <w:t xml:space="preserve"> one is the rightmost lane)</w:t>
       </w:r>
     </w:p>
     <w:p>
@@ -11627,26 +11593,13 @@
     </w:p>
     <w:p>
       <w:r>
-        <w:t xml:space="preserve">In the fast lanes, when the driver does not observe any leaders on the adjacent lanes who </w:t>
-      </w:r>
-      <w:proofErr w:type="gramStart"/>
-      <w:r>
-        <w:t xml:space="preserve">have intention of </w:t>
+        <w:t xml:space="preserve">In the fast lanes, when the driver does not observe any leaders on the adjacent lanes who have intention of </w:t>
       </w:r>
       <w:r>
         <w:t>lane changing</w:t>
       </w:r>
-      <w:proofErr w:type="gramEnd"/>
-      <w:r>
-        <w:t xml:space="preserve">, he/she still tries to synchronize its speed with the slower traffic on the adjacent lane and drive cautiously with a lower speed. This friction effect </w:t>
-      </w:r>
-      <w:proofErr w:type="gramStart"/>
-      <w:r>
-        <w:t>is modeled</w:t>
-      </w:r>
-      <w:proofErr w:type="gramEnd"/>
-      <w:r>
-        <w:t xml:space="preserve"> as follows.</w:t>
+      <w:r>
+        <w:t>, he/she still tries to synchronize its speed with the slower traffic on the adjacent lane and drive cautiously with a lower speed. This friction effect is modeled as follows.</w:t>
       </w:r>
     </w:p>
     <w:p>
@@ -12406,27 +12359,7 @@
           <w:sz w:val="22"/>
           <w:szCs w:val="22"/>
         </w:rPr>
-        <w:t xml:space="preserve">. High smoothing factors will lead to crashes or a special case that the fictitious leader at end of ramp </w:t>
-      </w:r>
-      <w:proofErr w:type="gramStart"/>
-      <w:r>
-        <w:rPr>
-          <w:rFonts w:ascii="Georgia" w:hAnsi="Georgia" w:cs="Arial"/>
-          <w:color w:val="000000"/>
-          <w:sz w:val="22"/>
-          <w:szCs w:val="22"/>
-        </w:rPr>
-        <w:t>is surpassed</w:t>
-      </w:r>
-      <w:proofErr w:type="gramEnd"/>
-      <w:r>
-        <w:rPr>
-          <w:rFonts w:ascii="Georgia" w:hAnsi="Georgia" w:cs="Arial"/>
-          <w:color w:val="000000"/>
-          <w:sz w:val="22"/>
-          <w:szCs w:val="22"/>
-        </w:rPr>
-        <w:t>.</w:t>
+        <w:t>. High smoothing factors will lead to crashes or a special case that the fictitious leader at end of ramp is surpassed.</w:t>
       </w:r>
     </w:p>
     <w:p>
@@ -12446,7 +12379,6 @@
         <w:rPr>
           <w:sz w:val="28"/>
         </w:rPr>
-        <w:lastRenderedPageBreak/>
         <w:t>Reaction time</w:t>
       </w:r>
       <w:bookmarkEnd w:id="23"/>
@@ -12471,7 +12403,6 @@
         </w:rPr>
         <w:t xml:space="preserve">Before selecting a reaction time, please use the </w:t>
       </w:r>
-      <w:proofErr w:type="spellStart"/>
       <w:r>
         <w:rPr>
           <w:rFonts w:ascii="Georgia" w:hAnsi="Georgia" w:cs="Arial"/>
@@ -12481,19 +12412,7 @@
           <w:sz w:val="22"/>
           <w:szCs w:val="22"/>
         </w:rPr>
-        <w:t>CompareEqu</w:t>
-      </w:r>
-      <w:proofErr w:type="spellEnd"/>
-      <w:r>
-        <w:rPr>
-          <w:rFonts w:ascii="Georgia" w:hAnsi="Georgia" w:cs="Arial"/>
-          <w:i/>
-          <w:iCs/>
-          <w:color w:val="000000"/>
-          <w:sz w:val="22"/>
-          <w:szCs w:val="22"/>
-        </w:rPr>
-        <w:t xml:space="preserve"> </w:t>
+        <w:t xml:space="preserve">CompareEqu </w:t>
       </w:r>
       <w:r>
         <w:rPr>
@@ -12502,47 +12421,7 @@
           <w:sz w:val="22"/>
           <w:szCs w:val="22"/>
         </w:rPr>
-        <w:t xml:space="preserve">in </w:t>
-      </w:r>
-      <w:proofErr w:type="spellStart"/>
-      <w:r>
-        <w:rPr>
-          <w:rFonts w:ascii="Georgia" w:hAnsi="Georgia" w:cs="Arial"/>
-          <w:color w:val="000000"/>
-          <w:sz w:val="22"/>
-          <w:szCs w:val="22"/>
-        </w:rPr>
-        <w:t>Matlab</w:t>
-      </w:r>
-      <w:proofErr w:type="spellEnd"/>
-      <w:r>
-        <w:rPr>
-          <w:rFonts w:ascii="Georgia" w:hAnsi="Georgia" w:cs="Arial"/>
-          <w:color w:val="000000"/>
-          <w:sz w:val="22"/>
-          <w:szCs w:val="22"/>
-        </w:rPr>
-        <w:t xml:space="preserve"> code to make sure the equilibrium speed profile is higher than the Newell’s model. So that, the underlying model in CF is indeed following Newell’s model. Normally, the value should be low than </w:t>
-      </w:r>
-      <w:proofErr w:type="gramStart"/>
-      <w:r>
-        <w:rPr>
-          <w:rFonts w:ascii="Georgia" w:hAnsi="Georgia" w:cs="Arial"/>
-          <w:color w:val="000000"/>
-          <w:sz w:val="22"/>
-          <w:szCs w:val="22"/>
-        </w:rPr>
-        <w:t>1s</w:t>
-      </w:r>
-      <w:proofErr w:type="gramEnd"/>
-      <w:r>
-        <w:rPr>
-          <w:rFonts w:ascii="Georgia" w:hAnsi="Georgia" w:cs="Arial"/>
-          <w:color w:val="000000"/>
-          <w:sz w:val="22"/>
-          <w:szCs w:val="22"/>
-        </w:rPr>
-        <w:t>.</w:t>
+        <w:t>in Matlab code to make sure the equilibrium speed profile is higher than the Newell’s model. So that, the underlying model in CF is indeed following Newell’s model. Normally, the value should be low than 1s.</w:t>
       </w:r>
     </w:p>
     <w:p>
@@ -12562,6 +12441,7 @@
         <w:rPr>
           <w:sz w:val="28"/>
         </w:rPr>
+        <w:lastRenderedPageBreak/>
         <w:t>Ga</w:t>
       </w:r>
       <w:r>
@@ -12674,27 +12554,7 @@
           <w:sz w:val="22"/>
           <w:szCs w:val="22"/>
         </w:rPr>
-        <w:t xml:space="preserve">This function </w:t>
-      </w:r>
-      <w:proofErr w:type="gramStart"/>
-      <w:r>
-        <w:rPr>
-          <w:rFonts w:ascii="Georgia" w:hAnsi="Georgia" w:cs="Arial"/>
-          <w:color w:val="000000"/>
-          <w:sz w:val="22"/>
-          <w:szCs w:val="22"/>
-        </w:rPr>
-        <w:t>is designed</w:t>
-      </w:r>
-      <w:proofErr w:type="gramEnd"/>
-      <w:r>
-        <w:rPr>
-          <w:rFonts w:ascii="Georgia" w:hAnsi="Georgia" w:cs="Arial"/>
-          <w:color w:val="000000"/>
-          <w:sz w:val="22"/>
-          <w:szCs w:val="22"/>
-        </w:rPr>
-        <w:t xml:space="preserve"> specifically for the</w:t>
+        <w:t>This function is designed specifically for the</w:t>
       </w:r>
       <w:r>
         <w:rPr>
@@ -12802,27 +12662,7 @@
           <w:sz w:val="22"/>
           <w:szCs w:val="22"/>
         </w:rPr>
-        <w:t>.txt” in the directory of “C:\</w:t>
-      </w:r>
-      <w:proofErr w:type="spellStart"/>
-      <w:r>
-        <w:rPr>
-          <w:rFonts w:ascii="Georgia" w:hAnsi="Georgia" w:cs="Arial"/>
-          <w:color w:val="000000"/>
-          <w:sz w:val="22"/>
-          <w:szCs w:val="22"/>
-        </w:rPr>
-        <w:t>CACC_Simu_Data</w:t>
-      </w:r>
-      <w:proofErr w:type="spellEnd"/>
-      <w:r>
-        <w:rPr>
-          <w:rFonts w:ascii="Georgia" w:hAnsi="Georgia" w:cs="Arial"/>
-          <w:color w:val="000000"/>
-          <w:sz w:val="22"/>
-          <w:szCs w:val="22"/>
-        </w:rPr>
-        <w:t xml:space="preserve">”. </w:t>
+        <w:t xml:space="preserve">.txt” in the directory of “C:\CACC_Simu_Data”. </w:t>
       </w:r>
       <w:r>
         <w:rPr>
@@ -12842,7 +12682,6 @@
         </w:rPr>
         <w:t xml:space="preserve">application </w:t>
       </w:r>
-      <w:proofErr w:type="gramStart"/>
       <w:r>
         <w:rPr>
           <w:rFonts w:ascii="Georgia" w:hAnsi="Georgia" w:cs="Arial"/>
@@ -12859,17 +12698,7 @@
           <w:sz w:val="22"/>
           <w:szCs w:val="22"/>
         </w:rPr>
-        <w:t xml:space="preserve"> written</w:t>
-      </w:r>
-      <w:proofErr w:type="gramEnd"/>
-      <w:r>
-        <w:rPr>
-          <w:rFonts w:ascii="Georgia" w:hAnsi="Georgia" w:cs="Arial"/>
-          <w:color w:val="000000"/>
-          <w:sz w:val="22"/>
-          <w:szCs w:val="22"/>
-        </w:rPr>
-        <w:t xml:space="preserve"> in C# to run multiple simulations. The workflow of the application is as follows:</w:t>
+        <w:t xml:space="preserve"> written in C# to run multiple simulations. The workflow of the application is as follows:</w:t>
       </w:r>
     </w:p>
     <w:p>
@@ -12913,15 +12742,7 @@
         <w:t>replications</w:t>
       </w:r>
       <w:r>
-        <w:t xml:space="preserve">, write a </w:t>
-      </w:r>
-      <w:proofErr w:type="gramStart"/>
-      <w:r>
-        <w:t>temp</w:t>
-      </w:r>
-      <w:proofErr w:type="gramEnd"/>
-      <w:r>
-        <w:t xml:space="preserve"> file named “Batch_Volume.txt”</w:t>
+        <w:t>, write a temp file named “Batch_Volume.txt”</w:t>
       </w:r>
       <w:r>
         <w:t xml:space="preserve"> that will be read by the python script;</w:t>
@@ -12951,29 +12772,16 @@
         <w:spacing w:before="0" w:beforeAutospacing="0" w:after="0" w:afterAutospacing="0"/>
       </w:pPr>
       <w:r>
-        <w:t xml:space="preserve">A python script </w:t>
-      </w:r>
-      <w:proofErr w:type="gramStart"/>
-      <w:r>
-        <w:t xml:space="preserve">is </w:t>
+        <w:t xml:space="preserve">A python script is </w:t>
       </w:r>
       <w:r>
         <w:t>coded</w:t>
       </w:r>
-      <w:proofErr w:type="gramEnd"/>
       <w:r>
         <w:t xml:space="preserve"> to </w:t>
       </w:r>
       <w:r>
-        <w:t xml:space="preserve">call </w:t>
-      </w:r>
-      <w:proofErr w:type="spellStart"/>
-      <w:r>
-        <w:t>AIMSUN</w:t>
-      </w:r>
-      <w:proofErr w:type="spellEnd"/>
-      <w:r>
-        <w:t xml:space="preserve"> to run simulations for c</w:t>
+        <w:t>call AIMSUN to run simulations for c</w:t>
       </w:r>
       <w:r>
         <w:t>ombinations</w:t>
@@ -12982,15 +12790,7 @@
         <w:t xml:space="preserve">. </w:t>
       </w:r>
       <w:r>
-        <w:t xml:space="preserve">Its workflow </w:t>
-      </w:r>
-      <w:proofErr w:type="gramStart"/>
-      <w:r>
-        <w:t>is shown</w:t>
-      </w:r>
-      <w:proofErr w:type="gramEnd"/>
-      <w:r>
-        <w:t xml:space="preserve"> below</w:t>
+        <w:t>Its workflow is shown below</w:t>
       </w:r>
       <w:r>
         <w:t xml:space="preserve">. </w:t>
@@ -13013,7 +12813,7 @@
           <v:shape id="_x0000_i1026" type="#_x0000_t75" style="width:211.6pt;height:287.35pt" o:ole="">
             <v:imagedata r:id="rId12" o:title=""/>
           </v:shape>
-          <o:OLEObject Type="Embed" ProgID="Visio.Drawing.11" ShapeID="_x0000_i1026" DrawAspect="Content" ObjectID="_1505892962" r:id="rId13"/>
+          <o:OLEObject Type="Embed" ProgID="Visio.Drawing.11" ShapeID="_x0000_i1026" DrawAspect="Content" ObjectID="_1506928237" r:id="rId13"/>
         </w:object>
       </w:r>
     </w:p>
@@ -13099,21 +12899,7 @@
         <w:rPr>
           <w:sz w:val="28"/>
         </w:rPr>
-        <w:t xml:space="preserve">Without ACC and </w:t>
-      </w:r>
-      <w:proofErr w:type="spellStart"/>
-      <w:r>
-        <w:rPr>
-          <w:sz w:val="28"/>
-        </w:rPr>
-        <w:t>CACC</w:t>
-      </w:r>
-      <w:proofErr w:type="spellEnd"/>
-      <w:r>
-        <w:rPr>
-          <w:sz w:val="28"/>
-        </w:rPr>
-        <w:t xml:space="preserve"> vehicles</w:t>
+        <w:t>Without ACC and CACC vehicles</w:t>
       </w:r>
       <w:bookmarkEnd w:id="28"/>
     </w:p>
@@ -13365,13 +13151,8 @@
               <w:jc w:val="right"/>
             </w:pPr>
             <w:r>
-              <w:t>m/</w:t>
-            </w:r>
-            <w:proofErr w:type="spellStart"/>
-            <w:r>
-              <w:t>s^2</w:t>
-            </w:r>
-            <w:proofErr w:type="spellEnd"/>
+              <w:t>m/s^2</w:t>
+            </w:r>
           </w:p>
         </w:tc>
       </w:tr>
@@ -13821,13 +13602,8 @@
               <w:jc w:val="right"/>
             </w:pPr>
             <w:r>
-              <w:t>m/</w:t>
-            </w:r>
-            <w:proofErr w:type="spellStart"/>
-            <w:r>
-              <w:t>s^2</w:t>
-            </w:r>
-            <w:proofErr w:type="spellEnd"/>
+              <w:t>m/s^2</w:t>
+            </w:r>
           </w:p>
         </w:tc>
       </w:tr>
@@ -15609,15 +15385,7 @@
         <w:t xml:space="preserve"> the following</w:t>
       </w:r>
       <w:r>
-        <w:t xml:space="preserve"> </w:t>
-      </w:r>
-      <w:proofErr w:type="spellStart"/>
-      <w:r>
-        <w:t>Github</w:t>
-      </w:r>
-      <w:proofErr w:type="spellEnd"/>
-      <w:r>
-        <w:t xml:space="preserve"> repository:</w:t>
+        <w:t xml:space="preserve"> Github repository:</w:t>
       </w:r>
     </w:p>
     <w:p>
@@ -15853,7 +15621,7 @@
                 <w:bCs/>
                 <w:noProof/>
               </w:rPr>
-              <w:t>19</w:t>
+              <w:t>20</w:t>
             </w:r>
             <w:r>
               <w:rPr>
@@ -15909,23 +15677,7 @@
       <w:pStyle w:val="Header"/>
     </w:pPr>
     <w:r>
-      <w:t xml:space="preserve">Development of </w:t>
-    </w:r>
-    <w:proofErr w:type="spellStart"/>
-    <w:r>
-      <w:t>AIMSUN</w:t>
-    </w:r>
-    <w:proofErr w:type="spellEnd"/>
-    <w:r>
-      <w:t xml:space="preserve"> ACC </w:t>
-    </w:r>
-    <w:proofErr w:type="spellStart"/>
-    <w:r>
-      <w:t>CACC</w:t>
-    </w:r>
-    <w:proofErr w:type="spellEnd"/>
-    <w:r>
-      <w:t xml:space="preserve"> Simulation Models</w:t>
+      <w:t>Development of AIMSUN ACC CACC Simulation Models</w:t>
     </w:r>
   </w:p>
   <w:p>
@@ -16703,7 +16455,7 @@
     </w:lvl>
   </w:abstractNum>
   <w:abstractNum w:abstractNumId="7" w15:restartNumberingAfterBreak="0">
-    <w:nsid w:val="3ECD061F"/>
+    <w:nsid w:val="3BFC744E"/>
     <w:multiLevelType w:val="multilevel"/>
     <w:tmpl w:val="A18E50C6"/>
     <w:lvl w:ilvl="0">
@@ -16816,7 +16568,7 @@
     </w:lvl>
   </w:abstractNum>
   <w:abstractNum w:abstractNumId="8" w15:restartNumberingAfterBreak="0">
-    <w:nsid w:val="41726E12"/>
+    <w:nsid w:val="3ECD061F"/>
     <w:multiLevelType w:val="multilevel"/>
     <w:tmpl w:val="A18E50C6"/>
     <w:lvl w:ilvl="0">
@@ -16929,6 +16681,119 @@
     </w:lvl>
   </w:abstractNum>
   <w:abstractNum w:abstractNumId="9" w15:restartNumberingAfterBreak="0">
+    <w:nsid w:val="41726E12"/>
+    <w:multiLevelType w:val="multilevel"/>
+    <w:tmpl w:val="A18E50C6"/>
+    <w:lvl w:ilvl="0">
+      <w:start w:val="1"/>
+      <w:numFmt w:val="decimal"/>
+      <w:lvlText w:val="%1."/>
+      <w:lvlJc w:val="right"/>
+      <w:pPr>
+        <w:ind w:left="720" w:firstLine="360"/>
+      </w:pPr>
+      <w:rPr>
+        <w:u w:val="none"/>
+      </w:rPr>
+    </w:lvl>
+    <w:lvl w:ilvl="1">
+      <w:start w:val="1"/>
+      <w:numFmt w:val="decimal"/>
+      <w:lvlText w:val="%1.%2."/>
+      <w:lvlJc w:val="right"/>
+      <w:pPr>
+        <w:ind w:left="1440" w:firstLine="1080"/>
+      </w:pPr>
+      <w:rPr>
+        <w:u w:val="none"/>
+      </w:rPr>
+    </w:lvl>
+    <w:lvl w:ilvl="2">
+      <w:start w:val="1"/>
+      <w:numFmt w:val="decimal"/>
+      <w:lvlText w:val="%1.%2.%3."/>
+      <w:lvlJc w:val="right"/>
+      <w:pPr>
+        <w:ind w:left="2160" w:firstLine="1800"/>
+      </w:pPr>
+      <w:rPr>
+        <w:u w:val="none"/>
+      </w:rPr>
+    </w:lvl>
+    <w:lvl w:ilvl="3">
+      <w:start w:val="1"/>
+      <w:numFmt w:val="decimal"/>
+      <w:lvlText w:val="%1.%2.%3.%4."/>
+      <w:lvlJc w:val="right"/>
+      <w:pPr>
+        <w:ind w:left="2880" w:firstLine="2520"/>
+      </w:pPr>
+      <w:rPr>
+        <w:u w:val="none"/>
+      </w:rPr>
+    </w:lvl>
+    <w:lvl w:ilvl="4">
+      <w:start w:val="1"/>
+      <w:numFmt w:val="decimal"/>
+      <w:lvlText w:val="%1.%2.%3.%4.%5."/>
+      <w:lvlJc w:val="right"/>
+      <w:pPr>
+        <w:ind w:left="3600" w:firstLine="3240"/>
+      </w:pPr>
+      <w:rPr>
+        <w:u w:val="none"/>
+      </w:rPr>
+    </w:lvl>
+    <w:lvl w:ilvl="5">
+      <w:start w:val="1"/>
+      <w:numFmt w:val="decimal"/>
+      <w:lvlText w:val="%1.%2.%3.%4.%5.%6."/>
+      <w:lvlJc w:val="right"/>
+      <w:pPr>
+        <w:ind w:left="4320" w:firstLine="3960"/>
+      </w:pPr>
+      <w:rPr>
+        <w:u w:val="none"/>
+      </w:rPr>
+    </w:lvl>
+    <w:lvl w:ilvl="6">
+      <w:start w:val="1"/>
+      <w:numFmt w:val="decimal"/>
+      <w:lvlText w:val="%1.%2.%3.%4.%5.%6.%7."/>
+      <w:lvlJc w:val="right"/>
+      <w:pPr>
+        <w:ind w:left="5040" w:firstLine="4680"/>
+      </w:pPr>
+      <w:rPr>
+        <w:u w:val="none"/>
+      </w:rPr>
+    </w:lvl>
+    <w:lvl w:ilvl="7">
+      <w:start w:val="1"/>
+      <w:numFmt w:val="decimal"/>
+      <w:lvlText w:val="%1.%2.%3.%4.%5.%6.%7.%8."/>
+      <w:lvlJc w:val="right"/>
+      <w:pPr>
+        <w:ind w:left="5760" w:firstLine="5400"/>
+      </w:pPr>
+      <w:rPr>
+        <w:u w:val="none"/>
+      </w:rPr>
+    </w:lvl>
+    <w:lvl w:ilvl="8">
+      <w:start w:val="1"/>
+      <w:numFmt w:val="decimal"/>
+      <w:lvlText w:val="%1.%2.%3.%4.%5.%6.%7.%8.%9."/>
+      <w:lvlJc w:val="right"/>
+      <w:pPr>
+        <w:ind w:left="6480" w:firstLine="6120"/>
+      </w:pPr>
+      <w:rPr>
+        <w:u w:val="none"/>
+      </w:rPr>
+    </w:lvl>
+  </w:abstractNum>
+  <w:abstractNum w:abstractNumId="10" w15:restartNumberingAfterBreak="0">
     <w:nsid w:val="43F26C0B"/>
     <w:multiLevelType w:val="hybridMultilevel"/>
     <w:tmpl w:val="59DCD07C"/>
@@ -17041,7 +16906,7 @@
       </w:rPr>
     </w:lvl>
   </w:abstractNum>
-  <w:abstractNum w:abstractNumId="10" w15:restartNumberingAfterBreak="0">
+  <w:abstractNum w:abstractNumId="11" w15:restartNumberingAfterBreak="0">
     <w:nsid w:val="5FF223C2"/>
     <w:multiLevelType w:val="multilevel"/>
     <w:tmpl w:val="A18E50C6"/>
@@ -17154,7 +17019,7 @@
       </w:rPr>
     </w:lvl>
   </w:abstractNum>
-  <w:abstractNum w:abstractNumId="11" w15:restartNumberingAfterBreak="0">
+  <w:abstractNum w:abstractNumId="12" w15:restartNumberingAfterBreak="0">
     <w:nsid w:val="606D063F"/>
     <w:multiLevelType w:val="hybridMultilevel"/>
     <w:tmpl w:val="1A7EACFC"/>
@@ -17267,7 +17132,7 @@
       </w:rPr>
     </w:lvl>
   </w:abstractNum>
-  <w:abstractNum w:abstractNumId="12" w15:restartNumberingAfterBreak="0">
+  <w:abstractNum w:abstractNumId="13" w15:restartNumberingAfterBreak="0">
     <w:nsid w:val="69006E68"/>
     <w:multiLevelType w:val="multilevel"/>
     <w:tmpl w:val="9B4C3D7C"/>
@@ -17380,11 +17245,124 @@
       </w:pPr>
     </w:lvl>
   </w:abstractNum>
+  <w:abstractNum w:abstractNumId="14" w15:restartNumberingAfterBreak="0">
+    <w:nsid w:val="7C8373D3"/>
+    <w:multiLevelType w:val="multilevel"/>
+    <w:tmpl w:val="A18E50C6"/>
+    <w:lvl w:ilvl="0">
+      <w:start w:val="1"/>
+      <w:numFmt w:val="decimal"/>
+      <w:lvlText w:val="%1."/>
+      <w:lvlJc w:val="right"/>
+      <w:pPr>
+        <w:ind w:left="720" w:firstLine="360"/>
+      </w:pPr>
+      <w:rPr>
+        <w:u w:val="none"/>
+      </w:rPr>
+    </w:lvl>
+    <w:lvl w:ilvl="1">
+      <w:start w:val="1"/>
+      <w:numFmt w:val="decimal"/>
+      <w:lvlText w:val="%1.%2."/>
+      <w:lvlJc w:val="right"/>
+      <w:pPr>
+        <w:ind w:left="1440" w:firstLine="1080"/>
+      </w:pPr>
+      <w:rPr>
+        <w:u w:val="none"/>
+      </w:rPr>
+    </w:lvl>
+    <w:lvl w:ilvl="2">
+      <w:start w:val="1"/>
+      <w:numFmt w:val="decimal"/>
+      <w:lvlText w:val="%1.%2.%3."/>
+      <w:lvlJc w:val="right"/>
+      <w:pPr>
+        <w:ind w:left="2160" w:firstLine="1800"/>
+      </w:pPr>
+      <w:rPr>
+        <w:u w:val="none"/>
+      </w:rPr>
+    </w:lvl>
+    <w:lvl w:ilvl="3">
+      <w:start w:val="1"/>
+      <w:numFmt w:val="decimal"/>
+      <w:lvlText w:val="%1.%2.%3.%4."/>
+      <w:lvlJc w:val="right"/>
+      <w:pPr>
+        <w:ind w:left="2880" w:firstLine="2520"/>
+      </w:pPr>
+      <w:rPr>
+        <w:u w:val="none"/>
+      </w:rPr>
+    </w:lvl>
+    <w:lvl w:ilvl="4">
+      <w:start w:val="1"/>
+      <w:numFmt w:val="decimal"/>
+      <w:lvlText w:val="%1.%2.%3.%4.%5."/>
+      <w:lvlJc w:val="right"/>
+      <w:pPr>
+        <w:ind w:left="3600" w:firstLine="3240"/>
+      </w:pPr>
+      <w:rPr>
+        <w:u w:val="none"/>
+      </w:rPr>
+    </w:lvl>
+    <w:lvl w:ilvl="5">
+      <w:start w:val="1"/>
+      <w:numFmt w:val="decimal"/>
+      <w:lvlText w:val="%1.%2.%3.%4.%5.%6."/>
+      <w:lvlJc w:val="right"/>
+      <w:pPr>
+        <w:ind w:left="4320" w:firstLine="3960"/>
+      </w:pPr>
+      <w:rPr>
+        <w:u w:val="none"/>
+      </w:rPr>
+    </w:lvl>
+    <w:lvl w:ilvl="6">
+      <w:start w:val="1"/>
+      <w:numFmt w:val="decimal"/>
+      <w:lvlText w:val="%1.%2.%3.%4.%5.%6.%7."/>
+      <w:lvlJc w:val="right"/>
+      <w:pPr>
+        <w:ind w:left="5040" w:firstLine="4680"/>
+      </w:pPr>
+      <w:rPr>
+        <w:u w:val="none"/>
+      </w:rPr>
+    </w:lvl>
+    <w:lvl w:ilvl="7">
+      <w:start w:val="1"/>
+      <w:numFmt w:val="decimal"/>
+      <w:lvlText w:val="%1.%2.%3.%4.%5.%6.%7.%8."/>
+      <w:lvlJc w:val="right"/>
+      <w:pPr>
+        <w:ind w:left="5760" w:firstLine="5400"/>
+      </w:pPr>
+      <w:rPr>
+        <w:u w:val="none"/>
+      </w:rPr>
+    </w:lvl>
+    <w:lvl w:ilvl="8">
+      <w:start w:val="1"/>
+      <w:numFmt w:val="decimal"/>
+      <w:lvlText w:val="%1.%2.%3.%4.%5.%6.%7.%8.%9."/>
+      <w:lvlJc w:val="right"/>
+      <w:pPr>
+        <w:ind w:left="6480" w:firstLine="6120"/>
+      </w:pPr>
+      <w:rPr>
+        <w:u w:val="none"/>
+      </w:rPr>
+    </w:lvl>
+  </w:abstractNum>
   <w:num w:numId="1">
     <w:abstractNumId w:val="2"/>
   </w:num>
   <w:num w:numId="2">
-    <w:abstractNumId w:val="12"/>
+    <w:abstractNumId w:val="13"/>
   </w:num>
   <w:num w:numId="3">
     <w:abstractNumId w:val="0"/>
@@ -17440,13 +17418,13 @@
     <w:abstractNumId w:val="3"/>
   </w:num>
   <w:num w:numId="9">
+    <w:abstractNumId w:val="10"/>
+  </w:num>
+  <w:num w:numId="10">
     <w:abstractNumId w:val="9"/>
   </w:num>
-  <w:num w:numId="10">
-    <w:abstractNumId w:val="8"/>
-  </w:num>
   <w:num w:numId="11">
-    <w:abstractNumId w:val="11"/>
+    <w:abstractNumId w:val="12"/>
   </w:num>
   <w:num w:numId="12">
     <w:abstractNumId w:val="4"/>
@@ -17455,13 +17433,19 @@
     <w:abstractNumId w:val="5"/>
   </w:num>
   <w:num w:numId="14">
-    <w:abstractNumId w:val="7"/>
+    <w:abstractNumId w:val="8"/>
   </w:num>
   <w:num w:numId="15">
-    <w:abstractNumId w:val="10"/>
+    <w:abstractNumId w:val="11"/>
   </w:num>
   <w:num w:numId="16">
     <w:abstractNumId w:val="1"/>
+  </w:num>
+  <w:num w:numId="17">
+    <w:abstractNumId w:val="7"/>
+  </w:num>
+  <w:num w:numId="18">
+    <w:abstractNumId w:val="14"/>
   </w:num>
 </w:numbering>
 </file>
@@ -18521,6 +18505,567 @@
 </w:styles>
 </file>
 
+<file path=word/glossary/document.xml><?xml version="1.0" encoding="utf-8"?>
+<w:glossaryDocument xmlns:wpc="http://schemas.microsoft.com/office/word/2010/wordprocessingCanvas" xmlns:mc="http://schemas.openxmlformats.org/markup-compatibility/2006" xmlns:o="urn:schemas-microsoft-com:office:office" xmlns:r="http://schemas.openxmlformats.org/officeDocument/2006/relationships" xmlns:m="http://schemas.openxmlformats.org/officeDocument/2006/math" xmlns:v="urn:schemas-microsoft-com:vml" xmlns:wp14="http://schemas.microsoft.com/office/word/2010/wordprocessingDrawing" xmlns:wp="http://schemas.openxmlformats.org/drawingml/2006/wordprocessingDrawing" xmlns:w10="urn:schemas-microsoft-com:office:word" xmlns:w="http://schemas.openxmlformats.org/wordprocessingml/2006/main" xmlns:w14="http://schemas.microsoft.com/office/word/2010/wordml" xmlns:w15="http://schemas.microsoft.com/office/word/2012/wordml" xmlns:wpg="http://schemas.microsoft.com/office/word/2010/wordprocessingGroup" xmlns:wpi="http://schemas.microsoft.com/office/word/2010/wordprocessingInk" xmlns:wne="http://schemas.microsoft.com/office/word/2006/wordml" xmlns:wps="http://schemas.microsoft.com/office/word/2010/wordprocessingShape" mc:Ignorable="w14 w15 wp14"/>
+</file>
+
+<file path=word/glossary/fontTable.xml><?xml version="1.0" encoding="utf-8"?>
+<w:fonts xmlns:mc="http://schemas.openxmlformats.org/markup-compatibility/2006" xmlns:r="http://schemas.openxmlformats.org/officeDocument/2006/relationships" xmlns:w="http://schemas.openxmlformats.org/wordprocessingml/2006/main" xmlns:w14="http://schemas.microsoft.com/office/word/2010/wordml" xmlns:w15="http://schemas.microsoft.com/office/word/2012/wordml" mc:Ignorable="w14 w15">
+  <w:font w:name="Times New Roman">
+    <w:panose1 w:val="02020603050405020304"/>
+    <w:charset w:val="00"/>
+    <w:family w:val="roman"/>
+    <w:pitch w:val="variable"/>
+    <w:sig w:usb0="E0002AFF" w:usb1="C0007841" w:usb2="00000009" w:usb3="00000000" w:csb0="000001FF" w:csb1="00000000"/>
+  </w:font>
+  <w:font w:name="Symbol">
+    <w:panose1 w:val="05050102010706020507"/>
+    <w:charset w:val="02"/>
+    <w:family w:val="roman"/>
+    <w:pitch w:val="variable"/>
+    <w:sig w:usb0="00000000" w:usb1="10000000" w:usb2="00000000" w:usb3="00000000" w:csb0="80000000" w:csb1="00000000"/>
+  </w:font>
+  <w:font w:name="Courier New">
+    <w:panose1 w:val="02070309020205020404"/>
+    <w:charset w:val="00"/>
+    <w:family w:val="modern"/>
+    <w:pitch w:val="fixed"/>
+    <w:sig w:usb0="E0002AFF" w:usb1="C0007843" w:usb2="00000009" w:usb3="00000000" w:csb0="000001FF" w:csb1="00000000"/>
+  </w:font>
+  <w:font w:name="Wingdings">
+    <w:panose1 w:val="05000000000000000000"/>
+    <w:charset w:val="02"/>
+    <w:family w:val="auto"/>
+    <w:pitch w:val="variable"/>
+    <w:sig w:usb0="00000000" w:usb1="10000000" w:usb2="00000000" w:usb3="00000000" w:csb0="80000000" w:csb1="00000000"/>
+  </w:font>
+  <w:font w:name="Arial">
+    <w:panose1 w:val="020B0604020202020204"/>
+    <w:charset w:val="00"/>
+    <w:family w:val="swiss"/>
+    <w:pitch w:val="variable"/>
+    <w:sig w:usb0="E0002AFF" w:usb1="C0007843" w:usb2="00000009" w:usb3="00000000" w:csb0="000001FF" w:csb1="00000000"/>
+  </w:font>
+  <w:font w:name="Georgia">
+    <w:panose1 w:val="02040502050405020303"/>
+    <w:charset w:val="00"/>
+    <w:family w:val="roman"/>
+    <w:pitch w:val="variable"/>
+    <w:sig w:usb0="00000287" w:usb1="00000000" w:usb2="00000000" w:usb3="00000000" w:csb0="0000009F" w:csb1="00000000"/>
+  </w:font>
+  <w:font w:name="Calibri Light">
+    <w:panose1 w:val="020F0302020204030204"/>
+    <w:charset w:val="00"/>
+    <w:family w:val="swiss"/>
+    <w:pitch w:val="variable"/>
+    <w:sig w:usb0="A00002EF" w:usb1="4000207B" w:usb2="00000000" w:usb3="00000000" w:csb0="0000019F" w:csb1="00000000"/>
+  </w:font>
+  <w:font w:name="宋体">
+    <w:altName w:val="SimSun"/>
+    <w:panose1 w:val="02010600030101010101"/>
+    <w:charset w:val="86"/>
+    <w:family w:val="auto"/>
+    <w:pitch w:val="variable"/>
+    <w:sig w:usb0="00000003" w:usb1="288F0000" w:usb2="00000016" w:usb3="00000000" w:csb0="00040001" w:csb1="00000000"/>
+  </w:font>
+  <w:font w:name="Calibri">
+    <w:panose1 w:val="020F0502020204030204"/>
+    <w:charset w:val="00"/>
+    <w:family w:val="swiss"/>
+    <w:pitch w:val="variable"/>
+    <w:sig w:usb0="E10002FF" w:usb1="4000ACFF" w:usb2="00000009" w:usb3="00000000" w:csb0="0000019F" w:csb1="00000000"/>
+  </w:font>
+  <w:font w:name="Cambria Math">
+    <w:panose1 w:val="02040503050406030204"/>
+    <w:charset w:val="00"/>
+    <w:family w:val="roman"/>
+    <w:pitch w:val="variable"/>
+    <w:sig w:usb0="E00002FF" w:usb1="420024FF" w:usb2="00000000" w:usb3="00000000" w:csb0="0000019F" w:csb1="00000000"/>
+  </w:font>
+</w:fonts>
+</file>
+
+<file path=word/glossary/settings.xml><?xml version="1.0" encoding="utf-8"?>
+<w:settings xmlns:mc="http://schemas.openxmlformats.org/markup-compatibility/2006" xmlns:o="urn:schemas-microsoft-com:office:office" xmlns:r="http://schemas.openxmlformats.org/officeDocument/2006/relationships" xmlns:m="http://schemas.openxmlformats.org/officeDocument/2006/math" xmlns:v="urn:schemas-microsoft-com:vml" xmlns:w10="urn:schemas-microsoft-com:office:word" xmlns:w="http://schemas.openxmlformats.org/wordprocessingml/2006/main" xmlns:w14="http://schemas.microsoft.com/office/word/2010/wordml" xmlns:w15="http://schemas.microsoft.com/office/word/2012/wordml" xmlns:sl="http://schemas.openxmlformats.org/schemaLibrary/2006/main" mc:Ignorable="w14 w15">
+  <w:view w:val="normal"/>
+  <w:revisionView w:comments="0"/>
+  <w:defaultTabStop w:val="720"/>
+  <w:characterSpacingControl w:val="doNotCompress"/>
+  <w:compat>
+    <w:useFELayout/>
+    <w:compatSetting w:name="compatibilityMode" w:uri="http://schemas.microsoft.com/office/word" w:val="15"/>
+    <w:compatSetting w:name="overrideTableStyleFontSizeAndJustification" w:uri="http://schemas.microsoft.com/office/word" w:val="1"/>
+    <w:compatSetting w:name="enableOpenTypeFeatures" w:uri="http://schemas.microsoft.com/office/word" w:val="1"/>
+    <w:compatSetting w:name="doNotFlipMirrorIndents" w:uri="http://schemas.microsoft.com/office/word" w:val="1"/>
+    <w:compatSetting w:name="differentiateMultirowTableHeaders" w:uri="http://schemas.microsoft.com/office/word" w:val="1"/>
+  </w:compat>
+  <w:rsids>
+    <w:rsidRoot w:val="00CB14A0"/>
+    <w:rsid w:val="002814B6"/>
+    <w:rsid w:val="00CB14A0"/>
+  </w:rsids>
+  <m:mathPr>
+    <m:mathFont m:val="Cambria Math"/>
+    <m:brkBin m:val="before"/>
+    <m:brkBinSub m:val="--"/>
+    <m:smallFrac m:val="0"/>
+    <m:dispDef/>
+    <m:lMargin m:val="0"/>
+    <m:rMargin m:val="0"/>
+    <m:defJc m:val="centerGroup"/>
+    <m:wrapIndent m:val="1440"/>
+    <m:intLim m:val="subSup"/>
+    <m:naryLim m:val="undOvr"/>
+  </m:mathPr>
+  <w:themeFontLang w:val="en-US" w:eastAsia="zh-CN"/>
+  <w:clrSchemeMapping w:bg1="light1" w:t1="dark1" w:bg2="light2" w:t2="dark2" w:accent1="accent1" w:accent2="accent2" w:accent3="accent3" w:accent4="accent4" w:accent5="accent5" w:accent6="accent6" w:hyperlink="hyperlink" w:followedHyperlink="followedHyperlink"/>
+  <w:decimalSymbol w:val="."/>
+  <w:listSeparator w:val=","/>
+  <w15:chartTrackingRefBased/>
+</w:settings>
+</file>
+
+<file path=word/glossary/styles.xml><?xml version="1.0" encoding="utf-8"?>
+<w:styles xmlns:mc="http://schemas.openxmlformats.org/markup-compatibility/2006" xmlns:r="http://schemas.openxmlformats.org/officeDocument/2006/relationships" xmlns:w="http://schemas.openxmlformats.org/wordprocessingml/2006/main" xmlns:w14="http://schemas.microsoft.com/office/word/2010/wordml" xmlns:w15="http://schemas.microsoft.com/office/word/2012/wordml" mc:Ignorable="w14 w15">
+  <w:docDefaults>
+    <w:rPrDefault>
+      <w:rPr>
+        <w:rFonts w:asciiTheme="minorHAnsi" w:eastAsiaTheme="minorEastAsia" w:hAnsiTheme="minorHAnsi" w:cstheme="minorBidi"/>
+        <w:sz w:val="22"/>
+        <w:szCs w:val="22"/>
+        <w:lang w:val="en-US" w:eastAsia="zh-CN" w:bidi="ar-SA"/>
+      </w:rPr>
+    </w:rPrDefault>
+    <w:pPrDefault>
+      <w:pPr>
+        <w:spacing w:after="160" w:line="259" w:lineRule="auto"/>
+      </w:pPr>
+    </w:pPrDefault>
+  </w:docDefaults>
+  <w:latentStyles w:defLockedState="0" w:defUIPriority="99" w:defSemiHidden="0" w:defUnhideWhenUsed="0" w:defQFormat="0" w:count="371">
+    <w:lsdException w:name="Normal" w:uiPriority="0" w:qFormat="1"/>
+    <w:lsdException w:name="heading 1" w:uiPriority="9" w:qFormat="1"/>
+    <w:lsdException w:name="heading 2" w:semiHidden="1" w:uiPriority="9" w:unhideWhenUsed="1" w:qFormat="1"/>
+    <w:lsdException w:name="heading 3" w:semiHidden="1" w:uiPriority="9" w:unhideWhenUsed="1" w:qFormat="1"/>
+    <w:lsdException w:name="heading 4" w:semiHidden="1" w:uiPriority="9" w:unhideWhenUsed="1" w:qFormat="1"/>
+    <w:lsdException w:name="heading 5" w:semiHidden="1" w:uiPriority="9" w:unhideWhenUsed="1" w:qFormat="1"/>
+    <w:lsdException w:name="heading 6" w:semiHidden="1" w:uiPriority="9" w:unhideWhenUsed="1" w:qFormat="1"/>
+    <w:lsdException w:name="heading 7" w:semiHidden="1" w:uiPriority="9" w:unhideWhenUsed="1" w:qFormat="1"/>
+    <w:lsdException w:name="heading 8" w:semiHidden="1" w:uiPriority="9" w:unhideWhenUsed="1" w:qFormat="1"/>
+    <w:lsdException w:name="heading 9" w:semiHidden="1" w:uiPriority="9" w:unhideWhenUsed="1" w:qFormat="1"/>
+    <w:lsdException w:name="index 1" w:semiHidden="1" w:unhideWhenUsed="1"/>
+    <w:lsdException w:name="index 2" w:semiHidden="1" w:unhideWhenUsed="1"/>
+    <w:lsdException w:name="index 3" w:semiHidden="1" w:unhideWhenUsed="1"/>
+    <w:lsdException w:name="index 4" w:semiHidden="1" w:unhideWhenUsed="1"/>
+    <w:lsdException w:name="index 5" w:semiHidden="1" w:unhideWhenUsed="1"/>
+    <w:lsdException w:name="index 6" w:semiHidden="1" w:unhideWhenUsed="1"/>
+    <w:lsdException w:name="index 7" w:semiHidden="1" w:unhideWhenUsed="1"/>
+    <w:lsdException w:name="index 8" w:semiHidden="1" w:unhideWhenUsed="1"/>
+    <w:lsdException w:name="index 9" w:semiHidden="1" w:unhideWhenUsed="1"/>
+    <w:lsdException w:name="toc 1" w:semiHidden="1" w:uiPriority="39" w:unhideWhenUsed="1"/>
+    <w:lsdException w:name="toc 2" w:semiHidden="1" w:uiPriority="39" w:unhideWhenUsed="1"/>
+    <w:lsdException w:name="toc 3" w:semiHidden="1" w:uiPriority="39" w:unhideWhenUsed="1"/>
+    <w:lsdException w:name="toc 4" w:semiHidden="1" w:uiPriority="39" w:unhideWhenUsed="1"/>
+    <w:lsdException w:name="toc 5" w:semiHidden="1" w:uiPriority="39" w:unhideWhenUsed="1"/>
+    <w:lsdException w:name="toc 6" w:semiHidden="1" w:uiPriority="39" w:unhideWhenUsed="1"/>
+    <w:lsdException w:name="toc 7" w:semiHidden="1" w:uiPriority="39" w:unhideWhenUsed="1"/>
+    <w:lsdException w:name="toc 8" w:semiHidden="1" w:uiPriority="39" w:unhideWhenUsed="1"/>
+    <w:lsdException w:name="toc 9" w:semiHidden="1" w:uiPriority="39" w:unhideWhenUsed="1"/>
+    <w:lsdException w:name="Normal Indent" w:semiHidden="1" w:unhideWhenUsed="1"/>
+    <w:lsdException w:name="footnote text" w:semiHidden="1" w:unhideWhenUsed="1"/>
+    <w:lsdException w:name="annotation text" w:semiHidden="1" w:unhideWhenUsed="1"/>
+    <w:lsdException w:name="header" w:semiHidden="1" w:unhideWhenUsed="1"/>
+    <w:lsdException w:name="footer" w:semiHidden="1" w:unhideWhenUsed="1"/>
+    <w:lsdException w:name="index heading" w:semiHidden="1" w:unhideWhenUsed="1"/>
+    <w:lsdException w:name="caption" w:semiHidden="1" w:uiPriority="35" w:unhideWhenUsed="1" w:qFormat="1"/>
+    <w:lsdException w:name="table of figures" w:semiHidden="1" w:unhideWhenUsed="1"/>
+    <w:lsdException w:name="envelope address" w:semiHidden="1" w:unhideWhenUsed="1"/>
+    <w:lsdException w:name="envelope return" w:semiHidden="1" w:unhideWhenUsed="1"/>
+    <w:lsdException w:name="footnote reference" w:semiHidden="1" w:unhideWhenUsed="1"/>
+    <w:lsdException w:name="annotation reference" w:semiHidden="1" w:unhideWhenUsed="1"/>
+    <w:lsdException w:name="line number" w:semiHidden="1" w:unhideWhenUsed="1"/>
+    <w:lsdException w:name="page number" w:semiHidden="1" w:unhideWhenUsed="1"/>
+    <w:lsdException w:name="endnote reference" w:semiHidden="1" w:unhideWhenUsed="1"/>
+    <w:lsdException w:name="endnote text" w:semiHidden="1" w:unhideWhenUsed="1"/>
+    <w:lsdException w:name="table of authorities" w:semiHidden="1" w:unhideWhenUsed="1"/>
+    <w:lsdException w:name="macro" w:semiHidden="1" w:unhideWhenUsed="1"/>
+    <w:lsdException w:name="toa heading" w:semiHidden="1" w:unhideWhenUsed="1"/>
+    <w:lsdException w:name="List" w:semiHidden="1" w:unhideWhenUsed="1"/>
+    <w:lsdException w:name="List Bullet" w:semiHidden="1" w:unhideWhenUsed="1"/>
+    <w:lsdException w:name="List Number" w:semiHidden="1" w:unhideWhenUsed="1"/>
+    <w:lsdException w:name="List 2" w:semiHidden="1" w:unhideWhenUsed="1"/>
+    <w:lsdException w:name="List 3" w:semiHidden="1" w:unhideWhenUsed="1"/>
+    <w:lsdException w:name="List 4" w:semiHidden="1" w:unhideWhenUsed="1"/>
+    <w:lsdException w:name="List 5" w:semiHidden="1" w:unhideWhenUsed="1"/>
+    <w:lsdException w:name="List Bullet 2" w:semiHidden="1" w:unhideWhenUsed="1"/>
+    <w:lsdException w:name="List Bullet 3" w:semiHidden="1" w:unhideWhenUsed="1"/>
+    <w:lsdException w:name="List Bullet 4" w:semiHidden="1" w:unhideWhenUsed="1"/>
+    <w:lsdException w:name="List Bullet 5" w:semiHidden="1" w:unhideWhenUsed="1"/>
+    <w:lsdException w:name="List Number 2" w:semiHidden="1" w:unhideWhenUsed="1"/>
+    <w:lsdException w:name="List Number 3" w:semiHidden="1" w:unhideWhenUsed="1"/>
+    <w:lsdException w:name="List Number 4" w:semiHidden="1" w:unhideWhenUsed="1"/>
+    <w:lsdException w:name="List Number 5" w:semiHidden="1" w:unhideWhenUsed="1"/>
+    <w:lsdException w:name="Title" w:uiPriority="10" w:qFormat="1"/>
+    <w:lsdException w:name="Closing" w:semiHidden="1" w:unhideWhenUsed="1"/>
+    <w:lsdException w:name="Signature" w:semiHidden="1" w:unhideWhenUsed="1"/>
+    <w:lsdException w:name="Default Paragraph Font" w:semiHidden="1" w:uiPriority="1" w:unhideWhenUsed="1"/>
+    <w:lsdException w:name="Body Text" w:semiHidden="1" w:unhideWhenUsed="1"/>
+    <w:lsdException w:name="Body Text Indent" w:semiHidden="1" w:unhideWhenUsed="1"/>
+    <w:lsdException w:name="List Continue" w:semiHidden="1" w:unhideWhenUsed="1"/>
+    <w:lsdException w:name="List Continue 2" w:semiHidden="1" w:unhideWhenUsed="1"/>
+    <w:lsdException w:name="List Continue 3" w:semiHidden="1" w:unhideWhenUsed="1"/>
+    <w:lsdException w:name="List Continue 4" w:semiHidden="1" w:unhideWhenUsed="1"/>
+    <w:lsdException w:name="List Continue 5" w:semiHidden="1" w:unhideWhenUsed="1"/>
+    <w:lsdException w:name="Message Header" w:semiHidden="1" w:unhideWhenUsed="1"/>
+    <w:lsdException w:name="Subtitle" w:uiPriority="11" w:qFormat="1"/>
+    <w:lsdException w:name="Salutation" w:semiHidden="1" w:unhideWhenUsed="1"/>
+    <w:lsdException w:name="Date" w:semiHidden="1" w:unhideWhenUsed="1"/>
+    <w:lsdException w:name="Body Text First Indent" w:semiHidden="1" w:unhideWhenUsed="1"/>
+    <w:lsdException w:name="Body Text First Indent 2" w:semiHidden="1" w:unhideWhenUsed="1"/>
+    <w:lsdException w:name="Note Heading" w:semiHidden="1" w:unhideWhenUsed="1"/>
+    <w:lsdException w:name="Body Text 2" w:semiHidden="1" w:unhideWhenUsed="1"/>
+    <w:lsdException w:name="Body Text 3" w:semiHidden="1" w:unhideWhenUsed="1"/>
+    <w:lsdException w:name="Body Text Indent 2" w:semiHidden="1" w:unhideWhenUsed="1"/>
+    <w:lsdException w:name="Body Text Indent 3" w:semiHidden="1" w:unhideWhenUsed="1"/>
+    <w:lsdException w:name="Block Text" w:semiHidden="1" w:unhideWhenUsed="1"/>
+    <w:lsdException w:name="Hyperlink" w:semiHidden="1" w:unhideWhenUsed="1"/>
+    <w:lsdException w:name="FollowedHyperlink" w:semiHidden="1" w:unhideWhenUsed="1"/>
+    <w:lsdException w:name="Strong" w:uiPriority="22" w:qFormat="1"/>
+    <w:lsdException w:name="Emphasis" w:uiPriority="20" w:qFormat="1"/>
+    <w:lsdException w:name="Document Map" w:semiHidden="1" w:unhideWhenUsed="1"/>
+    <w:lsdException w:name="Plain Text" w:semiHidden="1" w:unhideWhenUsed="1"/>
+    <w:lsdException w:name="E-mail Signature" w:semiHidden="1" w:unhideWhenUsed="1"/>
+    <w:lsdException w:name="HTML Top of Form" w:semiHidden="1" w:unhideWhenUsed="1"/>
+    <w:lsdException w:name="HTML Bottom of Form" w:semiHidden="1" w:unhideWhenUsed="1"/>
+    <w:lsdException w:name="Normal (Web)" w:semiHidden="1" w:unhideWhenUsed="1"/>
+    <w:lsdException w:name="HTML Acronym" w:semiHidden="1" w:unhideWhenUsed="1"/>
+    <w:lsdException w:name="HTML Address" w:semiHidden="1" w:unhideWhenUsed="1"/>
+    <w:lsdException w:name="HTML Cite" w:semiHidden="1" w:unhideWhenUsed="1"/>
+    <w:lsdException w:name="HTML Code" w:semiHidden="1" w:unhideWhenUsed="1"/>
+    <w:lsdException w:name="HTML Definition" w:semiHidden="1" w:unhideWhenUsed="1"/>
+    <w:lsdException w:name="HTML Keyboard" w:semiHidden="1" w:unhideWhenUsed="1"/>
+    <w:lsdException w:name="HTML Preformatted" w:semiHidden="1" w:unhideWhenUsed="1"/>
+    <w:lsdException w:name="HTML Sample" w:semiHidden="1" w:unhideWhenUsed="1"/>
+    <w:lsdException w:name="HTML Typewriter" w:semiHidden="1" w:unhideWhenUsed="1"/>
+    <w:lsdException w:name="HTML Variable" w:semiHidden="1" w:unhideWhenUsed="1"/>
+    <w:lsdException w:name="Normal Table" w:semiHidden="1" w:unhideWhenUsed="1"/>
+    <w:lsdException w:name="annotation subject" w:semiHidden="1" w:unhideWhenUsed="1"/>
+    <w:lsdException w:name="No List" w:semiHidden="1" w:unhideWhenUsed="1"/>
+    <w:lsdException w:name="Outline List 1" w:semiHidden="1" w:unhideWhenUsed="1"/>
+    <w:lsdException w:name="Outline List 2" w:semiHidden="1" w:unhideWhenUsed="1"/>
+    <w:lsdException w:name="Outline List 3" w:semiHidden="1" w:unhideWhenUsed="1"/>
+    <w:lsdException w:name="Table Simple 1" w:semiHidden="1" w:unhideWhenUsed="1"/>
+    <w:lsdException w:name="Table Simple 2" w:semiHidden="1" w:unhideWhenUsed="1"/>
+    <w:lsdException w:name="Table Simple 3" w:semiHidden="1" w:unhideWhenUsed="1"/>
+    <w:lsdException w:name="Table Classic 1" w:semiHidden="1" w:unhideWhenUsed="1"/>
+    <w:lsdException w:name="Table Classic 2" w:semiHidden="1" w:unhideWhenUsed="1"/>
+    <w:lsdException w:name="Table Classic 3" w:semiHidden="1" w:unhideWhenUsed="1"/>
+    <w:lsdException w:name="Table Classic 4" w:semiHidden="1" w:unhideWhenUsed="1"/>
+    <w:lsdException w:name="Table Colorful 1" w:semiHidden="1" w:unhideWhenUsed="1"/>
+    <w:lsdException w:name="Table Colorful 2" w:semiHidden="1" w:unhideWhenUsed="1"/>
+    <w:lsdException w:name="Table Colorful 3" w:semiHidden="1" w:unhideWhenUsed="1"/>
+    <w:lsdException w:name="Table Columns 1" w:semiHidden="1" w:unhideWhenUsed="1"/>
+    <w:lsdException w:name="Table Columns 2" w:semiHidden="1" w:unhideWhenUsed="1"/>
+    <w:lsdException w:name="Table Columns 3" w:semiHidden="1" w:unhideWhenUsed="1"/>
+    <w:lsdException w:name="Table Columns 4" w:semiHidden="1" w:unhideWhenUsed="1"/>
+    <w:lsdException w:name="Table Columns 5" w:semiHidden="1" w:unhideWhenUsed="1"/>
+    <w:lsdException w:name="Table Grid 1" w:semiHidden="1" w:unhideWhenUsed="1"/>
+    <w:lsdException w:name="Table Grid 2" w:semiHidden="1" w:unhideWhenUsed="1"/>
+    <w:lsdException w:name="Table Grid 3" w:semiHidden="1" w:unhideWhenUsed="1"/>
+    <w:lsdException w:name="Table Grid 4" w:semiHidden="1" w:unhideWhenUsed="1"/>
+    <w:lsdException w:name="Table Grid 5" w:semiHidden="1" w:unhideWhenUsed="1"/>
+    <w:lsdException w:name="Table Grid 6" w:semiHidden="1" w:unhideWhenUsed="1"/>
+    <w:lsdException w:name="Table Grid 7" w:semiHidden="1" w:unhideWhenUsed="1"/>
+    <w:lsdException w:name="Table Grid 8" w:semiHidden="1" w:unhideWhenUsed="1"/>
+    <w:lsdException w:name="Table List 1" w:semiHidden="1" w:unhideWhenUsed="1"/>
+    <w:lsdException w:name="Table List 2" w:semiHidden="1" w:unhideWhenUsed="1"/>
+    <w:lsdException w:name="Table List 3" w:semiHidden="1" w:unhideWhenUsed="1"/>
+    <w:lsdException w:name="Table List 4" w:semiHidden="1" w:unhideWhenUsed="1"/>
+    <w:lsdException w:name="Table List 5" w:semiHidden="1" w:unhideWhenUsed="1"/>
+    <w:lsdException w:name="Table List 6" w:semiHidden="1" w:unhideWhenUsed="1"/>
+    <w:lsdException w:name="Table List 7" w:semiHidden="1" w:unhideWhenUsed="1"/>
+    <w:lsdException w:name="Table List 8" w:semiHidden="1" w:unhideWhenUsed="1"/>
+    <w:lsdException w:name="Table 3D effects 1" w:semiHidden="1" w:unhideWhenUsed="1"/>
+    <w:lsdException w:name="Table 3D effects 2" w:semiHidden="1" w:unhideWhenUsed="1"/>
+    <w:lsdException w:name="Table 3D effects 3" w:semiHidden="1" w:unhideWhenUsed="1"/>
+    <w:lsdException w:name="Table Contemporary" w:semiHidden="1" w:unhideWhenUsed="1"/>
+    <w:lsdException w:name="Table Elegant" w:semiHidden="1" w:unhideWhenUsed="1"/>
+    <w:lsdException w:name="Table Professional" w:semiHidden="1" w:unhideWhenUsed="1"/>
+    <w:lsdException w:name="Table Subtle 1" w:semiHidden="1" w:unhideWhenUsed="1"/>
+    <w:lsdException w:name="Table Subtle 2" w:semiHidden="1" w:unhideWhenUsed="1"/>
+    <w:lsdException w:name="Table Web 1" w:semiHidden="1" w:unhideWhenUsed="1"/>
+    <w:lsdException w:name="Table Web 2" w:semiHidden="1" w:unhideWhenUsed="1"/>
+    <w:lsdException w:name="Table Web 3" w:semiHidden="1" w:unhideWhenUsed="1"/>
+    <w:lsdException w:name="Balloon Text" w:semiHidden="1" w:unhideWhenUsed="1"/>
+    <w:lsdException w:name="Table Grid" w:uiPriority="39"/>
+    <w:lsdException w:name="Table Theme" w:semiHidden="1" w:unhideWhenUsed="1"/>
+    <w:lsdException w:name="Placeholder Text" w:semiHidden="1"/>
+    <w:lsdException w:name="No Spacing" w:uiPriority="1" w:qFormat="1"/>
+    <w:lsdException w:name="Light Shading" w:uiPriority="60"/>
+    <w:lsdException w:name="Light List" w:uiPriority="61"/>
+    <w:lsdException w:name="Light Grid" w:uiPriority="62"/>
+    <w:lsdException w:name="Medium Shading 1" w:uiPriority="63"/>
+    <w:lsdException w:name="Medium Shading 2" w:uiPriority="64"/>
+    <w:lsdException w:name="Medium List 1" w:uiPriority="65"/>
+    <w:lsdException w:name="Medium List 2" w:uiPriority="66"/>
+    <w:lsdException w:name="Medium Grid 1" w:uiPriority="67"/>
+    <w:lsdException w:name="Medium Grid 2" w:uiPriority="68"/>
+    <w:lsdException w:name="Medium Grid 3" w:uiPriority="69"/>
+    <w:lsdException w:name="Dark List" w:uiPriority="70"/>
+    <w:lsdException w:name="Colorful Shading" w:uiPriority="71"/>
+    <w:lsdException w:name="Colorful List" w:uiPriority="72"/>
+    <w:lsdException w:name="Colorful Grid" w:uiPriority="73"/>
+    <w:lsdException w:name="Light Shading Accent 1" w:uiPriority="60"/>
+    <w:lsdException w:name="Light List Accent 1" w:uiPriority="61"/>
+    <w:lsdException w:name="Light Grid Accent 1" w:uiPriority="62"/>
+    <w:lsdException w:name="Medium Shading 1 Accent 1" w:uiPriority="63"/>
+    <w:lsdException w:name="Medium Shading 2 Accent 1" w:uiPriority="64"/>
+    <w:lsdException w:name="Medium List 1 Accent 1" w:uiPriority="65"/>
+    <w:lsdException w:name="Revision" w:semiHidden="1"/>
+    <w:lsdException w:name="List Paragraph" w:uiPriority="34" w:qFormat="1"/>
+    <w:lsdException w:name="Quote" w:uiPriority="29" w:qFormat="1"/>
+    <w:lsdException w:name="Intense Quote" w:uiPriority="30" w:qFormat="1"/>
+    <w:lsdException w:name="Medium List 2 Accent 1" w:uiPriority="66"/>
+    <w:lsdException w:name="Medium Grid 1 Accent 1" w:uiPriority="67"/>
+    <w:lsdException w:name="Medium Grid 2 Accent 1" w:uiPriority="68"/>
+    <w:lsdException w:name="Medium Grid 3 Accent 1" w:uiPriority="69"/>
+    <w:lsdException w:name="Dark List Accent 1" w:uiPriority="70"/>
+    <w:lsdException w:name="Colorful Shading Accent 1" w:uiPriority="71"/>
+    <w:lsdException w:name="Colorful List Accent 1" w:uiPriority="72"/>
+    <w:lsdException w:name="Colorful Grid Accent 1" w:uiPriority="73"/>
+    <w:lsdException w:name="Light Shading Accent 2" w:uiPriority="60"/>
+    <w:lsdException w:name="Light List Accent 2" w:uiPriority="61"/>
+    <w:lsdException w:name="Light Grid Accent 2" w:uiPriority="62"/>
+    <w:lsdException w:name="Medium Shading 1 Accent 2" w:uiPriority="63"/>
+    <w:lsdException w:name="Medium Shading 2 Accent 2" w:uiPriority="64"/>
+    <w:lsdException w:name="Medium List 1 Accent 2" w:uiPriority="65"/>
+    <w:lsdException w:name="Medium List 2 Accent 2" w:uiPriority="66"/>
+    <w:lsdException w:name="Medium Grid 1 Accent 2" w:uiPriority="67"/>
+    <w:lsdException w:name="Medium Grid 2 Accent 2" w:uiPriority="68"/>
+    <w:lsdException w:name="Medium Grid 3 Accent 2" w:uiPriority="69"/>
+    <w:lsdException w:name="Dark List Accent 2" w:uiPriority="70"/>
+    <w:lsdException w:name="Colorful Shading Accent 2" w:uiPriority="71"/>
+    <w:lsdException w:name="Colorful List Accent 2" w:uiPriority="72"/>
+    <w:lsdException w:name="Colorful Grid Accent 2" w:uiPriority="73"/>
+    <w:lsdException w:name="Light Shading Accent 3" w:uiPriority="60"/>
+    <w:lsdException w:name="Light List Accent 3" w:uiPriority="61"/>
+    <w:lsdException w:name="Light Grid Accent 3" w:uiPriority="62"/>
+    <w:lsdException w:name="Medium Shading 1 Accent 3" w:uiPriority="63"/>
+    <w:lsdException w:name="Medium Shading 2 Accent 3" w:uiPriority="64"/>
+    <w:lsdException w:name="Medium List 1 Accent 3" w:uiPriority="65"/>
+    <w:lsdException w:name="Medium List 2 Accent 3" w:uiPriority="66"/>
+    <w:lsdException w:name="Medium Grid 1 Accent 3" w:uiPriority="67"/>
+    <w:lsdException w:name="Medium Grid 2 Accent 3" w:uiPriority="68"/>
+    <w:lsdException w:name="Medium Grid 3 Accent 3" w:uiPriority="69"/>
+    <w:lsdException w:name="Dark List Accent 3" w:uiPriority="70"/>
+    <w:lsdException w:name="Colorful Shading Accent 3" w:uiPriority="71"/>
+    <w:lsdException w:name="Colorful List Accent 3" w:uiPriority="72"/>
+    <w:lsdException w:name="Colorful Grid Accent 3" w:uiPriority="73"/>
+    <w:lsdException w:name="Light Shading Accent 4" w:uiPriority="60"/>
+    <w:lsdException w:name="Light List Accent 4" w:uiPriority="61"/>
+    <w:lsdException w:name="Light Grid Accent 4" w:uiPriority="62"/>
+    <w:lsdException w:name="Medium Shading 1 Accent 4" w:uiPriority="63"/>
+    <w:lsdException w:name="Medium Shading 2 Accent 4" w:uiPriority="64"/>
+    <w:lsdException w:name="Medium List 1 Accent 4" w:uiPriority="65"/>
+    <w:lsdException w:name="Medium List 2 Accent 4" w:uiPriority="66"/>
+    <w:lsdException w:name="Medium Grid 1 Accent 4" w:uiPriority="67"/>
+    <w:lsdException w:name="Medium Grid 2 Accent 4" w:uiPriority="68"/>
+    <w:lsdException w:name="Medium Grid 3 Accent 4" w:uiPriority="69"/>
+    <w:lsdException w:name="Dark List Accent 4" w:uiPriority="70"/>
+    <w:lsdException w:name="Colorful Shading Accent 4" w:uiPriority="71"/>
+    <w:lsdException w:name="Colorful List Accent 4" w:uiPriority="72"/>
+    <w:lsdException w:name="Colorful Grid Accent 4" w:uiPriority="73"/>
+    <w:lsdException w:name="Light Shading Accent 5" w:uiPriority="60"/>
+    <w:lsdException w:name="Light List Accent 5" w:uiPriority="61"/>
+    <w:lsdException w:name="Light Grid Accent 5" w:uiPriority="62"/>
+    <w:lsdException w:name="Medium Shading 1 Accent 5" w:uiPriority="63"/>
+    <w:lsdException w:name="Medium Shading 2 Accent 5" w:uiPriority="64"/>
+    <w:lsdException w:name="Medium List 1 Accent 5" w:uiPriority="65"/>
+    <w:lsdException w:name="Medium List 2 Accent 5" w:uiPriority="66"/>
+    <w:lsdException w:name="Medium Grid 1 Accent 5" w:uiPriority="67"/>
+    <w:lsdException w:name="Medium Grid 2 Accent 5" w:uiPriority="68"/>
+    <w:lsdException w:name="Medium Grid 3 Accent 5" w:uiPriority="69"/>
+    <w:lsdException w:name="Dark List Accent 5" w:uiPriority="70"/>
+    <w:lsdException w:name="Colorful Shading Accent 5" w:uiPriority="71"/>
+    <w:lsdException w:name="Colorful List Accent 5" w:uiPriority="72"/>
+    <w:lsdException w:name="Colorful Grid Accent 5" w:uiPriority="73"/>
+    <w:lsdException w:name="Light Shading Accent 6" w:uiPriority="60"/>
+    <w:lsdException w:name="Light List Accent 6" w:uiPriority="61"/>
+    <w:lsdException w:name="Light Grid Accent 6" w:uiPriority="62"/>
+    <w:lsdException w:name="Medium Shading 1 Accent 6" w:uiPriority="63"/>
+    <w:lsdException w:name="Medium Shading 2 Accent 6" w:uiPriority="64"/>
+    <w:lsdException w:name="Medium List 1 Accent 6" w:uiPriority="65"/>
+    <w:lsdException w:name="Medium List 2 Accent 6" w:uiPriority="66"/>
+    <w:lsdException w:name="Medium Grid 1 Accent 6" w:uiPriority="67"/>
+    <w:lsdException w:name="Medium Grid 2 Accent 6" w:uiPriority="68"/>
+    <w:lsdException w:name="Medium Grid 3 Accent 6" w:uiPriority="69"/>
+    <w:lsdException w:name="Dark List Accent 6" w:uiPriority="70"/>
+    <w:lsdException w:name="Colorful Shading Accent 6" w:uiPriority="71"/>
+    <w:lsdException w:name="Colorful List Accent 6" w:uiPriority="72"/>
+    <w:lsdException w:name="Colorful Grid Accent 6" w:uiPriority="73"/>
+    <w:lsdException w:name="Subtle Emphasis" w:uiPriority="19" w:qFormat="1"/>
+    <w:lsdException w:name="Intense Emphasis" w:uiPriority="21" w:qFormat="1"/>
+    <w:lsdException w:name="Subtle Reference" w:uiPriority="31" w:qFormat="1"/>
+    <w:lsdException w:name="Intense Reference" w:uiPriority="32" w:qFormat="1"/>
+    <w:lsdException w:name="Book Title" w:uiPriority="33" w:qFormat="1"/>
+    <w:lsdException w:name="Bibliography" w:semiHidden="1" w:uiPriority="37" w:unhideWhenUsed="1"/>
+    <w:lsdException w:name="TOC Heading" w:semiHidden="1" w:uiPriority="39" w:unhideWhenUsed="1" w:qFormat="1"/>
+    <w:lsdException w:name="Plain Table 1" w:uiPriority="41"/>
+    <w:lsdException w:name="Plain Table 2" w:uiPriority="42"/>
+    <w:lsdException w:name="Plain Table 3" w:uiPriority="43"/>
+    <w:lsdException w:name="Plain Table 4" w:uiPriority="44"/>
+    <w:lsdException w:name="Plain Table 5" w:uiPriority="45"/>
+    <w:lsdException w:name="Grid Table Light" w:uiPriority="40"/>
+    <w:lsdException w:name="Grid Table 1 Light" w:uiPriority="46"/>
+    <w:lsdException w:name="Grid Table 2" w:uiPriority="47"/>
+    <w:lsdException w:name="Grid Table 3" w:uiPriority="48"/>
+    <w:lsdException w:name="Grid Table 4" w:uiPriority="49"/>
+    <w:lsdException w:name="Grid Table 5 Dark" w:uiPriority="50"/>
+    <w:lsdException w:name="Grid Table 6 Colorful" w:uiPriority="51"/>
+    <w:lsdException w:name="Grid Table 7 Colorful" w:uiPriority="52"/>
+    <w:lsdException w:name="Grid Table 1 Light Accent 1" w:uiPriority="46"/>
+    <w:lsdException w:name="Grid Table 2 Accent 1" w:uiPriority="47"/>
+    <w:lsdException w:name="Grid Table 3 Accent 1" w:uiPriority="48"/>
+    <w:lsdException w:name="Grid Table 4 Accent 1" w:uiPriority="49"/>
+    <w:lsdException w:name="Grid Table 5 Dark Accent 1" w:uiPriority="50"/>
+    <w:lsdException w:name="Grid Table 6 Colorful Accent 1" w:uiPriority="51"/>
+    <w:lsdException w:name="Grid Table 7 Colorful Accent 1" w:uiPriority="52"/>
+    <w:lsdException w:name="Grid Table 1 Light Accent 2" w:uiPriority="46"/>
+    <w:lsdException w:name="Grid Table 2 Accent 2" w:uiPriority="47"/>
+    <w:lsdException w:name="Grid Table 3 Accent 2" w:uiPriority="48"/>
+    <w:lsdException w:name="Grid Table 4 Accent 2" w:uiPriority="49"/>
+    <w:lsdException w:name="Grid Table 5 Dark Accent 2" w:uiPriority="50"/>
+    <w:lsdException w:name="Grid Table 6 Colorful Accent 2" w:uiPriority="51"/>
+    <w:lsdException w:name="Grid Table 7 Colorful Accent 2" w:uiPriority="52"/>
+    <w:lsdException w:name="Grid Table 1 Light Accent 3" w:uiPriority="46"/>
+    <w:lsdException w:name="Grid Table 2 Accent 3" w:uiPriority="47"/>
+    <w:lsdException w:name="Grid Table 3 Accent 3" w:uiPriority="48"/>
+    <w:lsdException w:name="Grid Table 4 Accent 3" w:uiPriority="49"/>
+    <w:lsdException w:name="Grid Table 5 Dark Accent 3" w:uiPriority="50"/>
+    <w:lsdException w:name="Grid Table 6 Colorful Accent 3" w:uiPriority="51"/>
+    <w:lsdException w:name="Grid Table 7 Colorful Accent 3" w:uiPriority="52"/>
+    <w:lsdException w:name="Grid Table 1 Light Accent 4" w:uiPriority="46"/>
+    <w:lsdException w:name="Grid Table 2 Accent 4" w:uiPriority="47"/>
+    <w:lsdException w:name="Grid Table 3 Accent 4" w:uiPriority="48"/>
+    <w:lsdException w:name="Grid Table 4 Accent 4" w:uiPriority="49"/>
+    <w:lsdException w:name="Grid Table 5 Dark Accent 4" w:uiPriority="50"/>
+    <w:lsdException w:name="Grid Table 6 Colorful Accent 4" w:uiPriority="51"/>
+    <w:lsdException w:name="Grid Table 7 Colorful Accent 4" w:uiPriority="52"/>
+    <w:lsdException w:name="Grid Table 1 Light Accent 5" w:uiPriority="46"/>
+    <w:lsdException w:name="Grid Table 2 Accent 5" w:uiPriority="47"/>
+    <w:lsdException w:name="Grid Table 3 Accent 5" w:uiPriority="48"/>
+    <w:lsdException w:name="Grid Table 4 Accent 5" w:uiPriority="49"/>
+    <w:lsdException w:name="Grid Table 5 Dark Accent 5" w:uiPriority="50"/>
+    <w:lsdException w:name="Grid Table 6 Colorful Accent 5" w:uiPriority="51"/>
+    <w:lsdException w:name="Grid Table 7 Colorful Accent 5" w:uiPriority="52"/>
+    <w:lsdException w:name="Grid Table 1 Light Accent 6" w:uiPriority="46"/>
+    <w:lsdException w:name="Grid Table 2 Accent 6" w:uiPriority="47"/>
+    <w:lsdException w:name="Grid Table 3 Accent 6" w:uiPriority="48"/>
+    <w:lsdException w:name="Grid Table 4 Accent 6" w:uiPriority="49"/>
+    <w:lsdException w:name="Grid Table 5 Dark Accent 6" w:uiPriority="50"/>
+    <w:lsdException w:name="Grid Table 6 Colorful Accent 6" w:uiPriority="51"/>
+    <w:lsdException w:name="Grid Table 7 Colorful Accent 6" w:uiPriority="52"/>
+    <w:lsdException w:name="List Table 1 Light" w:uiPriority="46"/>
+    <w:lsdException w:name="List Table 2" w:uiPriority="47"/>
+    <w:lsdException w:name="List Table 3" w:uiPriority="48"/>
+    <w:lsdException w:name="List Table 4" w:uiPriority="49"/>
+    <w:lsdException w:name="List Table 5 Dark" w:uiPriority="50"/>
+    <w:lsdException w:name="List Table 6 Colorful" w:uiPriority="51"/>
+    <w:lsdException w:name="List Table 7 Colorful" w:uiPriority="52"/>
+    <w:lsdException w:name="List Table 1 Light Accent 1" w:uiPriority="46"/>
+    <w:lsdException w:name="List Table 2 Accent 1" w:uiPriority="47"/>
+    <w:lsdException w:name="List Table 3 Accent 1" w:uiPriority="48"/>
+    <w:lsdException w:name="List Table 4 Accent 1" w:uiPriority="49"/>
+    <w:lsdException w:name="List Table 5 Dark Accent 1" w:uiPriority="50"/>
+    <w:lsdException w:name="List Table 6 Colorful Accent 1" w:uiPriority="51"/>
+    <w:lsdException w:name="List Table 7 Colorful Accent 1" w:uiPriority="52"/>
+    <w:lsdException w:name="List Table 1 Light Accent 2" w:uiPriority="46"/>
+    <w:lsdException w:name="List Table 2 Accent 2" w:uiPriority="47"/>
+    <w:lsdException w:name="List Table 3 Accent 2" w:uiPriority="48"/>
+    <w:lsdException w:name="List Table 4 Accent 2" w:uiPriority="49"/>
+    <w:lsdException w:name="List Table 5 Dark Accent 2" w:uiPriority="50"/>
+    <w:lsdException w:name="List Table 6 Colorful Accent 2" w:uiPriority="51"/>
+    <w:lsdException w:name="List Table 7 Colorful Accent 2" w:uiPriority="52"/>
+    <w:lsdException w:name="List Table 1 Light Accent 3" w:uiPriority="46"/>
+    <w:lsdException w:name="List Table 2 Accent 3" w:uiPriority="47"/>
+    <w:lsdException w:name="List Table 3 Accent 3" w:uiPriority="48"/>
+    <w:lsdException w:name="List Table 4 Accent 3" w:uiPriority="49"/>
+    <w:lsdException w:name="List Table 5 Dark Accent 3" w:uiPriority="50"/>
+    <w:lsdException w:name="List Table 6 Colorful Accent 3" w:uiPriority="51"/>
+    <w:lsdException w:name="List Table 7 Colorful Accent 3" w:uiPriority="52"/>
+    <w:lsdException w:name="List Table 1 Light Accent 4" w:uiPriority="46"/>
+    <w:lsdException w:name="List Table 2 Accent 4" w:uiPriority="47"/>
+    <w:lsdException w:name="List Table 3 Accent 4" w:uiPriority="48"/>
+    <w:lsdException w:name="List Table 4 Accent 4" w:uiPriority="49"/>
+    <w:lsdException w:name="List Table 5 Dark Accent 4" w:uiPriority="50"/>
+    <w:lsdException w:name="List Table 6 Colorful Accent 4" w:uiPriority="51"/>
+    <w:lsdException w:name="List Table 7 Colorful Accent 4" w:uiPriority="52"/>
+    <w:lsdException w:name="List Table 1 Light Accent 5" w:uiPriority="46"/>
+    <w:lsdException w:name="List Table 2 Accent 5" w:uiPriority="47"/>
+    <w:lsdException w:name="List Table 3 Accent 5" w:uiPriority="48"/>
+    <w:lsdException w:name="List Table 4 Accent 5" w:uiPriority="49"/>
+    <w:lsdException w:name="List Table 5 Dark Accent 5" w:uiPriority="50"/>
+    <w:lsdException w:name="List Table 6 Colorful Accent 5" w:uiPriority="51"/>
+    <w:lsdException w:name="List Table 7 Colorful Accent 5" w:uiPriority="52"/>
+    <w:lsdException w:name="List Table 1 Light Accent 6" w:uiPriority="46"/>
+    <w:lsdException w:name="List Table 2 Accent 6" w:uiPriority="47"/>
+    <w:lsdException w:name="List Table 3 Accent 6" w:uiPriority="48"/>
+    <w:lsdException w:name="List Table 4 Accent 6" w:uiPriority="49"/>
+    <w:lsdException w:name="List Table 5 Dark Accent 6" w:uiPriority="50"/>
+    <w:lsdException w:name="List Table 6 Colorful Accent 6" w:uiPriority="51"/>
+    <w:lsdException w:name="List Table 7 Colorful Accent 6" w:uiPriority="52"/>
+  </w:latentStyles>
+  <w:style w:type="paragraph" w:default="1" w:styleId="Normal">
+    <w:name w:val="Normal"/>
+    <w:qFormat/>
+  </w:style>
+  <w:style w:type="character" w:default="1" w:styleId="DefaultParagraphFont">
+    <w:name w:val="Default Paragraph Font"/>
+    <w:uiPriority w:val="1"/>
+    <w:semiHidden/>
+    <w:unhideWhenUsed/>
+  </w:style>
+  <w:style w:type="table" w:default="1" w:styleId="TableNormal">
+    <w:name w:val="Normal Table"/>
+    <w:uiPriority w:val="99"/>
+    <w:semiHidden/>
+    <w:unhideWhenUsed/>
+    <w:tblPr>
+      <w:tblInd w:w="0" w:type="dxa"/>
+      <w:tblCellMar>
+        <w:top w:w="0" w:type="dxa"/>
+        <w:left w:w="108" w:type="dxa"/>
+        <w:bottom w:w="0" w:type="dxa"/>
+        <w:right w:w="108" w:type="dxa"/>
+      </w:tblCellMar>
+    </w:tblPr>
+  </w:style>
+  <w:style w:type="numbering" w:default="1" w:styleId="NoList">
+    <w:name w:val="No List"/>
+    <w:uiPriority w:val="99"/>
+    <w:semiHidden/>
+    <w:unhideWhenUsed/>
+  </w:style>
+  <w:style w:type="character" w:styleId="PlaceholderText">
+    <w:name w:val="Placeholder Text"/>
+    <w:basedOn w:val="DefaultParagraphFont"/>
+    <w:uiPriority w:val="99"/>
+    <w:semiHidden/>
+    <w:rsid w:val="00CB14A0"/>
+    <w:rPr>
+      <w:color w:val="808080"/>
+    </w:rPr>
+  </w:style>
+</w:styles>
+</file>
+
+<file path=word/glossary/webSettings.xml><?xml version="1.0" encoding="utf-8"?>
+<w:webSettings xmlns:mc="http://schemas.openxmlformats.org/markup-compatibility/2006" xmlns:r="http://schemas.openxmlformats.org/officeDocument/2006/relationships" xmlns:w="http://schemas.openxmlformats.org/wordprocessingml/2006/main" xmlns:w14="http://schemas.microsoft.com/office/word/2010/wordml" xmlns:w15="http://schemas.microsoft.com/office/word/2012/wordml" mc:Ignorable="w14 w15">
+  <w:optimizeForBrowser/>
+  <w:allowPNG/>
+</w:webSettings>
+</file>
+
 <file path=word/theme/theme1.xml><?xml version="1.0" encoding="utf-8"?>
 <a:theme xmlns:a="http://schemas.openxmlformats.org/drawingml/2006/main" name="Office Theme">
   <a:themeElements>
@@ -18806,7 +19351,7 @@
 </file>
 
 <file path=customXml/itemProps2.xml><?xml version="1.0" encoding="utf-8"?>
-<ds:datastoreItem xmlns:ds="http://schemas.openxmlformats.org/officeDocument/2006/customXml" ds:itemID="{CD5A17DA-25C0-4C56-B52F-0BE4F1644584}">
+<ds:datastoreItem xmlns:ds="http://schemas.openxmlformats.org/officeDocument/2006/customXml" ds:itemID="{1C9FECC6-5EAC-41EA-B012-59D671FD80DC}">
   <ds:schemaRefs>
     <ds:schemaRef ds:uri="http://schemas.openxmlformats.org/officeDocument/2006/bibliography"/>
   </ds:schemaRefs>

</xml_diff>